<commit_message>
Finish Classification lectures and notebook for UCSD Week 7
</commit_message>
<xml_diff>
--- a/Python/UCSD/PythonForDataScience/Week7/Week7.docx
+++ b/Python/UCSD/PythonForDataScience/Week7/Week7.docx
@@ -470,13 +470,7 @@
         <w:ind w:left="1080"/>
       </w:pPr>
       <w:r>
-        <w:t xml:space="preserve">Each </w:t>
-      </w:r>
-      <w:r>
-        <w:t xml:space="preserve">transaction </w:t>
-      </w:r>
-      <w:r>
-        <w:t>is analyzed against transaction history to determine if its legitimate or not</w:t>
+        <w:t>Each transaction is analyzed against transaction history to determine if its legitimate or not</w:t>
       </w:r>
     </w:p>
     <w:p>
@@ -1453,10 +1447,7 @@
         <w:sym w:font="Wingdings" w:char="F0E0"/>
       </w:r>
       <w:r>
-        <w:t xml:space="preserve"> uses </w:t>
-      </w:r>
-      <w:r>
-        <w:t>probabilistic approach to classification</w:t>
+        <w:t xml:space="preserve"> uses probabilistic approach to classification</w:t>
       </w:r>
     </w:p>
     <w:p>
@@ -1472,7 +1463,10 @@
         <w:t>Bay</w:t>
       </w:r>
       <w:r>
-        <w:t xml:space="preserve">e’s theorem is used to capture the relationship between input data + output class </w:t>
+        <w:t>es’</w:t>
+      </w:r>
+      <w:r>
+        <w:t xml:space="preserve"> theorem is used to capture the relationship between input data + output class </w:t>
       </w:r>
     </w:p>
     <w:p>
@@ -1501,21 +1495,19 @@
           <w:ilvl w:val="0"/>
           <w:numId w:val="0"/>
         </w:numPr>
-        <w:ind w:left="2520" w:firstLine="360"/>
+        <w:ind w:left="3240" w:firstLine="360"/>
         <w:rPr>
           <w:i/>
         </w:rPr>
       </w:pPr>
-      <w:bookmarkStart w:id="0" w:name="_GoBack"/>
-      <w:bookmarkEnd w:id="0"/>
       <w:r>
         <w:rPr>
           <w:noProof/>
         </w:rPr>
         <w:drawing>
           <wp:inline distT="0" distB="0" distL="0" distR="0" wp14:anchorId="68C19D14" wp14:editId="6BC8DA42">
-            <wp:extent cx="2047875" cy="573147"/>
-            <wp:effectExtent l="0" t="0" r="0" b="0"/>
+            <wp:extent cx="1408354" cy="394161"/>
+            <wp:effectExtent l="0" t="0" r="1905" b="6350"/>
             <wp:docPr id="10" name="Picture 10"/>
             <wp:cNvGraphicFramePr>
               <a:graphicFrameLocks xmlns:a="http://schemas.openxmlformats.org/drawingml/2006/main" noChangeAspect="1"/>
@@ -1536,7 +1528,7 @@
                   <pic:spPr>
                     <a:xfrm>
                       <a:off x="0" y="0"/>
-                      <a:ext cx="2060285" cy="576620"/>
+                      <a:ext cx="1426444" cy="399224"/>
                     </a:xfrm>
                     <a:prstGeom prst="rect">
                       <a:avLst/>
@@ -1552,12 +1544,408 @@
     <w:p>
       <w:pPr>
         <w:pStyle w:val="ListBullet"/>
-        <w:tabs>
-          <w:tab w:val="clear" w:pos="360"/>
-          <w:tab w:val="num" w:pos="1440"/>
-        </w:tabs>
-        <w:ind w:left="1440"/>
-      </w:pPr>
+        <w:numPr>
+          <w:ilvl w:val="0"/>
+          <w:numId w:val="0"/>
+        </w:numPr>
+        <w:ind w:left="720"/>
+      </w:pPr>
+    </w:p>
+    <w:p>
+      <w:pPr>
+        <w:pStyle w:val="ListBullet"/>
+      </w:pPr>
+      <w:r>
+        <w:rPr>
+          <w:b/>
+        </w:rPr>
+        <w:t>Regression</w:t>
+      </w:r>
+      <w:r>
+        <w:t xml:space="preserve"> </w:t>
+      </w:r>
+      <w:r>
+        <w:sym w:font="Wingdings" w:char="F0E0"/>
+      </w:r>
+      <w:r>
+        <w:t xml:space="preserve"> predicting </w:t>
+      </w:r>
+      <w:r>
+        <w:t>numeric value</w:t>
+      </w:r>
+    </w:p>
+    <w:p>
+      <w:pPr>
+        <w:pStyle w:val="ListBullet"/>
+        <w:tabs>
+          <w:tab w:val="clear" w:pos="360"/>
+          <w:tab w:val="num" w:pos="720"/>
+        </w:tabs>
+        <w:ind w:left="720"/>
+      </w:pPr>
+      <w:r>
+        <w:t>Ex: predict stock price in $</w:t>
+      </w:r>
+    </w:p>
+    <w:p>
+      <w:pPr>
+        <w:pStyle w:val="ListBullet"/>
+        <w:tabs>
+          <w:tab w:val="clear" w:pos="360"/>
+          <w:tab w:val="num" w:pos="1080"/>
+        </w:tabs>
+        <w:ind w:left="1080"/>
+      </w:pPr>
+      <w:r>
+        <w:t xml:space="preserve">Predicting stock prices as “rise” or “fall” </w:t>
+      </w:r>
+      <w:r>
+        <w:sym w:font="Wingdings" w:char="F0E0"/>
+      </w:r>
+      <w:r>
+        <w:t xml:space="preserve"> classification</w:t>
+      </w:r>
+    </w:p>
+    <w:p>
+      <w:pPr>
+        <w:pStyle w:val="ListBullet"/>
+        <w:tabs>
+          <w:tab w:val="clear" w:pos="360"/>
+          <w:tab w:val="num" w:pos="720"/>
+        </w:tabs>
+        <w:ind w:left="720"/>
+      </w:pPr>
+      <w:r>
+        <w:t xml:space="preserve">Ex: Predict </w:t>
+      </w:r>
+      <w:r>
+        <w:rPr>
+          <w:i/>
+        </w:rPr>
+        <w:t>amount</w:t>
+      </w:r>
+      <w:r>
+        <w:t xml:space="preserve"> of rain in a region</w:t>
+      </w:r>
+    </w:p>
+    <w:p>
+      <w:pPr>
+        <w:pStyle w:val="ListBullet"/>
+        <w:tabs>
+          <w:tab w:val="clear" w:pos="360"/>
+          <w:tab w:val="num" w:pos="1080"/>
+        </w:tabs>
+        <w:ind w:left="1080"/>
+      </w:pPr>
+      <w:r>
+        <w:t xml:space="preserve">Predicting “rain” or “not rain” tomorrow </w:t>
+      </w:r>
+      <w:r>
+        <w:sym w:font="Wingdings" w:char="F0E0"/>
+      </w:r>
+      <w:r>
+        <w:t xml:space="preserve"> classification</w:t>
+      </w:r>
+    </w:p>
+    <w:p>
+      <w:pPr>
+        <w:pStyle w:val="ListBullet"/>
+      </w:pPr>
+      <w:r>
+        <w:rPr>
+          <w:b/>
+        </w:rPr>
+        <w:t xml:space="preserve">Cluster </w:t>
+      </w:r>
+      <w:r>
+        <w:sym w:font="Wingdings" w:char="F0E0"/>
+      </w:r>
+      <w:r>
+        <w:t xml:space="preserve"> group similar items in a dataset into groups</w:t>
+      </w:r>
+    </w:p>
+    <w:p>
+      <w:pPr>
+        <w:pStyle w:val="ListBullet"/>
+        <w:tabs>
+          <w:tab w:val="clear" w:pos="360"/>
+          <w:tab w:val="num" w:pos="720"/>
+        </w:tabs>
+        <w:ind w:left="720"/>
+      </w:pPr>
+      <w:r>
+        <w:t xml:space="preserve">Ex: customer segmentation </w:t>
+      </w:r>
+    </w:p>
+    <w:p>
+      <w:pPr>
+        <w:pStyle w:val="ListBullet"/>
+        <w:tabs>
+          <w:tab w:val="clear" w:pos="360"/>
+          <w:tab w:val="num" w:pos="1080"/>
+        </w:tabs>
+        <w:ind w:left="1080"/>
+      </w:pPr>
+      <w:r>
+        <w:t xml:space="preserve">seniors, adults, teens </w:t>
+      </w:r>
+      <w:r>
+        <w:sym w:font="Wingdings" w:char="F0E0"/>
+      </w:r>
+      <w:r>
+        <w:t xml:space="preserve"> different lik</w:t>
+      </w:r>
+      <w:r>
+        <w:t>es/dislikes + purchase behavior</w:t>
+      </w:r>
+    </w:p>
+    <w:p>
+      <w:pPr>
+        <w:pStyle w:val="ListBullet"/>
+        <w:tabs>
+          <w:tab w:val="clear" w:pos="360"/>
+          <w:tab w:val="num" w:pos="1080"/>
+        </w:tabs>
+        <w:ind w:left="1080"/>
+      </w:pPr>
+      <w:r>
+        <w:t>can provide different targeted marketing to each</w:t>
+      </w:r>
+    </w:p>
+    <w:p>
+      <w:pPr>
+        <w:pStyle w:val="ListBullet"/>
+        <w:numPr>
+          <w:ilvl w:val="0"/>
+          <w:numId w:val="0"/>
+        </w:numPr>
+        <w:ind w:left="1080"/>
+      </w:pPr>
+    </w:p>
+    <w:p>
+      <w:pPr>
+        <w:pStyle w:val="ListBullet"/>
+      </w:pPr>
+      <w:r>
+        <w:rPr>
+          <w:b/>
+        </w:rPr>
+        <w:t xml:space="preserve">Association analysis </w:t>
+      </w:r>
+      <w:r>
+        <w:rPr>
+          <w:b/>
+        </w:rPr>
+        <w:sym w:font="Wingdings" w:char="F0E0"/>
+      </w:r>
+      <w:r>
+        <w:rPr>
+          <w:b/>
+        </w:rPr>
+        <w:t xml:space="preserve"> </w:t>
+      </w:r>
+      <w:r>
+        <w:t>come up w/ a set of rules to capture associations between items/events</w:t>
+      </w:r>
+    </w:p>
+    <w:p>
+      <w:pPr>
+        <w:pStyle w:val="ListBullet"/>
+        <w:tabs>
+          <w:tab w:val="clear" w:pos="360"/>
+          <w:tab w:val="num" w:pos="720"/>
+        </w:tabs>
+        <w:ind w:left="720"/>
+      </w:pPr>
+      <w:r>
+        <w:t>Rules are used to determine when they occur together</w:t>
+      </w:r>
+    </w:p>
+    <w:p>
+      <w:pPr>
+        <w:pStyle w:val="ListBullet"/>
+        <w:tabs>
+          <w:tab w:val="clear" w:pos="360"/>
+          <w:tab w:val="num" w:pos="720"/>
+        </w:tabs>
+        <w:ind w:left="720"/>
+      </w:pPr>
+      <w:r>
+        <w:t xml:space="preserve">Ex: </w:t>
+      </w:r>
+      <w:r>
+        <w:rPr>
+          <w:b/>
+        </w:rPr>
+        <w:t>Market Basket analysis</w:t>
+      </w:r>
+      <w:r>
+        <w:t xml:space="preserve"> </w:t>
+      </w:r>
+      <w:r>
+        <w:sym w:font="Wingdings" w:char="F0E0"/>
+      </w:r>
+      <w:r>
+        <w:t xml:space="preserve"> used to understand customer purchase behavior</w:t>
+      </w:r>
+    </w:p>
+    <w:p>
+      <w:pPr>
+        <w:pStyle w:val="ListBullet"/>
+        <w:tabs>
+          <w:tab w:val="clear" w:pos="360"/>
+          <w:tab w:val="num" w:pos="720"/>
+        </w:tabs>
+        <w:ind w:left="720"/>
+      </w:pPr>
+      <w:r>
+        <w:t xml:space="preserve">Ex: Revealing that customers w/ checking accounts tend to be interested in other investment vehicles, such as money market accounts + this info can be used for cross-selling </w:t>
+      </w:r>
+    </w:p>
+    <w:p>
+      <w:pPr>
+        <w:pStyle w:val="ListBullet"/>
+        <w:tabs>
+          <w:tab w:val="clear" w:pos="360"/>
+          <w:tab w:val="num" w:pos="1080"/>
+        </w:tabs>
+        <w:ind w:left="1080"/>
+      </w:pPr>
+      <w:r>
+        <w:t xml:space="preserve">i.e. </w:t>
+      </w:r>
+      <w:r>
+        <w:t>selling</w:t>
+      </w:r>
+      <w:r>
+        <w:t xml:space="preserve"> money market accounts to customers w/ CD’s</w:t>
+      </w:r>
+    </w:p>
+    <w:p>
+      <w:pPr>
+        <w:pStyle w:val="ListBullet"/>
+        <w:tabs>
+          <w:tab w:val="clear" w:pos="360"/>
+          <w:tab w:val="num" w:pos="720"/>
+        </w:tabs>
+        <w:ind w:left="720"/>
+      </w:pPr>
+      <w:r>
+        <w:t>Ex: Amazon recommender systems based on items usually purchased together</w:t>
+      </w:r>
+    </w:p>
+    <w:p>
+      <w:pPr>
+        <w:pStyle w:val="ListBullet"/>
+        <w:tabs>
+          <w:tab w:val="clear" w:pos="360"/>
+          <w:tab w:val="num" w:pos="720"/>
+        </w:tabs>
+        <w:ind w:left="720"/>
+      </w:pPr>
+      <w:r>
+        <w:t>Ex: Identification of web pages often accessed together</w:t>
+      </w:r>
+      <w:r>
+        <w:t xml:space="preserve"> </w:t>
+      </w:r>
+      <w:r>
+        <w:sym w:font="Wingdings" w:char="F0E0"/>
+      </w:r>
+      <w:r>
+        <w:t xml:space="preserve"> can generate more offers on related web pages</w:t>
+      </w:r>
+    </w:p>
+    <w:p>
+      <w:pPr>
+        <w:pStyle w:val="ListBullet"/>
+        <w:numPr>
+          <w:ilvl w:val="0"/>
+          <w:numId w:val="0"/>
+        </w:numPr>
+        <w:ind w:left="360"/>
+      </w:pPr>
+    </w:p>
+    <w:p>
+      <w:pPr>
+        <w:pStyle w:val="ListBullet"/>
+      </w:pPr>
+      <w:r>
+        <w:rPr>
+          <w:b/>
+        </w:rPr>
+        <w:t xml:space="preserve">Supervised learning </w:t>
+      </w:r>
+      <w:r>
+        <w:sym w:font="Wingdings" w:char="F0E0"/>
+      </w:r>
+      <w:r>
+        <w:t xml:space="preserve"> target/outcome is provided (</w:t>
+      </w:r>
+      <w:r>
+        <w:rPr>
+          <w:b/>
+        </w:rPr>
+        <w:t>labelled data</w:t>
+      </w:r>
+      <w:r>
+        <w:t>)</w:t>
+      </w:r>
+    </w:p>
+    <w:p>
+      <w:pPr>
+        <w:pStyle w:val="ListBullet"/>
+        <w:tabs>
+          <w:tab w:val="clear" w:pos="360"/>
+          <w:tab w:val="num" w:pos="720"/>
+        </w:tabs>
+        <w:ind w:left="720"/>
+      </w:pPr>
+      <w:r>
+        <w:t>Classification + regression, generally</w:t>
+      </w:r>
+    </w:p>
+    <w:p>
+      <w:pPr>
+        <w:pStyle w:val="ListBullet"/>
+        <w:rPr>
+          <w:b/>
+        </w:rPr>
+      </w:pPr>
+      <w:r>
+        <w:rPr>
+          <w:b/>
+        </w:rPr>
+        <w:t>Unsupervised learning</w:t>
+      </w:r>
+      <w:r>
+        <w:rPr>
+          <w:b/>
+        </w:rPr>
+        <w:t xml:space="preserve"> </w:t>
+      </w:r>
+      <w:r>
+        <w:sym w:font="Wingdings" w:char="F0E0"/>
+      </w:r>
+      <w:r>
+        <w:t xml:space="preserve"> target/outcome is NOT known</w:t>
+      </w:r>
+    </w:p>
+    <w:p>
+      <w:pPr>
+        <w:pStyle w:val="ListBullet"/>
+        <w:tabs>
+          <w:tab w:val="clear" w:pos="360"/>
+          <w:tab w:val="num" w:pos="720"/>
+        </w:tabs>
+        <w:ind w:left="720"/>
+        <w:rPr>
+          <w:b/>
+        </w:rPr>
+      </w:pPr>
+      <w:r>
+        <w:t>Clustering and association analysis, generally</w:t>
+      </w:r>
     </w:p>
     <w:p>
       <w:pPr>
@@ -1572,307 +1960,494 @@
     <w:p>
       <w:pPr>
         <w:pStyle w:val="ListBullet"/>
+      </w:pPr>
+      <w:r>
+        <w:rPr>
+          <w:b/>
+        </w:rPr>
+        <w:t xml:space="preserve">Sample/Record/Observation = </w:t>
+      </w:r>
+      <w:r>
+        <w:t xml:space="preserve">instance/example of an </w:t>
+      </w:r>
+      <w:r>
+        <w:rPr>
+          <w:b/>
+        </w:rPr>
+        <w:t xml:space="preserve">entity </w:t>
+      </w:r>
+      <w:r>
+        <w:t>of the data (i.e. a row in a dataset)</w:t>
+      </w:r>
+    </w:p>
+    <w:p>
+      <w:pPr>
+        <w:pStyle w:val="ListBullet"/>
+      </w:pPr>
+      <w:r>
+        <w:rPr>
+          <w:b/>
+        </w:rPr>
+        <w:t xml:space="preserve">Variables/Features/Attribute/Dimension/Field </w:t>
+      </w:r>
+      <w:r>
+        <w:t>= different info pieces about samples</w:t>
+      </w:r>
+    </w:p>
+    <w:p>
+      <w:pPr>
+        <w:pStyle w:val="ListBullet"/>
+        <w:tabs>
+          <w:tab w:val="clear" w:pos="360"/>
+          <w:tab w:val="num" w:pos="720"/>
+        </w:tabs>
+        <w:ind w:left="720"/>
+      </w:pPr>
+      <w:r>
+        <w:t xml:space="preserve">Each has a data type associated w/ it </w:t>
+      </w:r>
+      <w:r>
+        <w:sym w:font="Wingdings" w:char="F0E0"/>
+      </w:r>
+      <w:r>
+        <w:t xml:space="preserve"> numerical, categorical, string, binary, date, etc.</w:t>
+      </w:r>
+    </w:p>
+    <w:p>
+      <w:pPr>
+        <w:pStyle w:val="ListBullet"/>
+        <w:tabs>
+          <w:tab w:val="clear" w:pos="360"/>
+          <w:tab w:val="num" w:pos="720"/>
+        </w:tabs>
+        <w:ind w:left="720"/>
+        <w:rPr>
+          <w:u w:val="single"/>
+        </w:rPr>
+      </w:pPr>
+      <w:r>
+        <w:rPr>
+          <w:u w:val="single"/>
+        </w:rPr>
+        <w:t>Numeric</w:t>
+      </w:r>
+      <w:r>
+        <w:rPr>
+          <w:u w:val="single"/>
+        </w:rPr>
+        <w:t>/Quantitative</w:t>
+      </w:r>
+    </w:p>
+    <w:p>
+      <w:pPr>
+        <w:pStyle w:val="ListBullet"/>
+        <w:tabs>
+          <w:tab w:val="clear" w:pos="360"/>
+          <w:tab w:val="num" w:pos="1080"/>
+        </w:tabs>
+        <w:ind w:left="1080"/>
+      </w:pPr>
+      <w:r>
+        <w:t>Can be measured and/or sorted</w:t>
+      </w:r>
+    </w:p>
+    <w:p>
+      <w:pPr>
+        <w:pStyle w:val="ListBullet"/>
+        <w:tabs>
+          <w:tab w:val="clear" w:pos="360"/>
+          <w:tab w:val="num" w:pos="1080"/>
+        </w:tabs>
+        <w:ind w:left="1080"/>
+      </w:pPr>
+      <w:r>
+        <w:t>Can be continuous or integers, and be positive, negative, or both</w:t>
+      </w:r>
+    </w:p>
+    <w:p>
+      <w:pPr>
+        <w:pStyle w:val="ListBullet"/>
+        <w:tabs>
+          <w:tab w:val="clear" w:pos="360"/>
+          <w:tab w:val="num" w:pos="720"/>
+        </w:tabs>
+        <w:ind w:left="720"/>
+        <w:rPr>
+          <w:u w:val="single"/>
+        </w:rPr>
+      </w:pPr>
+      <w:r>
+        <w:rPr>
+          <w:u w:val="single"/>
+        </w:rPr>
+        <w:t>Categorical</w:t>
+      </w:r>
+      <w:r>
+        <w:rPr>
+          <w:u w:val="single"/>
+        </w:rPr>
+        <w:t>/qualitative/Nominal</w:t>
+      </w:r>
+    </w:p>
+    <w:p>
+      <w:pPr>
+        <w:pStyle w:val="ListBullet"/>
+        <w:tabs>
+          <w:tab w:val="clear" w:pos="360"/>
+          <w:tab w:val="num" w:pos="1080"/>
+        </w:tabs>
+        <w:ind w:left="1080"/>
+      </w:pPr>
+      <w:r>
+        <w:t xml:space="preserve">Variable w/ labels, names, categories, etc. </w:t>
+      </w:r>
+      <w:r>
+        <w:t>that describe characteristics of an entity</w:t>
+      </w:r>
+    </w:p>
+    <w:p>
+      <w:pPr>
+        <w:pStyle w:val="ListBullet"/>
         <w:numPr>
           <w:ilvl w:val="0"/>
           <w:numId w:val="0"/>
         </w:numPr>
-        <w:ind w:left="720"/>
-      </w:pPr>
-    </w:p>
-    <w:p>
-      <w:pPr>
-        <w:pStyle w:val="ListBullet"/>
-      </w:pPr>
-      <w:r>
-        <w:rPr>
-          <w:b/>
-        </w:rPr>
-        <w:t>Regression</w:t>
-      </w:r>
-      <w:r>
+        <w:ind w:left="1080"/>
+      </w:pPr>
+    </w:p>
+    <w:p>
+      <w:pPr>
+        <w:pStyle w:val="ListBullet"/>
+      </w:pPr>
+      <w:r>
+        <w:rPr>
+          <w:b/>
+        </w:rPr>
+        <w:t xml:space="preserve">Scitkit-learn </w:t>
+      </w:r>
+      <w:r>
+        <w:rPr>
+          <w:b/>
+        </w:rPr>
+        <w:sym w:font="Wingdings" w:char="F0E0"/>
+      </w:r>
+      <w:r>
+        <w:rPr>
+          <w:b/>
+        </w:rPr>
         <w:t xml:space="preserve"> </w:t>
       </w:r>
       <w:r>
+        <w:t>ML library in Python</w:t>
+      </w:r>
+    </w:p>
+    <w:p>
+      <w:pPr>
+        <w:pStyle w:val="ListBullet"/>
+        <w:tabs>
+          <w:tab w:val="clear" w:pos="360"/>
+          <w:tab w:val="num" w:pos="720"/>
+        </w:tabs>
+        <w:ind w:left="720"/>
+      </w:pPr>
+      <w:r>
+        <w:t>Open-source + built on top of Numpy, SciPy, matplotlib</w:t>
+      </w:r>
+    </w:p>
+    <w:p>
+      <w:pPr>
+        <w:pStyle w:val="ListBullet"/>
+        <w:tabs>
+          <w:tab w:val="clear" w:pos="360"/>
+          <w:tab w:val="num" w:pos="720"/>
+        </w:tabs>
+        <w:ind w:left="720"/>
+      </w:pPr>
+      <w:r>
+        <w:t>Rapidly developed + improved by an active community of developers (800+ contributors)</w:t>
+      </w:r>
+    </w:p>
+    <w:p>
+      <w:pPr>
+        <w:pStyle w:val="ListBullet"/>
+        <w:tabs>
+          <w:tab w:val="clear" w:pos="360"/>
+          <w:tab w:val="num" w:pos="720"/>
+        </w:tabs>
+        <w:ind w:left="720"/>
+      </w:pPr>
+      <w:r>
+        <w:lastRenderedPageBreak/>
+        <w:t xml:space="preserve">Includes end-to-end ML </w:t>
+      </w:r>
+      <w:r>
         <w:sym w:font="Wingdings" w:char="F0E0"/>
       </w:r>
       <w:r>
-        <w:t xml:space="preserve"> predicting </w:t>
-      </w:r>
-      <w:r>
-        <w:t>numeric value</w:t>
-      </w:r>
-    </w:p>
-    <w:p>
-      <w:pPr>
-        <w:pStyle w:val="ListBullet"/>
-        <w:tabs>
-          <w:tab w:val="clear" w:pos="360"/>
-          <w:tab w:val="num" w:pos="720"/>
-        </w:tabs>
-        <w:ind w:left="720"/>
-      </w:pPr>
-      <w:r>
-        <w:t>Ex: predict stock price in $</w:t>
-      </w:r>
-    </w:p>
-    <w:p>
-      <w:pPr>
-        <w:pStyle w:val="ListBullet"/>
-        <w:tabs>
-          <w:tab w:val="clear" w:pos="360"/>
-          <w:tab w:val="num" w:pos="1080"/>
-        </w:tabs>
-        <w:ind w:left="1080"/>
-      </w:pPr>
-      <w:r>
-        <w:t xml:space="preserve">Predicting stock prices as “rise” or “fall” </w:t>
-      </w:r>
-      <w:r>
-        <w:sym w:font="Wingdings" w:char="F0E0"/>
-      </w:r>
-      <w:r>
-        <w:t xml:space="preserve"> classification</w:t>
-      </w:r>
-    </w:p>
-    <w:p>
-      <w:pPr>
-        <w:pStyle w:val="ListBullet"/>
-        <w:tabs>
-          <w:tab w:val="clear" w:pos="360"/>
-          <w:tab w:val="num" w:pos="720"/>
-        </w:tabs>
-        <w:ind w:left="720"/>
-      </w:pPr>
-      <w:r>
-        <w:t xml:space="preserve">Ex: Predict </w:t>
-      </w:r>
-      <w:r>
-        <w:rPr>
-          <w:i/>
-        </w:rPr>
-        <w:t>amount</w:t>
-      </w:r>
-      <w:r>
-        <w:t xml:space="preserve"> of rain in a region</w:t>
-      </w:r>
-    </w:p>
-    <w:p>
-      <w:pPr>
-        <w:pStyle w:val="ListBullet"/>
-        <w:tabs>
-          <w:tab w:val="clear" w:pos="360"/>
-          <w:tab w:val="num" w:pos="1080"/>
-        </w:tabs>
-        <w:ind w:left="1080"/>
-      </w:pPr>
-      <w:r>
-        <w:t xml:space="preserve">Predicting “rain” or “not rain” tomorrow </w:t>
-      </w:r>
-      <w:r>
-        <w:sym w:font="Wingdings" w:char="F0E0"/>
-      </w:r>
-      <w:r>
-        <w:t xml:space="preserve"> classification</w:t>
-      </w:r>
-    </w:p>
-    <w:p>
-      <w:pPr>
-        <w:pStyle w:val="ListBullet"/>
-      </w:pPr>
-      <w:r>
-        <w:rPr>
-          <w:b/>
-        </w:rPr>
-        <w:t xml:space="preserve">Cluster </w:t>
-      </w:r>
-      <w:r>
-        <w:sym w:font="Wingdings" w:char="F0E0"/>
-      </w:r>
-      <w:r>
-        <w:t xml:space="preserve"> group similar items in a dataset into groups</w:t>
-      </w:r>
-    </w:p>
-    <w:p>
-      <w:pPr>
-        <w:pStyle w:val="ListBullet"/>
-        <w:tabs>
-          <w:tab w:val="clear" w:pos="360"/>
-          <w:tab w:val="num" w:pos="720"/>
-        </w:tabs>
-        <w:ind w:left="720"/>
-      </w:pPr>
-      <w:r>
-        <w:t xml:space="preserve">Ex: customer segmentation </w:t>
-      </w:r>
-    </w:p>
-    <w:p>
-      <w:pPr>
-        <w:pStyle w:val="ListBullet"/>
-        <w:tabs>
-          <w:tab w:val="clear" w:pos="360"/>
-          <w:tab w:val="num" w:pos="1080"/>
-        </w:tabs>
-        <w:ind w:left="1080"/>
-      </w:pPr>
-      <w:r>
-        <w:t xml:space="preserve">seniors, adults, teens </w:t>
-      </w:r>
-      <w:r>
-        <w:sym w:font="Wingdings" w:char="F0E0"/>
-      </w:r>
-      <w:r>
-        <w:t xml:space="preserve"> different lik</w:t>
-      </w:r>
-      <w:r>
-        <w:t>es/dislikes + purchase behavior</w:t>
-      </w:r>
-    </w:p>
-    <w:p>
-      <w:pPr>
-        <w:pStyle w:val="ListBullet"/>
-        <w:tabs>
-          <w:tab w:val="clear" w:pos="360"/>
-          <w:tab w:val="num" w:pos="1080"/>
-        </w:tabs>
-        <w:ind w:left="1080"/>
-      </w:pPr>
-      <w:r>
-        <w:t>can provide different targeted marketing to each</w:t>
-      </w:r>
-    </w:p>
-    <w:p>
-      <w:pPr>
-        <w:pStyle w:val="ListBullet"/>
-        <w:numPr>
-          <w:ilvl w:val="0"/>
-          <w:numId w:val="0"/>
-        </w:numPr>
-        <w:ind w:left="1080"/>
-      </w:pPr>
-    </w:p>
-    <w:p>
-      <w:pPr>
-        <w:pStyle w:val="ListBullet"/>
-      </w:pPr>
-      <w:r>
-        <w:rPr>
-          <w:b/>
-        </w:rPr>
-        <w:t xml:space="preserve">Association analysis </w:t>
-      </w:r>
-      <w:r>
-        <w:rPr>
-          <w:b/>
-        </w:rPr>
-        <w:sym w:font="Wingdings" w:char="F0E0"/>
-      </w:r>
-      <w:r>
-        <w:rPr>
-          <w:b/>
-        </w:rPr>
-        <w:t xml:space="preserve"> </w:t>
-      </w:r>
-      <w:r>
-        <w:t>come up w/ a set of rules to capture associations between items/events</w:t>
-      </w:r>
-    </w:p>
-    <w:p>
-      <w:pPr>
-        <w:pStyle w:val="ListBullet"/>
-        <w:tabs>
-          <w:tab w:val="clear" w:pos="360"/>
-          <w:tab w:val="num" w:pos="720"/>
-        </w:tabs>
-        <w:ind w:left="720"/>
-      </w:pPr>
-      <w:r>
-        <w:t>Rules are used to determine when they occur together</w:t>
-      </w:r>
-    </w:p>
-    <w:p>
-      <w:pPr>
-        <w:pStyle w:val="ListBullet"/>
-        <w:tabs>
-          <w:tab w:val="clear" w:pos="360"/>
-          <w:tab w:val="num" w:pos="720"/>
-        </w:tabs>
-        <w:ind w:left="720"/>
-      </w:pPr>
-      <w:r>
-        <w:t xml:space="preserve">Ex: Market Basket analysis </w:t>
-      </w:r>
-      <w:r>
-        <w:sym w:font="Wingdings" w:char="F0E0"/>
-      </w:r>
-      <w:r>
-        <w:t xml:space="preserve"> used to understand customer purchase behavior</w:t>
-      </w:r>
-    </w:p>
-    <w:p>
-      <w:pPr>
-        <w:pStyle w:val="ListBullet"/>
-        <w:tabs>
-          <w:tab w:val="clear" w:pos="360"/>
-          <w:tab w:val="num" w:pos="720"/>
-        </w:tabs>
-        <w:ind w:left="720"/>
-      </w:pPr>
-      <w:r>
-        <w:t xml:space="preserve">Ex: Revealing that customers w/ checking accounts tend to be interested in other investment vehicles, such as money market accounts + this info can be used for cross-selling </w:t>
-      </w:r>
-    </w:p>
-    <w:p>
-      <w:pPr>
-        <w:pStyle w:val="ListBullet"/>
-        <w:tabs>
-          <w:tab w:val="clear" w:pos="360"/>
-          <w:tab w:val="num" w:pos="1080"/>
-        </w:tabs>
-        <w:ind w:left="1080"/>
-      </w:pPr>
-      <w:r>
-        <w:t xml:space="preserve">i.e. </w:t>
-      </w:r>
-      <w:r>
-        <w:t>selling</w:t>
-      </w:r>
-      <w:r>
-        <w:t xml:space="preserve"> money market accounts to customers w/ CD’s</w:t>
-      </w:r>
-    </w:p>
-    <w:p>
-      <w:pPr>
-        <w:pStyle w:val="ListBullet"/>
-        <w:tabs>
-          <w:tab w:val="clear" w:pos="360"/>
-          <w:tab w:val="num" w:pos="720"/>
-        </w:tabs>
-        <w:ind w:left="720"/>
-      </w:pPr>
-      <w:r>
-        <w:t>Ex: Amazon recommender systems based on items usually purchased together</w:t>
-      </w:r>
-    </w:p>
-    <w:p>
-      <w:pPr>
-        <w:pStyle w:val="ListBullet"/>
-        <w:tabs>
-          <w:tab w:val="clear" w:pos="360"/>
-          <w:tab w:val="num" w:pos="720"/>
-        </w:tabs>
-        <w:ind w:left="720"/>
-      </w:pPr>
-      <w:r>
-        <w:t>Ex: Identification of web pages often accessed together</w:t>
-      </w:r>
-      <w:r>
-        <w:t xml:space="preserve"> </w:t>
-      </w:r>
-      <w:r>
-        <w:sym w:font="Wingdings" w:char="F0E0"/>
-      </w:r>
-      <w:r>
-        <w:t xml:space="preserve"> can generate more offers on related web pages</w:t>
+        <w:t xml:space="preserve"> entire data science process (i.e. cleaning, transformations, + ML)</w:t>
+      </w:r>
+    </w:p>
+    <w:p>
+      <w:pPr>
+        <w:pStyle w:val="ListBullet"/>
+        <w:tabs>
+          <w:tab w:val="clear" w:pos="360"/>
+          <w:tab w:val="num" w:pos="720"/>
+        </w:tabs>
+        <w:ind w:left="720"/>
+      </w:pPr>
+      <w:r>
+        <w:t>Supports whole data science process via functions for transformations, cleaning, prep, scaling, normalization, feature engineering, + missing value handling</w:t>
+      </w:r>
+    </w:p>
+    <w:p>
+      <w:pPr>
+        <w:pStyle w:val="ListBullet"/>
+        <w:tabs>
+          <w:tab w:val="clear" w:pos="360"/>
+          <w:tab w:val="num" w:pos="1080"/>
+        </w:tabs>
+        <w:ind w:left="1080"/>
+      </w:pPr>
+      <w:r>
+        <w:rPr>
+          <w:b/>
+        </w:rPr>
+        <w:t xml:space="preserve">Utility </w:t>
+      </w:r>
+      <w:r>
+        <w:rPr>
+          <w:b/>
+        </w:rPr>
+        <w:t>functions</w:t>
+      </w:r>
+      <w:r>
+        <w:t xml:space="preserve"> for transforming raw features to suitable format</w:t>
+      </w:r>
+    </w:p>
+    <w:p>
+      <w:pPr>
+        <w:pStyle w:val="ListBullet"/>
+        <w:tabs>
+          <w:tab w:val="clear" w:pos="360"/>
+          <w:tab w:val="num" w:pos="1080"/>
+        </w:tabs>
+        <w:ind w:left="1080"/>
+      </w:pPr>
+      <w:r>
+        <w:rPr>
+          <w:b/>
+        </w:rPr>
+        <w:t xml:space="preserve">API </w:t>
+      </w:r>
+      <w:r>
+        <w:t xml:space="preserve">for scaling (remove mean + keep unit variance), normalization to have a unit norm, </w:t>
+      </w:r>
+      <w:r>
+        <w:rPr>
+          <w:b/>
+        </w:rPr>
+        <w:t>binarization</w:t>
+      </w:r>
+      <w:r>
+        <w:t xml:space="preserve">, </w:t>
+      </w:r>
+      <w:r>
+        <w:rPr>
+          <w:b/>
+        </w:rPr>
+        <w:t>One Hot Encoding</w:t>
+      </w:r>
+      <w:r>
+        <w:t xml:space="preserve"> for categorical features, generating </w:t>
+      </w:r>
+      <w:r>
+        <w:rPr>
+          <w:b/>
+        </w:rPr>
+        <w:t>high-order features</w:t>
+      </w:r>
+      <w:r>
+        <w:t xml:space="preserve">, building custom transforms, handling missing </w:t>
+      </w:r>
+      <w:r>
+        <w:t>values</w:t>
+      </w:r>
+    </w:p>
+    <w:p>
+      <w:pPr>
+        <w:pStyle w:val="ListBullet"/>
+        <w:tabs>
+          <w:tab w:val="clear" w:pos="360"/>
+          <w:tab w:val="num" w:pos="720"/>
+        </w:tabs>
+        <w:ind w:left="720"/>
+      </w:pPr>
+      <w:r>
+        <w:t xml:space="preserve">Also has built-in functions for many ML algorithms, ready for modeling + analysis </w:t>
+      </w:r>
+    </w:p>
+    <w:p>
+      <w:pPr>
+        <w:pStyle w:val="ListBullet"/>
+        <w:tabs>
+          <w:tab w:val="clear" w:pos="360"/>
+          <w:tab w:val="num" w:pos="1080"/>
+        </w:tabs>
+        <w:ind w:left="1080"/>
+      </w:pPr>
+      <w:r>
+        <w:t>Still requires some expertise to use these for the right tasks, but many online resources smooth out the learning curve</w:t>
+      </w:r>
+    </w:p>
+    <w:p>
+      <w:pPr>
+        <w:pStyle w:val="ListBullet"/>
+        <w:tabs>
+          <w:tab w:val="clear" w:pos="360"/>
+          <w:tab w:val="num" w:pos="720"/>
+        </w:tabs>
+        <w:ind w:left="720"/>
+      </w:pPr>
+      <w:r>
+        <w:t>Documentation includes tutorials</w:t>
+      </w:r>
+    </w:p>
+    <w:p>
+      <w:pPr>
+        <w:pStyle w:val="ListBullet"/>
+        <w:tabs>
+          <w:tab w:val="clear" w:pos="360"/>
+          <w:tab w:val="num" w:pos="720"/>
+        </w:tabs>
+        <w:ind w:left="720"/>
+      </w:pPr>
+      <w:r>
+        <w:t xml:space="preserve">Has </w:t>
+      </w:r>
+      <w:r>
+        <w:t xml:space="preserve">specialized implementations for </w:t>
+      </w:r>
+      <w:r>
+        <w:rPr>
+          <w:b/>
+        </w:rPr>
+        <w:t>dimensionality reduction algorithms</w:t>
+      </w:r>
+    </w:p>
+    <w:p>
+      <w:pPr>
+        <w:pStyle w:val="ListBullet"/>
+        <w:tabs>
+          <w:tab w:val="clear" w:pos="360"/>
+          <w:tab w:val="num" w:pos="1080"/>
+        </w:tabs>
+        <w:ind w:left="1080"/>
+      </w:pPr>
+      <w:r>
+        <w:t>Enables us to reduce features while preserving variance</w:t>
+      </w:r>
+    </w:p>
+    <w:p>
+      <w:pPr>
+        <w:pStyle w:val="ListBullet"/>
+        <w:tabs>
+          <w:tab w:val="clear" w:pos="360"/>
+          <w:tab w:val="num" w:pos="1440"/>
+        </w:tabs>
+        <w:ind w:left="1440"/>
+      </w:pPr>
+      <w:r>
+        <w:rPr>
+          <w:b/>
+        </w:rPr>
+        <w:t xml:space="preserve">Principal component analysis (PCA), single value decomposition, factor analysis, independent component analysis, matrix factorization, latent dirichlet allocation </w:t>
+      </w:r>
+    </w:p>
+    <w:p>
+      <w:pPr>
+        <w:pStyle w:val="ListBullet"/>
+        <w:tabs>
+          <w:tab w:val="clear" w:pos="360"/>
+          <w:tab w:val="num" w:pos="720"/>
+        </w:tabs>
+        <w:ind w:left="720"/>
+      </w:pPr>
+      <w:r>
+        <w:t>Has methods for model selection</w:t>
+      </w:r>
+      <w:r>
+        <w:tab/>
+      </w:r>
+    </w:p>
+    <w:p>
+      <w:pPr>
+        <w:pStyle w:val="ListBullet"/>
+        <w:tabs>
+          <w:tab w:val="clear" w:pos="360"/>
+          <w:tab w:val="num" w:pos="1080"/>
+        </w:tabs>
+        <w:ind w:left="1080"/>
+      </w:pPr>
+      <w:r>
+        <w:rPr>
+          <w:b/>
+        </w:rPr>
+        <w:t xml:space="preserve">Cross-validation </w:t>
+      </w:r>
+      <w:r>
+        <w:t>methods</w:t>
+      </w:r>
+    </w:p>
+    <w:p>
+      <w:pPr>
+        <w:pStyle w:val="ListBullet"/>
+        <w:tabs>
+          <w:tab w:val="clear" w:pos="360"/>
+          <w:tab w:val="num" w:pos="1080"/>
+        </w:tabs>
+        <w:ind w:left="1080"/>
+      </w:pPr>
+      <w:r>
+        <w:t>Library functions for</w:t>
+      </w:r>
+      <w:r>
+        <w:rPr>
+          <w:b/>
+        </w:rPr>
+        <w:t xml:space="preserve"> tuning hyper parameters</w:t>
+      </w:r>
+    </w:p>
+    <w:p>
+      <w:pPr>
+        <w:pStyle w:val="ListBullet"/>
+        <w:tabs>
+          <w:tab w:val="clear" w:pos="360"/>
+          <w:tab w:val="num" w:pos="1080"/>
+        </w:tabs>
+        <w:ind w:left="1080"/>
+      </w:pPr>
+      <w:r>
+        <w:rPr>
+          <w:b/>
+        </w:rPr>
+        <w:t>Model evaluation mechanisms</w:t>
+      </w:r>
+      <w:r>
+        <w:t xml:space="preserve"> to measure model performance</w:t>
+      </w:r>
+    </w:p>
+    <w:p>
+      <w:pPr>
+        <w:pStyle w:val="ListBullet"/>
+        <w:tabs>
+          <w:tab w:val="clear" w:pos="360"/>
+          <w:tab w:val="num" w:pos="1080"/>
+        </w:tabs>
+        <w:ind w:left="1080"/>
+      </w:pPr>
+      <w:r>
+        <w:t>Plotting methods for visualizing scores to evaluate models</w:t>
       </w:r>
     </w:p>
     <w:p>
@@ -1893,77 +2468,420 @@
         <w:rPr>
           <w:b/>
         </w:rPr>
-        <w:t xml:space="preserve">Supervised learning </w:t>
+        <w:t xml:space="preserve">Decision Trees </w:t>
+      </w:r>
+      <w:r>
+        <w:rPr>
+          <w:b/>
+        </w:rPr>
+        <w:t>Goal</w:t>
+      </w:r>
+      <w:r>
+        <w:t xml:space="preserve"> </w:t>
       </w:r>
       <w:r>
         <w:sym w:font="Wingdings" w:char="F0E0"/>
       </w:r>
       <w:r>
-        <w:t xml:space="preserve"> target/outcome is provided (</w:t>
-      </w:r>
-      <w:r>
-        <w:rPr>
-          <w:b/>
-        </w:rPr>
-        <w:t>labelled data</w:t>
-      </w:r>
-      <w:r>
-        <w:t>)</w:t>
-      </w:r>
-    </w:p>
-    <w:p>
-      <w:pPr>
-        <w:pStyle w:val="ListBullet"/>
-        <w:tabs>
-          <w:tab w:val="clear" w:pos="360"/>
-          <w:tab w:val="num" w:pos="720"/>
-        </w:tabs>
-        <w:ind w:left="720"/>
-      </w:pPr>
-      <w:r>
-        <w:t>Classification + regression, generally</w:t>
-      </w:r>
-    </w:p>
-    <w:p>
-      <w:pPr>
-        <w:pStyle w:val="ListBullet"/>
-        <w:rPr>
-          <w:b/>
-        </w:rPr>
-      </w:pPr>
-      <w:r>
-        <w:rPr>
-          <w:b/>
-        </w:rPr>
-        <w:t>Unsupervised learning</w:t>
-      </w:r>
-      <w:r>
-        <w:rPr>
-          <w:b/>
-        </w:rPr>
-        <w:t xml:space="preserve"> </w:t>
-      </w:r>
-      <w:r>
-        <w:sym w:font="Wingdings" w:char="F0E0"/>
-      </w:r>
-      <w:r>
-        <w:t xml:space="preserve"> target/outcome is NOT known</w:t>
-      </w:r>
-    </w:p>
-    <w:p>
-      <w:pPr>
-        <w:pStyle w:val="ListBullet"/>
-        <w:tabs>
-          <w:tab w:val="clear" w:pos="360"/>
-          <w:tab w:val="num" w:pos="720"/>
-        </w:tabs>
-        <w:ind w:left="720"/>
-        <w:rPr>
-          <w:b/>
-        </w:rPr>
-      </w:pPr>
-      <w:r>
-        <w:t>Clustering and association analysis, generally</w:t>
+        <w:t>&gt; split data into subsets where each subset belongs to only 1 class by dividing the input space into pure regions (regions w/ samples from only 1 class)</w:t>
+      </w:r>
+    </w:p>
+    <w:p>
+      <w:pPr>
+        <w:pStyle w:val="ListBullet"/>
+        <w:tabs>
+          <w:tab w:val="clear" w:pos="360"/>
+          <w:tab w:val="num" w:pos="720"/>
+        </w:tabs>
+        <w:ind w:left="720"/>
+      </w:pPr>
+      <w:r>
+        <w:t>Completely pure subsets are most likely not possible w/ real data</w:t>
+      </w:r>
+    </w:p>
+    <w:p>
+      <w:pPr>
+        <w:pStyle w:val="ListBullet"/>
+        <w:tabs>
+          <w:tab w:val="clear" w:pos="360"/>
+          <w:tab w:val="num" w:pos="720"/>
+        </w:tabs>
+        <w:ind w:left="720"/>
+      </w:pPr>
+      <w:r>
+        <w:t xml:space="preserve">Goal = get subsets </w:t>
+      </w:r>
+      <w:r>
+        <w:rPr>
+          <w:i/>
+        </w:rPr>
+        <w:t xml:space="preserve">as pure as possible </w:t>
+      </w:r>
+      <w:r>
+        <w:t>(that contain as many samples of a single class as possible)</w:t>
+      </w:r>
+    </w:p>
+    <w:p>
+      <w:pPr>
+        <w:pStyle w:val="ListBullet"/>
+        <w:numPr>
+          <w:ilvl w:val="0"/>
+          <w:numId w:val="0"/>
+        </w:numPr>
+        <w:ind w:left="2520"/>
+      </w:pPr>
+      <w:r>
+        <w:rPr>
+          <w:noProof/>
+        </w:rPr>
+        <w:drawing>
+          <wp:inline distT="0" distB="0" distL="0" distR="0" wp14:anchorId="5EFB8ABD" wp14:editId="7466B64A">
+            <wp:extent cx="1554059" cy="1657350"/>
+            <wp:effectExtent l="0" t="0" r="8255" b="0"/>
+            <wp:docPr id="3" name="Picture 3"/>
+            <wp:cNvGraphicFramePr>
+              <a:graphicFrameLocks xmlns:a="http://schemas.openxmlformats.org/drawingml/2006/main" noChangeAspect="1"/>
+            </wp:cNvGraphicFramePr>
+            <a:graphic xmlns:a="http://schemas.openxmlformats.org/drawingml/2006/main">
+              <a:graphicData uri="http://schemas.openxmlformats.org/drawingml/2006/picture">
+                <pic:pic xmlns:pic="http://schemas.openxmlformats.org/drawingml/2006/picture">
+                  <pic:nvPicPr>
+                    <pic:cNvPr id="1" name=""/>
+                    <pic:cNvPicPr/>
+                  </pic:nvPicPr>
+                  <pic:blipFill>
+                    <a:blip r:embed="rId13"/>
+                    <a:stretch>
+                      <a:fillRect/>
+                    </a:stretch>
+                  </pic:blipFill>
+                  <pic:spPr>
+                    <a:xfrm>
+                      <a:off x="0" y="0"/>
+                      <a:ext cx="1568945" cy="1673225"/>
+                    </a:xfrm>
+                    <a:prstGeom prst="rect">
+                      <a:avLst/>
+                    </a:prstGeom>
+                  </pic:spPr>
+                </pic:pic>
+              </a:graphicData>
+            </a:graphic>
+          </wp:inline>
+        </w:drawing>
+      </w:r>
+    </w:p>
+    <w:p>
+      <w:pPr>
+        <w:pStyle w:val="ListBullet"/>
+        <w:tabs>
+          <w:tab w:val="clear" w:pos="360"/>
+          <w:tab w:val="num" w:pos="1080"/>
+        </w:tabs>
+        <w:ind w:left="1080"/>
+      </w:pPr>
+      <w:r>
+        <w:t xml:space="preserve">Dividing regions via </w:t>
+      </w:r>
+      <w:r>
+        <w:rPr>
+          <w:b/>
+        </w:rPr>
+        <w:t>decision boundaries</w:t>
+      </w:r>
+      <w:r>
+        <w:t xml:space="preserve"> into regions that are as pure as possible</w:t>
+      </w:r>
+    </w:p>
+    <w:p>
+      <w:pPr>
+        <w:pStyle w:val="ListBullet"/>
+        <w:tabs>
+          <w:tab w:val="clear" w:pos="360"/>
+          <w:tab w:val="num" w:pos="720"/>
+        </w:tabs>
+        <w:ind w:left="720"/>
+      </w:pPr>
+      <w:r>
+        <w:t xml:space="preserve">Actual decision tree = hierarchical structure w/ </w:t>
+      </w:r>
+      <w:r>
+        <w:rPr>
+          <w:b/>
+        </w:rPr>
+        <w:t>nodes</w:t>
+      </w:r>
+      <w:r>
+        <w:t xml:space="preserve"> + </w:t>
+      </w:r>
+      <w:r>
+        <w:rPr>
+          <w:b/>
+        </w:rPr>
+        <w:t>directed edges</w:t>
+      </w:r>
+    </w:p>
+    <w:p>
+      <w:pPr>
+        <w:pStyle w:val="ListBullet"/>
+        <w:tabs>
+          <w:tab w:val="clear" w:pos="360"/>
+          <w:tab w:val="num" w:pos="1080"/>
+        </w:tabs>
+        <w:ind w:left="1080"/>
+      </w:pPr>
+      <w:r>
+        <w:rPr>
+          <w:b/>
+        </w:rPr>
+        <w:t xml:space="preserve">Root node </w:t>
+      </w:r>
+      <w:r>
+        <w:t>= node at top</w:t>
+      </w:r>
+    </w:p>
+    <w:p>
+      <w:pPr>
+        <w:pStyle w:val="ListBullet"/>
+        <w:tabs>
+          <w:tab w:val="clear" w:pos="360"/>
+          <w:tab w:val="num" w:pos="1080"/>
+        </w:tabs>
+        <w:ind w:left="1080"/>
+      </w:pPr>
+      <w:r>
+        <w:rPr>
+          <w:b/>
+        </w:rPr>
+        <w:t xml:space="preserve">Leaf/terminal nodes </w:t>
+      </w:r>
+      <w:r>
+        <w:t>= nodes at bottom</w:t>
+      </w:r>
+    </w:p>
+    <w:p>
+      <w:pPr>
+        <w:pStyle w:val="ListBullet"/>
+        <w:tabs>
+          <w:tab w:val="clear" w:pos="360"/>
+          <w:tab w:val="num" w:pos="1080"/>
+        </w:tabs>
+        <w:ind w:left="1080"/>
+      </w:pPr>
+      <w:r>
+        <w:rPr>
+          <w:b/>
+        </w:rPr>
+        <w:t xml:space="preserve">Internal nodes = </w:t>
+      </w:r>
+      <w:r>
+        <w:t>nodes neither the root nor a leaf</w:t>
+      </w:r>
+    </w:p>
+    <w:p>
+      <w:pPr>
+        <w:pStyle w:val="ListBullet"/>
+        <w:tabs>
+          <w:tab w:val="clear" w:pos="360"/>
+          <w:tab w:val="num" w:pos="720"/>
+        </w:tabs>
+        <w:ind w:left="720"/>
+      </w:pPr>
+      <w:r>
+        <w:t xml:space="preserve">Root </w:t>
+      </w:r>
+      <w:r>
+        <w:t>+</w:t>
+      </w:r>
+      <w:r>
+        <w:t xml:space="preserve"> internal nodes have test conditions, and leaf nodes has a class label associated w/ them</w:t>
+      </w:r>
+    </w:p>
+    <w:p>
+      <w:pPr>
+        <w:pStyle w:val="ListBullet"/>
+        <w:tabs>
+          <w:tab w:val="clear" w:pos="360"/>
+          <w:tab w:val="num" w:pos="720"/>
+        </w:tabs>
+        <w:ind w:left="720"/>
+      </w:pPr>
+      <w:r>
+        <w:t>A classification decision is made by traversing the tree via test conditions at each node, starting at the root and ending at a leaf</w:t>
+      </w:r>
+    </w:p>
+    <w:p>
+      <w:pPr>
+        <w:pStyle w:val="ListBullet"/>
+        <w:numPr>
+          <w:ilvl w:val="0"/>
+          <w:numId w:val="0"/>
+        </w:numPr>
+        <w:ind w:left="1080" w:firstLine="360"/>
+      </w:pPr>
+      <w:r>
+        <w:rPr>
+          <w:noProof/>
+        </w:rPr>
+        <w:lastRenderedPageBreak/>
+        <w:drawing>
+          <wp:inline distT="0" distB="0" distL="0" distR="0" wp14:anchorId="5263F79E" wp14:editId="1CC8974B">
+            <wp:extent cx="3210633" cy="2053296"/>
+            <wp:effectExtent l="0" t="0" r="8890" b="4445"/>
+            <wp:docPr id="5" name="Picture 5"/>
+            <wp:cNvGraphicFramePr>
+              <a:graphicFrameLocks xmlns:a="http://schemas.openxmlformats.org/drawingml/2006/main" noChangeAspect="1"/>
+            </wp:cNvGraphicFramePr>
+            <a:graphic xmlns:a="http://schemas.openxmlformats.org/drawingml/2006/main">
+              <a:graphicData uri="http://schemas.openxmlformats.org/drawingml/2006/picture">
+                <pic:pic xmlns:pic="http://schemas.openxmlformats.org/drawingml/2006/picture">
+                  <pic:nvPicPr>
+                    <pic:cNvPr id="1" name=""/>
+                    <pic:cNvPicPr/>
+                  </pic:nvPicPr>
+                  <pic:blipFill>
+                    <a:blip r:embed="rId14"/>
+                    <a:stretch>
+                      <a:fillRect/>
+                    </a:stretch>
+                  </pic:blipFill>
+                  <pic:spPr>
+                    <a:xfrm>
+                      <a:off x="0" y="0"/>
+                      <a:ext cx="3227659" cy="2064185"/>
+                    </a:xfrm>
+                    <a:prstGeom prst="rect">
+                      <a:avLst/>
+                    </a:prstGeom>
+                  </pic:spPr>
+                </pic:pic>
+              </a:graphicData>
+            </a:graphic>
+          </wp:inline>
+        </w:drawing>
+      </w:r>
+    </w:p>
+    <w:p>
+      <w:pPr>
+        <w:pStyle w:val="ListBullet"/>
+        <w:tabs>
+          <w:tab w:val="clear" w:pos="360"/>
+          <w:tab w:val="num" w:pos="720"/>
+        </w:tabs>
+        <w:ind w:left="720"/>
+      </w:pPr>
+      <w:r>
+        <w:rPr>
+          <w:b/>
+        </w:rPr>
+        <w:t>Depth</w:t>
+      </w:r>
+      <w:r>
+        <w:t xml:space="preserve"> of a node = # of edges from the root node to that node</w:t>
+      </w:r>
+    </w:p>
+    <w:p>
+      <w:pPr>
+        <w:pStyle w:val="ListBullet"/>
+        <w:tabs>
+          <w:tab w:val="clear" w:pos="360"/>
+          <w:tab w:val="num" w:pos="1080"/>
+        </w:tabs>
+        <w:ind w:left="1080"/>
+      </w:pPr>
+      <w:r>
+        <w:t>Depth of root node = 0</w:t>
+      </w:r>
+    </w:p>
+    <w:p>
+      <w:pPr>
+        <w:pStyle w:val="ListBullet"/>
+        <w:tabs>
+          <w:tab w:val="clear" w:pos="360"/>
+          <w:tab w:val="num" w:pos="720"/>
+        </w:tabs>
+        <w:ind w:left="720"/>
+      </w:pPr>
+      <w:r>
+        <w:t xml:space="preserve">Depth of the </w:t>
+      </w:r>
+      <w:r>
+        <w:rPr>
+          <w:i/>
+        </w:rPr>
+        <w:t>whole tree</w:t>
+      </w:r>
+      <w:r>
+        <w:t xml:space="preserve"> is the # of edges in the longest path from the root to leaf</w:t>
+      </w:r>
+    </w:p>
+    <w:p>
+      <w:pPr>
+        <w:pStyle w:val="ListBullet"/>
+        <w:tabs>
+          <w:tab w:val="clear" w:pos="360"/>
+          <w:tab w:val="num" w:pos="720"/>
+        </w:tabs>
+        <w:ind w:left="720"/>
+      </w:pPr>
+      <w:r>
+        <w:rPr>
+          <w:b/>
+        </w:rPr>
+        <w:t xml:space="preserve">Size </w:t>
+      </w:r>
+      <w:r>
+        <w:t>of a decision tree = # of nodes in the tree</w:t>
+      </w:r>
+    </w:p>
+    <w:p>
+      <w:pPr>
+        <w:pStyle w:val="ListBullet"/>
+        <w:numPr>
+          <w:ilvl w:val="0"/>
+          <w:numId w:val="0"/>
+        </w:numPr>
+        <w:ind w:left="1800"/>
+      </w:pPr>
+      <w:r>
+        <w:rPr>
+          <w:noProof/>
+        </w:rPr>
+        <w:drawing>
+          <wp:inline distT="0" distB="0" distL="0" distR="0" wp14:anchorId="74A82924" wp14:editId="01EDE070">
+            <wp:extent cx="3296093" cy="2144573"/>
+            <wp:effectExtent l="0" t="0" r="0" b="8255"/>
+            <wp:docPr id="11" name="Picture 11"/>
+            <wp:cNvGraphicFramePr>
+              <a:graphicFrameLocks xmlns:a="http://schemas.openxmlformats.org/drawingml/2006/main" noChangeAspect="1"/>
+            </wp:cNvGraphicFramePr>
+            <a:graphic xmlns:a="http://schemas.openxmlformats.org/drawingml/2006/main">
+              <a:graphicData uri="http://schemas.openxmlformats.org/drawingml/2006/picture">
+                <pic:pic xmlns:pic="http://schemas.openxmlformats.org/drawingml/2006/picture">
+                  <pic:nvPicPr>
+                    <pic:cNvPr id="1" name=""/>
+                    <pic:cNvPicPr/>
+                  </pic:nvPicPr>
+                  <pic:blipFill>
+                    <a:blip r:embed="rId15"/>
+                    <a:stretch>
+                      <a:fillRect/>
+                    </a:stretch>
+                  </pic:blipFill>
+                  <pic:spPr>
+                    <a:xfrm>
+                      <a:off x="0" y="0"/>
+                      <a:ext cx="3309325" cy="2153182"/>
+                    </a:xfrm>
+                    <a:prstGeom prst="rect">
+                      <a:avLst/>
+                    </a:prstGeom>
+                  </pic:spPr>
+                </pic:pic>
+              </a:graphicData>
+            </a:graphic>
+          </wp:inline>
+        </w:drawing>
       </w:r>
     </w:p>
     <w:p>
@@ -1979,149 +2897,216 @@
     <w:p>
       <w:pPr>
         <w:pStyle w:val="ListBullet"/>
-      </w:pPr>
-      <w:r>
-        <w:rPr>
-          <w:b/>
-        </w:rPr>
-        <w:t xml:space="preserve">Sample/Record/Observation = </w:t>
-      </w:r>
-      <w:r>
-        <w:t xml:space="preserve">instance/example of an </w:t>
-      </w:r>
-      <w:r>
-        <w:rPr>
-          <w:b/>
-        </w:rPr>
-        <w:t xml:space="preserve">entity </w:t>
-      </w:r>
-      <w:r>
-        <w:t>of the data (i.e. a row in a dataset)</w:t>
-      </w:r>
-    </w:p>
-    <w:p>
-      <w:pPr>
-        <w:pStyle w:val="ListBullet"/>
-      </w:pPr>
-      <w:r>
-        <w:rPr>
-          <w:b/>
-        </w:rPr>
-        <w:t xml:space="preserve">Variables/Features/Attribute/Dimension/Field </w:t>
-      </w:r>
-      <w:r>
-        <w:t>= different info pieces about samples</w:t>
-      </w:r>
-    </w:p>
-    <w:p>
-      <w:pPr>
-        <w:pStyle w:val="ListBullet"/>
-        <w:tabs>
-          <w:tab w:val="clear" w:pos="360"/>
-          <w:tab w:val="num" w:pos="720"/>
-        </w:tabs>
-        <w:ind w:left="720"/>
-      </w:pPr>
-      <w:r>
-        <w:t xml:space="preserve">Each has a data type associated w/ it </w:t>
+        <w:tabs>
+          <w:tab w:val="clear" w:pos="360"/>
+          <w:tab w:val="num" w:pos="720"/>
+        </w:tabs>
+        <w:ind w:left="720"/>
+      </w:pPr>
+      <w:r>
+        <w:t>DT’s are built w/ ALL samples at a single node (root) whilst adding additional nodes when data is split into subsets</w:t>
+      </w:r>
+    </w:p>
+    <w:p>
+      <w:pPr>
+        <w:pStyle w:val="ListBullet"/>
+        <w:tabs>
+          <w:tab w:val="clear" w:pos="360"/>
+          <w:tab w:val="num" w:pos="1080"/>
+        </w:tabs>
+        <w:ind w:left="1080"/>
+      </w:pPr>
+      <w:r>
+        <w:t xml:space="preserve">1) All samples at root node </w:t>
       </w:r>
       <w:r>
         <w:sym w:font="Wingdings" w:char="F0E0"/>
       </w:r>
       <w:r>
-        <w:t xml:space="preserve"> numerical, categorical, string, binary, date, etc.</w:t>
-      </w:r>
-    </w:p>
-    <w:p>
-      <w:pPr>
-        <w:pStyle w:val="ListBullet"/>
-        <w:tabs>
-          <w:tab w:val="clear" w:pos="360"/>
-          <w:tab w:val="num" w:pos="720"/>
-        </w:tabs>
-        <w:ind w:left="720"/>
-        <w:rPr>
-          <w:u w:val="single"/>
-        </w:rPr>
-      </w:pPr>
-      <w:r>
-        <w:rPr>
-          <w:u w:val="single"/>
-        </w:rPr>
-        <w:t>Numeric</w:t>
-      </w:r>
-      <w:r>
-        <w:rPr>
-          <w:u w:val="single"/>
-        </w:rPr>
-        <w:t>/Quantitative</w:t>
-      </w:r>
-    </w:p>
-    <w:p>
-      <w:pPr>
-        <w:pStyle w:val="ListBullet"/>
-        <w:tabs>
-          <w:tab w:val="clear" w:pos="360"/>
-          <w:tab w:val="num" w:pos="1080"/>
-        </w:tabs>
-        <w:ind w:left="1080"/>
-      </w:pPr>
-      <w:r>
-        <w:t>Can be measured and/or sorted</w:t>
-      </w:r>
-    </w:p>
-    <w:p>
-      <w:pPr>
-        <w:pStyle w:val="ListBullet"/>
-        <w:tabs>
-          <w:tab w:val="clear" w:pos="360"/>
-          <w:tab w:val="num" w:pos="1080"/>
-        </w:tabs>
-        <w:ind w:left="1080"/>
-      </w:pPr>
-      <w:r>
-        <w:t>Can be continuous or integers, and be positive, negative, or both</w:t>
-      </w:r>
-    </w:p>
-    <w:p>
-      <w:pPr>
-        <w:pStyle w:val="ListBullet"/>
-        <w:tabs>
-          <w:tab w:val="clear" w:pos="360"/>
-          <w:tab w:val="num" w:pos="720"/>
-        </w:tabs>
-        <w:ind w:left="720"/>
-        <w:rPr>
-          <w:u w:val="single"/>
-        </w:rPr>
-      </w:pPr>
-      <w:r>
-        <w:rPr>
-          <w:u w:val="single"/>
-        </w:rPr>
-        <w:t>Categorical</w:t>
-      </w:r>
-      <w:r>
-        <w:rPr>
-          <w:u w:val="single"/>
-        </w:rPr>
-        <w:t>/qualitative/Nominal</w:t>
-      </w:r>
-    </w:p>
-    <w:p>
-      <w:pPr>
-        <w:pStyle w:val="ListBullet"/>
-        <w:tabs>
-          <w:tab w:val="clear" w:pos="360"/>
-          <w:tab w:val="num" w:pos="1080"/>
-        </w:tabs>
-        <w:ind w:left="1080"/>
-      </w:pPr>
-      <w:r>
-        <w:t xml:space="preserve">Variable w/ labels, names, categories, etc. </w:t>
-      </w:r>
-      <w:r>
-        <w:t>that describe characteristics of an entity</w:t>
+        <w:t xml:space="preserve"> 2) Partition samples based on input to create the purest subsets (as many samples as possible belonging to just 1 class = </w:t>
+      </w:r>
+      <w:r>
+        <w:rPr>
+          <w:b/>
+        </w:rPr>
+        <w:t>homogenous</w:t>
+      </w:r>
+      <w:r>
+        <w:t xml:space="preserve">) </w:t>
+      </w:r>
+      <w:r>
+        <w:sym w:font="Wingdings" w:char="F0E0"/>
+      </w:r>
+      <w:r>
+        <w:t xml:space="preserve"> 3) Repeat to </w:t>
+      </w:r>
+      <w:r>
+        <w:t>partition</w:t>
+      </w:r>
+      <w:r>
+        <w:t xml:space="preserve"> into successive, more pure subsets until stopping criteria are satisfied</w:t>
+      </w:r>
+    </w:p>
+    <w:p>
+      <w:pPr>
+        <w:pStyle w:val="ListBullet"/>
+        <w:tabs>
+          <w:tab w:val="clear" w:pos="360"/>
+          <w:tab w:val="num" w:pos="720"/>
+        </w:tabs>
+        <w:ind w:left="720"/>
+      </w:pPr>
+      <w:r>
+        <w:t xml:space="preserve">Algorithm for constructing at DT model = </w:t>
+      </w:r>
+      <w:r>
+        <w:rPr>
+          <w:b/>
+        </w:rPr>
+        <w:t>induction algorithm</w:t>
+      </w:r>
+      <w:r>
+        <w:t xml:space="preserve"> (induction can be used to describe the process of building a DT)</w:t>
+      </w:r>
+    </w:p>
+    <w:p>
+      <w:pPr>
+        <w:pStyle w:val="ListBullet"/>
+        <w:tabs>
+          <w:tab w:val="clear" w:pos="360"/>
+          <w:tab w:val="num" w:pos="720"/>
+        </w:tabs>
+        <w:ind w:left="720"/>
+      </w:pPr>
+      <w:r>
+        <w:t xml:space="preserve">At each split, the induction algorithm only considers the </w:t>
+      </w:r>
+      <w:r>
+        <w:rPr>
+          <w:i/>
+        </w:rPr>
+        <w:t>best</w:t>
+      </w:r>
+      <w:r>
+        <w:t xml:space="preserve"> way to split the particular portion of data = </w:t>
+      </w:r>
+      <w:r>
+        <w:rPr>
+          <w:b/>
+        </w:rPr>
+        <w:t>greedy approach</w:t>
+      </w:r>
+    </w:p>
+    <w:p>
+      <w:pPr>
+        <w:pStyle w:val="ListBullet"/>
+        <w:tabs>
+          <w:tab w:val="clear" w:pos="360"/>
+          <w:tab w:val="num" w:pos="1080"/>
+        </w:tabs>
+        <w:ind w:left="1080"/>
+      </w:pPr>
+      <w:r>
+        <w:t>Solves a subset of a problem at a time + is necessary when solving the entire problem is not feasible (computable in a reasonable amount of time/space)</w:t>
+      </w:r>
+    </w:p>
+    <w:p>
+      <w:pPr>
+        <w:pStyle w:val="ListBullet"/>
+        <w:tabs>
+          <w:tab w:val="clear" w:pos="360"/>
+          <w:tab w:val="num" w:pos="720"/>
+        </w:tabs>
+        <w:ind w:left="720"/>
+      </w:pPr>
+      <w:r>
+        <w:t>It’s not  feasible to build a DT outright given a dataset, so it must be built piecemeal by determining the best way to split a node at each step + combining these decisions together to make a tree</w:t>
+      </w:r>
+    </w:p>
+    <w:p>
+      <w:pPr>
+        <w:pStyle w:val="ListBullet"/>
+        <w:tabs>
+          <w:tab w:val="clear" w:pos="360"/>
+          <w:tab w:val="num" w:pos="720"/>
+        </w:tabs>
+        <w:ind w:left="720"/>
+      </w:pPr>
+      <w:r>
+        <w:t>Data is partitioned to result in subset as pure as possible (more homogenous = single class)</w:t>
+      </w:r>
+    </w:p>
+    <w:p>
+      <w:pPr>
+        <w:pStyle w:val="ListBullet"/>
+        <w:tabs>
+          <w:tab w:val="clear" w:pos="360"/>
+          <w:tab w:val="num" w:pos="720"/>
+        </w:tabs>
+        <w:ind w:left="720"/>
+      </w:pPr>
+      <w:r>
+        <w:t xml:space="preserve">Measure purity of a split by measuring the </w:t>
+      </w:r>
+      <w:r>
+        <w:rPr>
+          <w:b/>
+        </w:rPr>
+        <w:t xml:space="preserve">impurity </w:t>
+      </w:r>
+      <w:r>
+        <w:rPr>
+          <w:b/>
+        </w:rPr>
+        <w:sym w:font="Wingdings" w:char="F0E0"/>
+      </w:r>
+      <w:r>
+        <w:rPr>
+          <w:b/>
+        </w:rPr>
+        <w:t xml:space="preserve"> </w:t>
+      </w:r>
+      <w:r>
+        <w:t>specifies how mixed a resulting subset is</w:t>
+      </w:r>
+    </w:p>
+    <w:p>
+      <w:pPr>
+        <w:pStyle w:val="ListBullet"/>
+        <w:tabs>
+          <w:tab w:val="clear" w:pos="360"/>
+          <w:tab w:val="num" w:pos="720"/>
+        </w:tabs>
+        <w:ind w:left="720"/>
+      </w:pPr>
+      <w:r>
+        <w:lastRenderedPageBreak/>
+        <w:t xml:space="preserve">Want </w:t>
+      </w:r>
+      <w:r>
+        <w:t>homogenous</w:t>
+      </w:r>
+      <w:r>
+        <w:t xml:space="preserve"> class labels in a subset, so want the subset that minimizes the impurity</w:t>
+      </w:r>
+    </w:p>
+    <w:p>
+      <w:pPr>
+        <w:pStyle w:val="ListBullet"/>
+        <w:tabs>
+          <w:tab w:val="clear" w:pos="360"/>
+          <w:tab w:val="num" w:pos="720"/>
+        </w:tabs>
+        <w:ind w:left="720"/>
+      </w:pPr>
+      <w:r>
+        <w:rPr>
+          <w:b/>
+        </w:rPr>
+        <w:t xml:space="preserve">Gini index = </w:t>
+      </w:r>
+      <w:r>
+        <w:t>common impurity measure used to determine best splits (want lower Gini index score)</w:t>
       </w:r>
     </w:p>
     <w:p>
@@ -2131,246 +3116,648 @@
           <w:ilvl w:val="0"/>
           <w:numId w:val="0"/>
         </w:numPr>
-        <w:ind w:left="1080"/>
-      </w:pPr>
-    </w:p>
-    <w:p>
-      <w:pPr>
-        <w:pStyle w:val="ListBullet"/>
-      </w:pPr>
-      <w:r>
-        <w:rPr>
-          <w:b/>
+        <w:ind w:left="2520"/>
+      </w:pPr>
+      <w:r>
+        <w:rPr>
+          <w:noProof/>
+        </w:rPr>
+        <w:drawing>
+          <wp:inline distT="0" distB="0" distL="0" distR="0" wp14:anchorId="32067498" wp14:editId="2A52BDEA">
+            <wp:extent cx="2881423" cy="1579241"/>
+            <wp:effectExtent l="0" t="0" r="0" b="2540"/>
+            <wp:docPr id="12" name="Picture 12"/>
+            <wp:cNvGraphicFramePr>
+              <a:graphicFrameLocks xmlns:a="http://schemas.openxmlformats.org/drawingml/2006/main" noChangeAspect="1"/>
+            </wp:cNvGraphicFramePr>
+            <a:graphic xmlns:a="http://schemas.openxmlformats.org/drawingml/2006/main">
+              <a:graphicData uri="http://schemas.openxmlformats.org/drawingml/2006/picture">
+                <pic:pic xmlns:pic="http://schemas.openxmlformats.org/drawingml/2006/picture">
+                  <pic:nvPicPr>
+                    <pic:cNvPr id="1" name=""/>
+                    <pic:cNvPicPr/>
+                  </pic:nvPicPr>
+                  <pic:blipFill>
+                    <a:blip r:embed="rId16"/>
+                    <a:stretch>
+                      <a:fillRect/>
+                    </a:stretch>
+                  </pic:blipFill>
+                  <pic:spPr>
+                    <a:xfrm>
+                      <a:off x="0" y="0"/>
+                      <a:ext cx="2890612" cy="1584278"/>
+                    </a:xfrm>
+                    <a:prstGeom prst="rect">
+                      <a:avLst/>
+                    </a:prstGeom>
+                  </pic:spPr>
+                </pic:pic>
+              </a:graphicData>
+            </a:graphic>
+          </wp:inline>
+        </w:drawing>
+      </w:r>
+    </w:p>
+    <w:p>
+      <w:pPr>
+        <w:pStyle w:val="ListBullet"/>
+        <w:tabs>
+          <w:tab w:val="clear" w:pos="360"/>
+          <w:tab w:val="num" w:pos="1080"/>
+        </w:tabs>
+        <w:ind w:left="1080"/>
+      </w:pPr>
+      <w:r>
+        <w:t xml:space="preserve">Other impurity measures = </w:t>
+      </w:r>
+      <w:r>
+        <w:rPr>
+          <w:b/>
+        </w:rPr>
+        <w:t>information gain (entropy), misclassification rate</w:t>
+      </w:r>
+    </w:p>
+    <w:p>
+      <w:pPr>
+        <w:pStyle w:val="ListBullet"/>
+        <w:tabs>
+          <w:tab w:val="clear" w:pos="360"/>
+          <w:tab w:val="num" w:pos="720"/>
+        </w:tabs>
+        <w:ind w:left="720"/>
+      </w:pPr>
+      <w:r>
+        <w:t xml:space="preserve">Another </w:t>
+      </w:r>
+      <w:r>
+        <w:t>factor</w:t>
+      </w:r>
+      <w:r>
+        <w:t xml:space="preserve"> in determining best </w:t>
+      </w:r>
+      <w:r>
+        <w:t>partition</w:t>
+      </w:r>
+      <w:r>
+        <w:t xml:space="preserve"> of a node = which </w:t>
+      </w:r>
+      <w:r>
+        <w:t>variable</w:t>
+      </w:r>
+      <w:r>
+        <w:t xml:space="preserve"> is best to split on?</w:t>
+      </w:r>
+    </w:p>
+    <w:p>
+      <w:pPr>
+        <w:pStyle w:val="ListBullet"/>
+        <w:tabs>
+          <w:tab w:val="clear" w:pos="360"/>
+          <w:tab w:val="num" w:pos="720"/>
+        </w:tabs>
+        <w:ind w:left="720"/>
+      </w:pPr>
+      <w:r>
+        <w:t xml:space="preserve">Tree tests all variables to </w:t>
+      </w:r>
+      <w:r>
+        <w:t>determine</w:t>
+      </w:r>
+      <w:r>
+        <w:t xml:space="preserve"> best split of the node using Gini index to compare various possibilities</w:t>
+      </w:r>
+    </w:p>
+    <w:p>
+      <w:pPr>
+        <w:pStyle w:val="ListBullet"/>
+        <w:tabs>
+          <w:tab w:val="clear" w:pos="360"/>
+          <w:tab w:val="num" w:pos="720"/>
+        </w:tabs>
+        <w:ind w:left="720"/>
+      </w:pPr>
+      <w:r>
+        <w:t xml:space="preserve">Induction will partition nodes repeatedly to get more + more </w:t>
+      </w:r>
+      <w:r>
+        <w:t>homogenous</w:t>
+      </w:r>
+      <w:r>
+        <w:t xml:space="preserve"> subsets and stops based on several criteria options</w:t>
+      </w:r>
+    </w:p>
+    <w:p>
+      <w:pPr>
+        <w:pStyle w:val="ListBullet"/>
+        <w:tabs>
+          <w:tab w:val="clear" w:pos="360"/>
+          <w:tab w:val="num" w:pos="1080"/>
+        </w:tabs>
+        <w:ind w:left="1080"/>
+      </w:pPr>
+      <w:r>
+        <w:t>When all samples in a node have the same class label (as pure as possible)</w:t>
+      </w:r>
+    </w:p>
+    <w:p>
+      <w:pPr>
+        <w:pStyle w:val="ListBullet"/>
+        <w:tabs>
+          <w:tab w:val="clear" w:pos="360"/>
+          <w:tab w:val="num" w:pos="1440"/>
+        </w:tabs>
+        <w:ind w:left="1440"/>
+      </w:pPr>
+      <w:r>
+        <w:t xml:space="preserve">100% </w:t>
+      </w:r>
+      <w:r>
+        <w:t>purity</w:t>
+      </w:r>
+      <w:r>
+        <w:t xml:space="preserve"> </w:t>
+      </w:r>
+      <w:r>
+        <w:sym w:font="Wingdings" w:char="F0E0"/>
+      </w:r>
+      <w:r>
+        <w:t xml:space="preserve"> more splitting will not increase classification accuracy</w:t>
+      </w:r>
+    </w:p>
+    <w:p>
+      <w:pPr>
+        <w:pStyle w:val="ListBullet"/>
+        <w:tabs>
+          <w:tab w:val="clear" w:pos="360"/>
+          <w:tab w:val="num" w:pos="1440"/>
+        </w:tabs>
+        <w:ind w:left="1440"/>
+      </w:pPr>
+      <w:r>
+        <w:t xml:space="preserve">Difficult to achieve w/ real data </w:t>
+      </w:r>
+      <w:r>
+        <w:sym w:font="Wingdings" w:char="F0E0"/>
+      </w:r>
+      <w:r>
+        <w:t xml:space="preserve"> usually modified to 90% homogenous</w:t>
+      </w:r>
+    </w:p>
+    <w:p>
+      <w:pPr>
+        <w:pStyle w:val="ListBullet"/>
+        <w:tabs>
+          <w:tab w:val="clear" w:pos="360"/>
+          <w:tab w:val="num" w:pos="1080"/>
+        </w:tabs>
+        <w:ind w:left="1080"/>
+      </w:pPr>
+      <w:r>
+        <w:t>When # of samples in a node reaches/falls below a minimum value</w:t>
+      </w:r>
+    </w:p>
+    <w:p>
+      <w:pPr>
+        <w:pStyle w:val="ListBullet"/>
+        <w:tabs>
+          <w:tab w:val="clear" w:pos="360"/>
+          <w:tab w:val="num" w:pos="1440"/>
+        </w:tabs>
+        <w:ind w:left="1440"/>
+      </w:pPr>
+      <w:r>
+        <w:t xml:space="preserve"># of samples is too small to make any difference in </w:t>
+      </w:r>
+      <w:r>
+        <w:t>classification</w:t>
+      </w:r>
+      <w:r>
+        <w:t xml:space="preserve"> w/ more splits</w:t>
+      </w:r>
+    </w:p>
+    <w:p>
+      <w:pPr>
+        <w:pStyle w:val="ListBullet"/>
+        <w:tabs>
+          <w:tab w:val="clear" w:pos="360"/>
+          <w:tab w:val="num" w:pos="1080"/>
+        </w:tabs>
+        <w:ind w:left="1080"/>
+      </w:pPr>
+      <w:r>
+        <w:t>Change in impurity measure is smaller than a threshold</w:t>
+      </w:r>
+    </w:p>
+    <w:p>
+      <w:pPr>
+        <w:pStyle w:val="ListBullet"/>
+        <w:tabs>
+          <w:tab w:val="clear" w:pos="360"/>
+          <w:tab w:val="num" w:pos="1080"/>
+        </w:tabs>
+        <w:ind w:left="1080"/>
+      </w:pPr>
+      <w:r>
+        <w:t>Max tree depth is reached</w:t>
+      </w:r>
+    </w:p>
+    <w:p>
+      <w:pPr>
+        <w:pStyle w:val="ListBullet"/>
+        <w:tabs>
+          <w:tab w:val="clear" w:pos="360"/>
+          <w:tab w:val="num" w:pos="1440"/>
+        </w:tabs>
+        <w:ind w:left="1440"/>
+      </w:pPr>
+      <w:r>
+        <w:t>Controls complexity of the resulting DT</w:t>
+      </w:r>
+    </w:p>
+    <w:p>
+      <w:pPr>
+        <w:pStyle w:val="ListBullet"/>
+        <w:tabs>
+          <w:tab w:val="clear" w:pos="360"/>
+          <w:tab w:val="num" w:pos="720"/>
+        </w:tabs>
+        <w:ind w:left="720"/>
+      </w:pPr>
+      <w:r>
+        <w:t>Ex: Classify applicants as likely to repay a loan or not based on income + debt they have</w:t>
+      </w:r>
+    </w:p>
+    <w:p>
+      <w:pPr>
+        <w:pStyle w:val="ListBullet"/>
+        <w:numPr>
+          <w:ilvl w:val="0"/>
+          <w:numId w:val="0"/>
+        </w:numPr>
+        <w:ind w:left="1800" w:firstLine="360"/>
+      </w:pPr>
+      <w:r>
+        <w:rPr>
+          <w:noProof/>
+        </w:rPr>
+        <w:drawing>
+          <wp:inline distT="0" distB="0" distL="0" distR="0" wp14:anchorId="2437386F" wp14:editId="02ACA9CF">
+            <wp:extent cx="2282062" cy="2167270"/>
+            <wp:effectExtent l="0" t="0" r="4445" b="4445"/>
+            <wp:docPr id="13" name="Picture 13"/>
+            <wp:cNvGraphicFramePr>
+              <a:graphicFrameLocks xmlns:a="http://schemas.openxmlformats.org/drawingml/2006/main" noChangeAspect="1"/>
+            </wp:cNvGraphicFramePr>
+            <a:graphic xmlns:a="http://schemas.openxmlformats.org/drawingml/2006/main">
+              <a:graphicData uri="http://schemas.openxmlformats.org/drawingml/2006/picture">
+                <pic:pic xmlns:pic="http://schemas.openxmlformats.org/drawingml/2006/picture">
+                  <pic:nvPicPr>
+                    <pic:cNvPr id="1" name=""/>
+                    <pic:cNvPicPr/>
+                  </pic:nvPicPr>
+                  <pic:blipFill>
+                    <a:blip r:embed="rId17"/>
+                    <a:stretch>
+                      <a:fillRect/>
+                    </a:stretch>
+                  </pic:blipFill>
+                  <pic:spPr>
+                    <a:xfrm>
+                      <a:off x="0" y="0"/>
+                      <a:ext cx="2300085" cy="2184386"/>
+                    </a:xfrm>
+                    <a:prstGeom prst="rect">
+                      <a:avLst/>
+                    </a:prstGeom>
+                  </pic:spPr>
+                </pic:pic>
+              </a:graphicData>
+            </a:graphic>
+          </wp:inline>
+        </w:drawing>
+      </w:r>
+    </w:p>
+    <w:p>
+      <w:pPr>
+        <w:pStyle w:val="ListBullet"/>
+        <w:tabs>
+          <w:tab w:val="clear" w:pos="360"/>
+          <w:tab w:val="num" w:pos="1080"/>
+        </w:tabs>
+        <w:ind w:left="1080"/>
+      </w:pPr>
+      <w:r>
+        <w:t xml:space="preserve">1) Can split dataset into subsets where income is &gt; or &lt; t1 </w:t>
+      </w:r>
+    </w:p>
+    <w:p>
+      <w:pPr>
+        <w:pStyle w:val="ListBullet"/>
+        <w:tabs>
+          <w:tab w:val="clear" w:pos="360"/>
+          <w:tab w:val="num" w:pos="1440"/>
+        </w:tabs>
+        <w:ind w:left="1440"/>
+      </w:pPr>
+      <w:r>
+        <w:t>See more red &gt; t1, and more blue &lt; t1 (not completely homogenous)</w:t>
+      </w:r>
+    </w:p>
+    <w:p>
+      <w:pPr>
+        <w:pStyle w:val="ListBullet"/>
+        <w:tabs>
+          <w:tab w:val="clear" w:pos="360"/>
+          <w:tab w:val="num" w:pos="1440"/>
+        </w:tabs>
+        <w:ind w:left="1440"/>
+      </w:pPr>
+      <w:r>
+        <w:t xml:space="preserve">B/c right subset almost perfectly predicts lenders that </w:t>
+      </w:r>
+      <w:r>
+        <w:rPr>
+          <w:i/>
+        </w:rPr>
+        <w:t>will</w:t>
+      </w:r>
+      <w:r>
+        <w:t xml:space="preserve"> repay, we can predict those data points as red</w:t>
+      </w:r>
+    </w:p>
+    <w:p>
+      <w:pPr>
+        <w:pStyle w:val="ListBullet"/>
+        <w:numPr>
+          <w:ilvl w:val="0"/>
+          <w:numId w:val="0"/>
+        </w:numPr>
+        <w:ind w:left="1440" w:firstLine="720"/>
+      </w:pPr>
+      <w:r>
+        <w:rPr>
+          <w:noProof/>
         </w:rPr>
         <w:lastRenderedPageBreak/>
-        <w:t xml:space="preserve">Scitkit-learn </w:t>
-      </w:r>
-      <w:r>
-        <w:rPr>
-          <w:b/>
-        </w:rPr>
-        <w:sym w:font="Wingdings" w:char="F0E0"/>
-      </w:r>
-      <w:r>
-        <w:rPr>
-          <w:b/>
+        <w:drawing>
+          <wp:inline distT="0" distB="0" distL="0" distR="0" wp14:anchorId="339FC8A1" wp14:editId="475A2329">
+            <wp:extent cx="1954548" cy="1871552"/>
+            <wp:effectExtent l="0" t="0" r="7620" b="0"/>
+            <wp:docPr id="14" name="Picture 14"/>
+            <wp:cNvGraphicFramePr>
+              <a:graphicFrameLocks xmlns:a="http://schemas.openxmlformats.org/drawingml/2006/main" noChangeAspect="1"/>
+            </wp:cNvGraphicFramePr>
+            <a:graphic xmlns:a="http://schemas.openxmlformats.org/drawingml/2006/main">
+              <a:graphicData uri="http://schemas.openxmlformats.org/drawingml/2006/picture">
+                <pic:pic xmlns:pic="http://schemas.openxmlformats.org/drawingml/2006/picture">
+                  <pic:nvPicPr>
+                    <pic:cNvPr id="1" name=""/>
+                    <pic:cNvPicPr/>
+                  </pic:nvPicPr>
+                  <pic:blipFill>
+                    <a:blip r:embed="rId18"/>
+                    <a:stretch>
+                      <a:fillRect/>
+                    </a:stretch>
+                  </pic:blipFill>
+                  <pic:spPr>
+                    <a:xfrm>
+                      <a:off x="0" y="0"/>
+                      <a:ext cx="1968406" cy="1884821"/>
+                    </a:xfrm>
+                    <a:prstGeom prst="rect">
+                      <a:avLst/>
+                    </a:prstGeom>
+                  </pic:spPr>
+                </pic:pic>
+              </a:graphicData>
+            </a:graphic>
+          </wp:inline>
+        </w:drawing>
+      </w:r>
+    </w:p>
+    <w:p>
+      <w:pPr>
+        <w:pStyle w:val="ListBullet"/>
+        <w:tabs>
+          <w:tab w:val="clear" w:pos="360"/>
+          <w:tab w:val="num" w:pos="1080"/>
+        </w:tabs>
+        <w:ind w:left="1080"/>
+      </w:pPr>
+      <w:r>
+        <w:t xml:space="preserve">2) </w:t>
+      </w:r>
+      <w:r>
+        <w:t>Then split subset into datasets where debt &gt; t2 or &lt; t2</w:t>
+      </w:r>
+    </w:p>
+    <w:p>
+      <w:pPr>
+        <w:pStyle w:val="ListBullet"/>
+        <w:tabs>
+          <w:tab w:val="clear" w:pos="360"/>
+          <w:tab w:val="num" w:pos="1440"/>
+        </w:tabs>
+        <w:ind w:left="1440"/>
+      </w:pPr>
+      <w:r>
+        <w:t xml:space="preserve">See red &lt; t2, </w:t>
+      </w:r>
+      <w:r>
+        <w:t xml:space="preserve">blue in </w:t>
+      </w:r>
+      <w:r>
+        <w:rPr>
+          <w:i/>
+        </w:rPr>
+        <w:t xml:space="preserve">both </w:t>
+      </w:r>
+      <w:r>
+        <w:t>regions</w:t>
+      </w:r>
+    </w:p>
+    <w:p>
+      <w:pPr>
+        <w:pStyle w:val="ListBullet"/>
+        <w:tabs>
+          <w:tab w:val="clear" w:pos="360"/>
+          <w:tab w:val="num" w:pos="1440"/>
+        </w:tabs>
+        <w:ind w:left="1440"/>
+      </w:pPr>
+      <w:r>
+        <w:t xml:space="preserve">Therefore, say that data points w/ debt &gt; 2 will </w:t>
+      </w:r>
+      <w:r>
+        <w:rPr>
+          <w:i/>
+        </w:rPr>
+        <w:t xml:space="preserve">not </w:t>
+      </w:r>
+      <w:r>
+        <w:t>repay the loan</w:t>
+      </w:r>
+    </w:p>
+    <w:p>
+      <w:pPr>
+        <w:pStyle w:val="ListBullet"/>
+        <w:numPr>
+          <w:ilvl w:val="0"/>
+          <w:numId w:val="0"/>
+        </w:numPr>
+        <w:ind w:left="1800"/>
+      </w:pPr>
+      <w:r>
+        <w:rPr>
+          <w:noProof/>
+        </w:rPr>
+        <w:drawing>
+          <wp:inline distT="0" distB="0" distL="0" distR="0" wp14:anchorId="5C014DB4" wp14:editId="0B0ADF16">
+            <wp:extent cx="2165709" cy="1765005"/>
+            <wp:effectExtent l="0" t="0" r="6350" b="6985"/>
+            <wp:docPr id="15" name="Picture 15"/>
+            <wp:cNvGraphicFramePr>
+              <a:graphicFrameLocks xmlns:a="http://schemas.openxmlformats.org/drawingml/2006/main" noChangeAspect="1"/>
+            </wp:cNvGraphicFramePr>
+            <a:graphic xmlns:a="http://schemas.openxmlformats.org/drawingml/2006/main">
+              <a:graphicData uri="http://schemas.openxmlformats.org/drawingml/2006/picture">
+                <pic:pic xmlns:pic="http://schemas.openxmlformats.org/drawingml/2006/picture">
+                  <pic:nvPicPr>
+                    <pic:cNvPr id="1" name=""/>
+                    <pic:cNvPicPr/>
+                  </pic:nvPicPr>
+                  <pic:blipFill>
+                    <a:blip r:embed="rId19"/>
+                    <a:stretch>
+                      <a:fillRect/>
+                    </a:stretch>
+                  </pic:blipFill>
+                  <pic:spPr>
+                    <a:xfrm>
+                      <a:off x="0" y="0"/>
+                      <a:ext cx="2193137" cy="1787358"/>
+                    </a:xfrm>
+                    <a:prstGeom prst="rect">
+                      <a:avLst/>
+                    </a:prstGeom>
+                  </pic:spPr>
+                </pic:pic>
+              </a:graphicData>
+            </a:graphic>
+          </wp:inline>
+        </w:drawing>
+      </w:r>
+    </w:p>
+    <w:p>
+      <w:pPr>
+        <w:pStyle w:val="ListBullet"/>
+        <w:tabs>
+          <w:tab w:val="clear" w:pos="360"/>
+          <w:tab w:val="num" w:pos="1440"/>
+        </w:tabs>
+        <w:ind w:left="1440"/>
+      </w:pPr>
+      <w:r>
+        <w:t>3) Split final subset into those w/ income &gt; t3 and income &lt; t3</w:t>
+      </w:r>
+    </w:p>
+    <w:p>
+      <w:pPr>
+        <w:pStyle w:val="ListBullet"/>
+        <w:tabs>
+          <w:tab w:val="clear" w:pos="360"/>
+          <w:tab w:val="num" w:pos="1800"/>
+        </w:tabs>
+        <w:ind w:left="1800"/>
+      </w:pPr>
+      <w:r>
+        <w:t>Best split says those w/ income &gt; t3 = red and those w/ income &lt; t3 = blue</w:t>
+      </w:r>
+    </w:p>
+    <w:p>
+      <w:pPr>
+        <w:pStyle w:val="ListBullet"/>
+        <w:tabs>
+          <w:tab w:val="clear" w:pos="360"/>
+          <w:tab w:val="num" w:pos="1080"/>
+        </w:tabs>
+        <w:ind w:left="1080"/>
+        <w:rPr>
+          <w:u w:val="single"/>
+        </w:rPr>
+      </w:pPr>
+      <w:r>
+        <w:rPr>
+          <w:u w:val="single"/>
+        </w:rPr>
+        <w:t>Final Tree:</w:t>
+      </w:r>
+      <w:r>
+        <w:rPr>
+          <w:u w:val="single"/>
         </w:rPr>
         <w:t xml:space="preserve"> </w:t>
       </w:r>
       <w:r>
-        <w:t>ML library in Python</w:t>
-      </w:r>
-    </w:p>
-    <w:p>
-      <w:pPr>
-        <w:pStyle w:val="ListBullet"/>
-        <w:tabs>
-          <w:tab w:val="clear" w:pos="360"/>
-          <w:tab w:val="num" w:pos="720"/>
-        </w:tabs>
-        <w:ind w:left="720"/>
-      </w:pPr>
-      <w:r>
-        <w:t>Open-source + built on top of Numpy, SciPy, matplotlib</w:t>
-      </w:r>
-    </w:p>
-    <w:p>
-      <w:pPr>
-        <w:pStyle w:val="ListBullet"/>
-        <w:tabs>
-          <w:tab w:val="clear" w:pos="360"/>
-          <w:tab w:val="num" w:pos="720"/>
-        </w:tabs>
-        <w:ind w:left="720"/>
-      </w:pPr>
-      <w:r>
-        <w:t>Rapidly developed + improved by an active community of developers (800+ contributors)</w:t>
-      </w:r>
-    </w:p>
-    <w:p>
-      <w:pPr>
-        <w:pStyle w:val="ListBullet"/>
-        <w:tabs>
-          <w:tab w:val="clear" w:pos="360"/>
-          <w:tab w:val="num" w:pos="720"/>
-        </w:tabs>
-        <w:ind w:left="720"/>
-      </w:pPr>
-      <w:r>
-        <w:t xml:space="preserve">Includes end-to-end ML </w:t>
-      </w:r>
-      <w:r>
-        <w:sym w:font="Wingdings" w:char="F0E0"/>
-      </w:r>
-      <w:r>
-        <w:t xml:space="preserve"> entire data science process (i.e. data cleaning, transformations, + ML)</w:t>
-      </w:r>
-    </w:p>
-    <w:p>
-      <w:pPr>
-        <w:pStyle w:val="ListBullet"/>
-        <w:tabs>
-          <w:tab w:val="clear" w:pos="360"/>
-          <w:tab w:val="num" w:pos="720"/>
-        </w:tabs>
-        <w:ind w:left="720"/>
-      </w:pPr>
-      <w:r>
-        <w:t>Supports whole data science process via functions for transformations, cleaning, prep, scaling, normalization, feature engineering, + missing value handling</w:t>
-      </w:r>
-    </w:p>
-    <w:p>
-      <w:pPr>
-        <w:pStyle w:val="ListBullet"/>
-        <w:tabs>
-          <w:tab w:val="clear" w:pos="360"/>
-          <w:tab w:val="num" w:pos="1080"/>
-        </w:tabs>
-        <w:ind w:left="1080"/>
-      </w:pPr>
-      <w:r>
-        <w:rPr>
-          <w:b/>
-        </w:rPr>
-        <w:t xml:space="preserve">Utility </w:t>
-      </w:r>
-      <w:r>
-        <w:rPr>
-          <w:b/>
-        </w:rPr>
-        <w:t>functions</w:t>
-      </w:r>
-      <w:r>
-        <w:t xml:space="preserve"> for transforming raw features to suitable format</w:t>
-      </w:r>
-    </w:p>
-    <w:p>
-      <w:pPr>
-        <w:pStyle w:val="ListBullet"/>
-        <w:tabs>
-          <w:tab w:val="clear" w:pos="360"/>
-          <w:tab w:val="num" w:pos="1080"/>
-        </w:tabs>
-        <w:ind w:left="1080"/>
-      </w:pPr>
-      <w:r>
-        <w:rPr>
-          <w:b/>
-        </w:rPr>
-        <w:t xml:space="preserve">API </w:t>
-      </w:r>
-      <w:r>
-        <w:t xml:space="preserve">for scaling (remove mean + keep unit variance), normalization to have a unit norm, </w:t>
-      </w:r>
-      <w:r>
-        <w:rPr>
-          <w:b/>
-        </w:rPr>
-        <w:t>binarization</w:t>
-      </w:r>
-      <w:r>
-        <w:t xml:space="preserve">, </w:t>
-      </w:r>
-      <w:r>
-        <w:rPr>
-          <w:b/>
-        </w:rPr>
-        <w:t>One Hot Encoding</w:t>
-      </w:r>
-      <w:r>
-        <w:t xml:space="preserve"> for categorical features, generating </w:t>
-      </w:r>
-      <w:r>
-        <w:rPr>
-          <w:b/>
-        </w:rPr>
-        <w:t>high-order features</w:t>
-      </w:r>
-      <w:r>
-        <w:t xml:space="preserve">, building custom transforms, handling missing </w:t>
-      </w:r>
-      <w:r>
-        <w:t>values</w:t>
-      </w:r>
-    </w:p>
-    <w:p>
-      <w:pPr>
-        <w:pStyle w:val="ListBullet"/>
-        <w:tabs>
-          <w:tab w:val="clear" w:pos="360"/>
-          <w:tab w:val="num" w:pos="720"/>
-        </w:tabs>
-        <w:ind w:left="720"/>
-      </w:pPr>
-      <w:r>
-        <w:t xml:space="preserve">Also has built-in functions for many ML algorithms, ready for </w:t>
-      </w:r>
-      <w:r>
-        <w:t>modeling</w:t>
-      </w:r>
-      <w:r>
-        <w:t xml:space="preserve"> + analysis </w:t>
-      </w:r>
-    </w:p>
-    <w:p>
-      <w:pPr>
-        <w:pStyle w:val="ListBullet"/>
-        <w:tabs>
-          <w:tab w:val="clear" w:pos="360"/>
-          <w:tab w:val="num" w:pos="1080"/>
-        </w:tabs>
-        <w:ind w:left="1080"/>
-      </w:pPr>
-      <w:r>
-        <w:t>Still requires some expertise to use these for the right tasks, but many online resources smooth out the learning curve</w:t>
-      </w:r>
-    </w:p>
-    <w:p>
-      <w:pPr>
-        <w:pStyle w:val="ListBullet"/>
-        <w:tabs>
-          <w:tab w:val="clear" w:pos="360"/>
-          <w:tab w:val="num" w:pos="720"/>
-        </w:tabs>
-        <w:ind w:left="720"/>
-      </w:pPr>
-      <w:r>
-        <w:t>Documentation includes tutorials</w:t>
-      </w:r>
-    </w:p>
-    <w:p>
-      <w:pPr>
-        <w:pStyle w:val="ListBullet"/>
-        <w:tabs>
-          <w:tab w:val="clear" w:pos="360"/>
-          <w:tab w:val="num" w:pos="720"/>
-        </w:tabs>
-        <w:ind w:left="720"/>
-      </w:pPr>
-      <w:r>
-        <w:t xml:space="preserve">Has </w:t>
-      </w:r>
-      <w:r>
-        <w:t xml:space="preserve">specialized implementations for </w:t>
-      </w:r>
-      <w:r>
-        <w:rPr>
-          <w:b/>
-        </w:rPr>
-        <w:t>dimensionality reduction algorithms</w:t>
-      </w:r>
-    </w:p>
-    <w:p>
-      <w:pPr>
-        <w:pStyle w:val="ListBullet"/>
-        <w:tabs>
-          <w:tab w:val="clear" w:pos="360"/>
-          <w:tab w:val="num" w:pos="1080"/>
-        </w:tabs>
-        <w:ind w:left="1080"/>
-      </w:pPr>
-      <w:r>
-        <w:t>Enables us to reduce features while preserving variance</w:t>
+        <w:t xml:space="preserve">implemented decision </w:t>
+      </w:r>
+      <w:r>
+        <w:t>boundaries</w:t>
+      </w:r>
+      <w:r>
+        <w:t xml:space="preserve"> from above implemented</w:t>
+      </w:r>
+    </w:p>
+    <w:p>
+      <w:pPr>
+        <w:pStyle w:val="ListBullet"/>
+        <w:numPr>
+          <w:ilvl w:val="0"/>
+          <w:numId w:val="0"/>
+        </w:numPr>
+        <w:ind w:left="2520" w:firstLine="360"/>
+      </w:pPr>
+      <w:r>
+        <w:rPr>
+          <w:noProof/>
+        </w:rPr>
+        <w:drawing>
+          <wp:inline distT="0" distB="0" distL="0" distR="0" wp14:anchorId="5DADBAB6" wp14:editId="47DD981E">
+            <wp:extent cx="1743651" cy="2105468"/>
+            <wp:effectExtent l="0" t="0" r="9525" b="0"/>
+            <wp:docPr id="16" name="Picture 16"/>
+            <wp:cNvGraphicFramePr>
+              <a:graphicFrameLocks xmlns:a="http://schemas.openxmlformats.org/drawingml/2006/main" noChangeAspect="1"/>
+            </wp:cNvGraphicFramePr>
+            <a:graphic xmlns:a="http://schemas.openxmlformats.org/drawingml/2006/main">
+              <a:graphicData uri="http://schemas.openxmlformats.org/drawingml/2006/picture">
+                <pic:pic xmlns:pic="http://schemas.openxmlformats.org/drawingml/2006/picture">
+                  <pic:nvPicPr>
+                    <pic:cNvPr id="1" name=""/>
+                    <pic:cNvPicPr/>
+                  </pic:nvPicPr>
+                  <pic:blipFill>
+                    <a:blip r:embed="rId20"/>
+                    <a:stretch>
+                      <a:fillRect/>
+                    </a:stretch>
+                  </pic:blipFill>
+                  <pic:spPr>
+                    <a:xfrm>
+                      <a:off x="0" y="0"/>
+                      <a:ext cx="1758957" cy="2123950"/>
+                    </a:xfrm>
+                    <a:prstGeom prst="rect">
+                      <a:avLst/>
+                    </a:prstGeom>
+                  </pic:spPr>
+                </pic:pic>
+              </a:graphicData>
+            </a:graphic>
+          </wp:inline>
+        </w:drawing>
       </w:r>
     </w:p>
     <w:p>
@@ -2383,112 +3770,250 @@
         <w:ind w:left="1440"/>
       </w:pPr>
       <w:r>
-        <w:rPr>
-          <w:b/>
-        </w:rPr>
-        <w:t xml:space="preserve">Principal component analysis (PCA), single value decomposition, factor analysis, independent component analysis, matrix factorization, latent dirichlet allocation </w:t>
-      </w:r>
-    </w:p>
-    <w:p>
-      <w:pPr>
-        <w:pStyle w:val="ListBullet"/>
-        <w:tabs>
-          <w:tab w:val="clear" w:pos="360"/>
-          <w:tab w:val="num" w:pos="720"/>
-        </w:tabs>
-        <w:ind w:left="720"/>
-      </w:pPr>
-      <w:r>
-        <w:t>Has methods for model selection</w:t>
-      </w:r>
-      <w:r>
-        <w:tab/>
-      </w:r>
-    </w:p>
-    <w:p>
-      <w:pPr>
-        <w:pStyle w:val="ListBullet"/>
-        <w:tabs>
-          <w:tab w:val="clear" w:pos="360"/>
-          <w:tab w:val="num" w:pos="1080"/>
-        </w:tabs>
-        <w:ind w:left="1080"/>
-      </w:pPr>
-      <w:r>
-        <w:rPr>
-          <w:b/>
-        </w:rPr>
-        <w:t xml:space="preserve">Cross-validation </w:t>
-      </w:r>
-      <w:r>
-        <w:t>methods</w:t>
-      </w:r>
-    </w:p>
-    <w:p>
-      <w:pPr>
-        <w:pStyle w:val="ListBullet"/>
-        <w:tabs>
-          <w:tab w:val="clear" w:pos="360"/>
-          <w:tab w:val="num" w:pos="1080"/>
-        </w:tabs>
-        <w:ind w:left="1080"/>
-      </w:pPr>
-      <w:r>
-        <w:t>Library functions for</w:t>
-      </w:r>
-      <w:r>
-        <w:rPr>
-          <w:b/>
-        </w:rPr>
-        <w:t xml:space="preserve"> tuning hyper parameters</w:t>
-      </w:r>
-    </w:p>
-    <w:p>
-      <w:pPr>
-        <w:pStyle w:val="ListBullet"/>
-        <w:tabs>
-          <w:tab w:val="clear" w:pos="360"/>
-          <w:tab w:val="num" w:pos="1080"/>
-        </w:tabs>
-        <w:ind w:left="1080"/>
-      </w:pPr>
-      <w:r>
-        <w:rPr>
-          <w:b/>
-        </w:rPr>
-        <w:t>Model evaluation mechanisms</w:t>
-      </w:r>
-      <w:r>
-        <w:t xml:space="preserve"> to measure model performance</w:t>
-      </w:r>
-    </w:p>
-    <w:p>
-      <w:pPr>
-        <w:pStyle w:val="ListBullet"/>
-        <w:tabs>
-          <w:tab w:val="clear" w:pos="360"/>
-          <w:tab w:val="num" w:pos="1080"/>
-        </w:tabs>
-        <w:ind w:left="1080"/>
-      </w:pPr>
-      <w:r>
-        <w:t>Plotting methods for visualizing scores to evaluate models</w:t>
-      </w:r>
-    </w:p>
-    <w:p>
-      <w:pPr>
-        <w:pStyle w:val="ListParagraph"/>
-      </w:pPr>
-    </w:p>
-    <w:p>
-      <w:pPr>
-        <w:pStyle w:val="ListBullet"/>
-        <w:tabs>
-          <w:tab w:val="clear" w:pos="360"/>
-          <w:tab w:val="num" w:pos="720"/>
-        </w:tabs>
-        <w:ind w:left="720"/>
-      </w:pPr>
+        <w:t>Label for each region in input space is determined by the label of the majority of the samples, which are reflected in the leaf nodes of the decision tree</w:t>
+      </w:r>
+    </w:p>
+    <w:p>
+      <w:pPr>
+        <w:pStyle w:val="ListBullet"/>
+        <w:tabs>
+          <w:tab w:val="clear" w:pos="360"/>
+          <w:tab w:val="num" w:pos="720"/>
+        </w:tabs>
+        <w:ind w:left="720"/>
+      </w:pPr>
+      <w:r>
+        <w:t xml:space="preserve">Notice that the decision boundaries in the input space are </w:t>
+      </w:r>
+      <w:r>
+        <w:t>parallel</w:t>
+      </w:r>
+      <w:r>
+        <w:t xml:space="preserve"> to the axis formed by the variable = </w:t>
+      </w:r>
+      <w:r>
+        <w:rPr>
+          <w:b/>
+        </w:rPr>
+        <w:t xml:space="preserve">rectilinear </w:t>
+      </w:r>
+    </w:p>
+    <w:p>
+      <w:pPr>
+        <w:pStyle w:val="ListBullet"/>
+        <w:tabs>
+          <w:tab w:val="clear" w:pos="360"/>
+          <w:tab w:val="num" w:pos="1080"/>
+        </w:tabs>
+        <w:ind w:left="1080"/>
+      </w:pPr>
+      <w:r>
+        <w:t xml:space="preserve">Decisions boundaries are rectilinear b/c each split only considers a single variable </w:t>
+      </w:r>
+    </w:p>
+    <w:p>
+      <w:pPr>
+        <w:pStyle w:val="ListBullet"/>
+        <w:tabs>
+          <w:tab w:val="clear" w:pos="360"/>
+          <w:tab w:val="num" w:pos="1080"/>
+        </w:tabs>
+        <w:ind w:left="1080"/>
+      </w:pPr>
+      <w:r>
+        <w:lastRenderedPageBreak/>
+        <w:t>Some variants of the induction algorithm consider more than 1 attribute when splitting a value, but each</w:t>
+      </w:r>
+      <w:r>
+        <w:t xml:space="preserve"> split</w:t>
+      </w:r>
+      <w:r>
+        <w:t xml:space="preserve"> must </w:t>
+      </w:r>
+      <w:r>
+        <w:t>consider</w:t>
+      </w:r>
+      <w:r>
+        <w:t xml:space="preserve"> all combinations of combined variables</w:t>
+      </w:r>
+    </w:p>
+    <w:p>
+      <w:pPr>
+        <w:pStyle w:val="ListBullet"/>
+        <w:tabs>
+          <w:tab w:val="clear" w:pos="360"/>
+          <w:tab w:val="num" w:pos="1080"/>
+        </w:tabs>
+        <w:ind w:left="1080"/>
+      </w:pPr>
+      <w:r>
+        <w:t>Therefore these variations are computationally expensive/intensive</w:t>
+      </w:r>
+    </w:p>
+    <w:p>
+      <w:pPr>
+        <w:pStyle w:val="ListBullet"/>
+        <w:tabs>
+          <w:tab w:val="clear" w:pos="360"/>
+          <w:tab w:val="num" w:pos="720"/>
+        </w:tabs>
+        <w:ind w:left="720"/>
+      </w:pPr>
+      <w:r>
+        <w:t xml:space="preserve">DT’s are often simple to understand/interpret (1 of </w:t>
+      </w:r>
+      <w:r>
+        <w:t>their biggest</w:t>
+      </w:r>
+      <w:r>
+        <w:t xml:space="preserve"> advantages)</w:t>
+      </w:r>
+    </w:p>
+    <w:p>
+      <w:pPr>
+        <w:pStyle w:val="ListBullet"/>
+        <w:tabs>
+          <w:tab w:val="clear" w:pos="360"/>
+          <w:tab w:val="num" w:pos="720"/>
+        </w:tabs>
+        <w:ind w:left="720"/>
+      </w:pPr>
+      <w:r>
+        <w:t xml:space="preserve">Can see which variables are important to the </w:t>
+      </w:r>
+      <w:r>
+        <w:t>classification</w:t>
+      </w:r>
+      <w:r>
+        <w:t xml:space="preserve"> + understand how the </w:t>
+      </w:r>
+      <w:r>
+        <w:t>classification</w:t>
+      </w:r>
+      <w:r>
+        <w:t xml:space="preserve">  is performed</w:t>
+      </w:r>
+    </w:p>
+    <w:p>
+      <w:pPr>
+        <w:pStyle w:val="ListBullet"/>
+        <w:tabs>
+          <w:tab w:val="clear" w:pos="360"/>
+          <w:tab w:val="num" w:pos="720"/>
+        </w:tabs>
+        <w:ind w:left="720"/>
+      </w:pPr>
+      <w:r>
+        <w:t>For t</w:t>
+      </w:r>
+      <w:r>
+        <w:t>his reason, many start out w/ DT’</w:t>
+      </w:r>
+      <w:r>
+        <w:t>s to g</w:t>
+      </w:r>
+      <w:r>
+        <w:t>et a feel for the problem, even if they end up using a more sophisticated model</w:t>
+      </w:r>
+    </w:p>
+    <w:p>
+      <w:pPr>
+        <w:pStyle w:val="ListBullet"/>
+        <w:tabs>
+          <w:tab w:val="clear" w:pos="360"/>
+          <w:tab w:val="num" w:pos="720"/>
+        </w:tabs>
+        <w:ind w:left="720"/>
+      </w:pPr>
+      <w:r>
+        <w:t>DT’s are relatively inexpensive/</w:t>
+      </w:r>
+      <w:r>
+        <w:t>fast</w:t>
+      </w:r>
+    </w:p>
+    <w:p>
+      <w:pPr>
+        <w:pStyle w:val="ListBullet"/>
+        <w:tabs>
+          <w:tab w:val="clear" w:pos="360"/>
+          <w:tab w:val="num" w:pos="720"/>
+        </w:tabs>
+        <w:ind w:left="720"/>
+      </w:pPr>
+      <w:r>
+        <w:t xml:space="preserve">Note: Greedy approach determines best way to split </w:t>
+      </w:r>
+      <w:r>
+        <w:t>a proportion</w:t>
+      </w:r>
+      <w:r>
+        <w:t xml:space="preserve"> </w:t>
+      </w:r>
+      <w:r>
+        <w:rPr>
+          <w:i/>
+        </w:rPr>
+        <w:t>at given node</w:t>
+      </w:r>
+      <w:r>
+        <w:t>, but does NOT guarantee best solution for overall dataset</w:t>
+      </w:r>
+    </w:p>
+    <w:p>
+      <w:pPr>
+        <w:pStyle w:val="ListBullet"/>
+        <w:tabs>
+          <w:tab w:val="clear" w:pos="360"/>
+          <w:tab w:val="num" w:pos="720"/>
+        </w:tabs>
+        <w:ind w:left="1080"/>
+      </w:pPr>
+      <w:r>
+        <w:t>Rectilinear</w:t>
+      </w:r>
+      <w:r>
+        <w:t xml:space="preserve"> decision </w:t>
+      </w:r>
+      <w:r>
+        <w:t>boundaries</w:t>
+      </w:r>
+      <w:r>
+        <w:t xml:space="preserve"> can limit expressiveness of a resulting model </w:t>
+      </w:r>
+    </w:p>
+    <w:p>
+      <w:pPr>
+        <w:pStyle w:val="ListBullet"/>
+        <w:tabs>
+          <w:tab w:val="clear" w:pos="360"/>
+          <w:tab w:val="num" w:pos="720"/>
+        </w:tabs>
+        <w:ind w:left="1080"/>
+      </w:pPr>
+      <w:r>
+        <w:t xml:space="preserve">may </w:t>
+      </w:r>
+      <w:r>
+        <w:t>not</w:t>
+      </w:r>
+      <w:bookmarkStart w:id="0" w:name="_GoBack"/>
+      <w:bookmarkEnd w:id="0"/>
+      <w:r>
+        <w:t xml:space="preserve"> be able to solve complicated </w:t>
+      </w:r>
+      <w:r>
+        <w:t>classification</w:t>
+      </w:r>
+      <w:r>
+        <w:t xml:space="preserve"> problems that require more complex decision </w:t>
+      </w:r>
+      <w:r>
+        <w:t>boundaries</w:t>
+      </w:r>
+      <w:r>
+        <w:t xml:space="preserve"> to be formed</w:t>
+      </w:r>
     </w:p>
     <w:sectPr>
       <w:pgSz w:w="12240" w:h="15840"/>
@@ -2505,7 +4030,7 @@
   <w:abstractNum w:abstractNumId="0" w15:restartNumberingAfterBreak="0">
     <w:nsid w:val="FFFFFF89"/>
     <w:multiLevelType w:val="singleLevel"/>
-    <w:tmpl w:val="397254AE"/>
+    <w:tmpl w:val="92AE7FAA"/>
     <w:lvl w:ilvl="0">
       <w:start w:val="1"/>
       <w:numFmt w:val="bullet"/>
@@ -2551,6 +4076,30 @@
     <w:abstractNumId w:val="0"/>
   </w:num>
   <w:num w:numId="10">
+    <w:abstractNumId w:val="0"/>
+  </w:num>
+  <w:num w:numId="11">
+    <w:abstractNumId w:val="0"/>
+  </w:num>
+  <w:num w:numId="12">
+    <w:abstractNumId w:val="0"/>
+  </w:num>
+  <w:num w:numId="13">
+    <w:abstractNumId w:val="0"/>
+  </w:num>
+  <w:num w:numId="14">
+    <w:abstractNumId w:val="0"/>
+  </w:num>
+  <w:num w:numId="15">
+    <w:abstractNumId w:val="0"/>
+  </w:num>
+  <w:num w:numId="16">
+    <w:abstractNumId w:val="0"/>
+  </w:num>
+  <w:num w:numId="17">
+    <w:abstractNumId w:val="0"/>
+  </w:num>
+  <w:num w:numId="18">
     <w:abstractNumId w:val="0"/>
   </w:num>
 </w:numbering>
@@ -2953,6 +4502,7 @@
   <w:style w:type="character" w:default="1" w:styleId="DefaultParagraphFont">
     <w:name w:val="Default Paragraph Font"/>
     <w:uiPriority w:val="1"/>
+    <w:semiHidden/>
     <w:unhideWhenUsed/>
   </w:style>
   <w:style w:type="table" w:default="1" w:styleId="TableNormal">

</xml_diff>

<commit_message>
Start Week 7 Clustering Lectures in EDX UCSD
</commit_message>
<xml_diff>
--- a/Python/UCSD/PythonForDataScience/Week7/Week7.docx
+++ b/Python/UCSD/PythonForDataScience/Week7/Week7.docx
@@ -3997,23 +3997,986 @@
       <w:r>
         <w:t>not</w:t>
       </w:r>
+      <w:r>
+        <w:t xml:space="preserve"> be able to solve complicated </w:t>
+      </w:r>
+      <w:r>
+        <w:t>classification</w:t>
+      </w:r>
+      <w:r>
+        <w:t xml:space="preserve"> problems that require more complex decision </w:t>
+      </w:r>
+      <w:r>
+        <w:t>boundaries</w:t>
+      </w:r>
+      <w:r>
+        <w:t xml:space="preserve"> to be formed</w:t>
+      </w:r>
+    </w:p>
+    <w:p>
+      <w:pPr>
+        <w:pStyle w:val="ListBullet"/>
+        <w:numPr>
+          <w:ilvl w:val="0"/>
+          <w:numId w:val="0"/>
+        </w:numPr>
+        <w:ind w:left="360" w:hanging="360"/>
+      </w:pPr>
+    </w:p>
+    <w:p>
+      <w:pPr>
+        <w:pStyle w:val="ListBullet"/>
+        <w:numPr>
+          <w:ilvl w:val="0"/>
+          <w:numId w:val="0"/>
+        </w:numPr>
+        <w:ind w:left="360" w:hanging="360"/>
+        <w:jc w:val="center"/>
+        <w:rPr>
+          <w:b/>
+          <w:i/>
+          <w:u w:val="single"/>
+        </w:rPr>
+      </w:pPr>
+      <w:r>
+        <w:rPr>
+          <w:b/>
+          <w:i/>
+          <w:u w:val="single"/>
+        </w:rPr>
+        <w:t>CLUSTERING</w:t>
+      </w:r>
+    </w:p>
+    <w:p>
+      <w:pPr>
+        <w:pStyle w:val="ListBullet"/>
+        <w:numPr>
+          <w:ilvl w:val="0"/>
+          <w:numId w:val="0"/>
+        </w:numPr>
+        <w:ind w:left="360" w:hanging="360"/>
+        <w:jc w:val="center"/>
+        <w:rPr>
+          <w:b/>
+          <w:i/>
+          <w:u w:val="single"/>
+        </w:rPr>
+      </w:pPr>
+    </w:p>
+    <w:p>
+      <w:pPr>
+        <w:pStyle w:val="ListBullet"/>
+      </w:pPr>
+      <w:r>
+        <w:t>Clustering goal = organize similar items into groups/clusters by segmenting datasets</w:t>
+      </w:r>
+    </w:p>
+    <w:p>
+      <w:pPr>
+        <w:pStyle w:val="ListBullet"/>
+      </w:pPr>
+      <w:r>
+        <w:t>Can then analyze clusters more carefully</w:t>
+      </w:r>
+    </w:p>
+    <w:p>
+      <w:pPr>
+        <w:pStyle w:val="ListBullet"/>
+      </w:pPr>
+      <w:r>
+        <w:t>Common application = customer segmentation based on purchase history for targeted marketing</w:t>
+      </w:r>
+    </w:p>
+    <w:p>
+      <w:pPr>
+        <w:pStyle w:val="ListBullet"/>
+        <w:tabs>
+          <w:tab w:val="clear" w:pos="360"/>
+          <w:tab w:val="num" w:pos="720"/>
+        </w:tabs>
+        <w:ind w:left="720"/>
+      </w:pPr>
+      <w:r>
+        <w:t xml:space="preserve">Others: weather patterns for a region, news articles into topics to ID </w:t>
+      </w:r>
+      <w:r>
+        <w:t>trending</w:t>
+      </w:r>
+      <w:r>
+        <w:t xml:space="preserve"> topics, discovering hotspots for different types of </w:t>
+      </w:r>
+      <w:r>
+        <w:t>crimes</w:t>
+      </w:r>
+      <w:r>
+        <w:t xml:space="preserve"> from police reports to provide sufficient police presence for problem areas</w:t>
+      </w:r>
+    </w:p>
+    <w:p>
+      <w:pPr>
+        <w:pStyle w:val="ListBullet"/>
+        <w:numPr>
+          <w:ilvl w:val="0"/>
+          <w:numId w:val="0"/>
+        </w:numPr>
+        <w:ind w:left="1080" w:firstLine="360"/>
+      </w:pPr>
+      <w:r>
+        <w:rPr>
+          <w:noProof/>
+        </w:rPr>
+        <w:drawing>
+          <wp:inline distT="0" distB="0" distL="0" distR="0" wp14:anchorId="55801054" wp14:editId="147CC6C2">
+            <wp:extent cx="3455581" cy="1753634"/>
+            <wp:effectExtent l="0" t="0" r="0" b="0"/>
+            <wp:docPr id="17" name="Picture 17"/>
+            <wp:cNvGraphicFramePr>
+              <a:graphicFrameLocks xmlns:a="http://schemas.openxmlformats.org/drawingml/2006/main" noChangeAspect="1"/>
+            </wp:cNvGraphicFramePr>
+            <a:graphic xmlns:a="http://schemas.openxmlformats.org/drawingml/2006/main">
+              <a:graphicData uri="http://schemas.openxmlformats.org/drawingml/2006/picture">
+                <pic:pic xmlns:pic="http://schemas.openxmlformats.org/drawingml/2006/picture">
+                  <pic:nvPicPr>
+                    <pic:cNvPr id="1" name=""/>
+                    <pic:cNvPicPr/>
+                  </pic:nvPicPr>
+                  <pic:blipFill>
+                    <a:blip r:embed="rId21"/>
+                    <a:stretch>
+                      <a:fillRect/>
+                    </a:stretch>
+                  </pic:blipFill>
+                  <pic:spPr>
+                    <a:xfrm>
+                      <a:off x="0" y="0"/>
+                      <a:ext cx="3462986" cy="1757392"/>
+                    </a:xfrm>
+                    <a:prstGeom prst="rect">
+                      <a:avLst/>
+                    </a:prstGeom>
+                  </pic:spPr>
+                </pic:pic>
+              </a:graphicData>
+            </a:graphic>
+          </wp:inline>
+        </w:drawing>
+      </w:r>
+    </w:p>
+    <w:p>
+      <w:pPr>
+        <w:pStyle w:val="ListBullet"/>
+      </w:pPr>
+      <w:r>
+        <w:t>Which group an item is placed in is based on some measure of similarity</w:t>
+      </w:r>
+    </w:p>
+    <w:p>
+      <w:pPr>
+        <w:pStyle w:val="ListBullet"/>
+      </w:pPr>
+      <w:r>
+        <w:t xml:space="preserve">Want the differences </w:t>
+      </w:r>
+      <w:r>
+        <w:t>between</w:t>
+      </w:r>
+      <w:r>
+        <w:t xml:space="preserve"> </w:t>
+      </w:r>
+      <w:r>
+        <w:rPr>
+          <w:i/>
+        </w:rPr>
+        <w:t>samples</w:t>
+      </w:r>
+      <w:r>
+        <w:t xml:space="preserve"> to be </w:t>
+      </w:r>
+      <w:r>
+        <w:rPr>
+          <w:i/>
+        </w:rPr>
+        <w:t>minimized</w:t>
+      </w:r>
+      <w:r>
+        <w:rPr>
+          <w:i/>
+        </w:rPr>
+        <w:t xml:space="preserve"> </w:t>
+      </w:r>
+      <w:r>
+        <w:t xml:space="preserve">(blue arrow </w:t>
+      </w:r>
+      <w:r>
+        <w:t xml:space="preserve">between yellow dots </w:t>
+      </w:r>
+      <w:r>
+        <w:t>above)</w:t>
+      </w:r>
+      <w:r>
+        <w:t xml:space="preserve"> + the differences between </w:t>
+      </w:r>
+      <w:r>
+        <w:rPr>
+          <w:i/>
+        </w:rPr>
+        <w:t>clusters</w:t>
+      </w:r>
+      <w:r>
+        <w:t xml:space="preserve"> to be </w:t>
+      </w:r>
+      <w:r>
+        <w:rPr>
+          <w:i/>
+        </w:rPr>
+        <w:t>maximized</w:t>
+      </w:r>
+      <w:r>
+        <w:t xml:space="preserve"> (blue arrow between red + yellow dots)</w:t>
+      </w:r>
+    </w:p>
+    <w:p>
+      <w:pPr>
+        <w:pStyle w:val="ListBullet"/>
+        <w:tabs>
+          <w:tab w:val="clear" w:pos="360"/>
+          <w:tab w:val="num" w:pos="720"/>
+        </w:tabs>
+        <w:ind w:left="720"/>
+      </w:pPr>
+      <w:r>
+        <w:t xml:space="preserve">Want samples w/in clusters to be as </w:t>
+      </w:r>
+      <w:r>
+        <w:t>close</w:t>
+      </w:r>
+      <w:r>
+        <w:t xml:space="preserve"> as possible + samples between clusters to be as far as possible</w:t>
+      </w:r>
+    </w:p>
+    <w:p>
+      <w:pPr>
+        <w:pStyle w:val="ListBullet"/>
+      </w:pPr>
+      <w:r>
+        <w:t xml:space="preserve">Common </w:t>
+      </w:r>
+      <w:r>
+        <w:t>similarity</w:t>
+      </w:r>
+      <w:r>
+        <w:t xml:space="preserve"> </w:t>
+      </w:r>
+      <w:r>
+        <w:t>measures:</w:t>
+      </w:r>
+    </w:p>
+    <w:p>
+      <w:pPr>
+        <w:pStyle w:val="ListBullet"/>
+        <w:tabs>
+          <w:tab w:val="clear" w:pos="360"/>
+          <w:tab w:val="num" w:pos="720"/>
+        </w:tabs>
+        <w:ind w:left="720"/>
+      </w:pPr>
+      <w:r>
+        <w:rPr>
+          <w:b/>
+        </w:rPr>
+        <w:t>Euclidean</w:t>
+      </w:r>
+      <w:r>
+        <w:rPr>
+          <w:b/>
+        </w:rPr>
+        <w:t xml:space="preserve"> distance = </w:t>
+      </w:r>
+      <w:r>
+        <w:t xml:space="preserve">distance along a </w:t>
+      </w:r>
+      <w:r>
+        <w:t>straight</w:t>
+      </w:r>
+      <w:r>
+        <w:t xml:space="preserve"> line between 2 points</w:t>
+      </w:r>
+    </w:p>
+    <w:p>
+      <w:pPr>
+        <w:pStyle w:val="ListBullet"/>
+        <w:tabs>
+          <w:tab w:val="clear" w:pos="360"/>
+          <w:tab w:val="num" w:pos="720"/>
+        </w:tabs>
+        <w:ind w:left="720"/>
+      </w:pPr>
+      <w:r>
+        <w:rPr>
+          <w:b/>
+        </w:rPr>
+        <w:t xml:space="preserve">Manhattan distance = </w:t>
+      </w:r>
+      <w:r>
+        <w:t>calculated on</w:t>
+      </w:r>
+      <w:r>
+        <w:t xml:space="preserve"> a</w:t>
+      </w:r>
+      <w:r>
+        <w:t xml:space="preserve"> </w:t>
+      </w:r>
+      <w:r>
+        <w:t>strictly</w:t>
+      </w:r>
+      <w:r>
+        <w:t xml:space="preserve"> horizontal + vertical path (can only step along x or y axis in 2D case)</w:t>
+      </w:r>
+    </w:p>
+    <w:p>
+      <w:pPr>
+        <w:pStyle w:val="ListBullet"/>
+        <w:tabs>
+          <w:tab w:val="clear" w:pos="360"/>
+          <w:tab w:val="num" w:pos="720"/>
+        </w:tabs>
+        <w:ind w:left="720"/>
+      </w:pPr>
+      <w:r>
+        <w:rPr>
+          <w:b/>
+        </w:rPr>
+        <w:t xml:space="preserve">Cosine </w:t>
+      </w:r>
+      <w:r>
+        <w:rPr>
+          <w:b/>
+        </w:rPr>
+        <w:t>Similar</w:t>
+      </w:r>
+      <w:r>
+        <w:rPr>
+          <w:b/>
+        </w:rPr>
+        <w:t>ity</w:t>
+      </w:r>
+      <w:r>
+        <w:t xml:space="preserve"> = cosin</w:t>
+      </w:r>
+      <w:r>
+        <w:t>e</w:t>
+      </w:r>
+      <w:r>
+        <w:t xml:space="preserve"> of the angle between points A + B</w:t>
+      </w:r>
+    </w:p>
+    <w:p>
+      <w:pPr>
+        <w:pStyle w:val="ListBullet"/>
+        <w:numPr>
+          <w:ilvl w:val="0"/>
+          <w:numId w:val="0"/>
+        </w:numPr>
+        <w:ind w:left="360"/>
+      </w:pPr>
+      <w:r>
+        <w:rPr>
+          <w:noProof/>
+        </w:rPr>
+        <w:lastRenderedPageBreak/>
+        <w:drawing>
+          <wp:inline distT="0" distB="0" distL="0" distR="0" wp14:anchorId="71287871" wp14:editId="238D2B4D">
+            <wp:extent cx="1277048" cy="1261568"/>
+            <wp:effectExtent l="0" t="0" r="0" b="0"/>
+            <wp:docPr id="18" name="Picture 18"/>
+            <wp:cNvGraphicFramePr>
+              <a:graphicFrameLocks xmlns:a="http://schemas.openxmlformats.org/drawingml/2006/main" noChangeAspect="1"/>
+            </wp:cNvGraphicFramePr>
+            <a:graphic xmlns:a="http://schemas.openxmlformats.org/drawingml/2006/main">
+              <a:graphicData uri="http://schemas.openxmlformats.org/drawingml/2006/picture">
+                <pic:pic xmlns:pic="http://schemas.openxmlformats.org/drawingml/2006/picture">
+                  <pic:nvPicPr>
+                    <pic:cNvPr id="1" name=""/>
+                    <pic:cNvPicPr/>
+                  </pic:nvPicPr>
+                  <pic:blipFill>
+                    <a:blip r:embed="rId22"/>
+                    <a:stretch>
+                      <a:fillRect/>
+                    </a:stretch>
+                  </pic:blipFill>
+                  <pic:spPr>
+                    <a:xfrm>
+                      <a:off x="0" y="0"/>
+                      <a:ext cx="1291618" cy="1275961"/>
+                    </a:xfrm>
+                    <a:prstGeom prst="rect">
+                      <a:avLst/>
+                    </a:prstGeom>
+                  </pic:spPr>
+                </pic:pic>
+              </a:graphicData>
+            </a:graphic>
+          </wp:inline>
+        </w:drawing>
+      </w:r>
+      <w:r>
+        <w:rPr>
+          <w:noProof/>
+        </w:rPr>
+        <w:tab/>
+      </w:r>
+      <w:r>
+        <w:rPr>
+          <w:noProof/>
+        </w:rPr>
+        <w:drawing>
+          <wp:inline distT="0" distB="0" distL="0" distR="0" wp14:anchorId="2A05BA83" wp14:editId="2F714E4C">
+            <wp:extent cx="1335921" cy="1208863"/>
+            <wp:effectExtent l="0" t="0" r="0" b="0"/>
+            <wp:docPr id="19" name="Picture 19"/>
+            <wp:cNvGraphicFramePr>
+              <a:graphicFrameLocks xmlns:a="http://schemas.openxmlformats.org/drawingml/2006/main" noChangeAspect="1"/>
+            </wp:cNvGraphicFramePr>
+            <a:graphic xmlns:a="http://schemas.openxmlformats.org/drawingml/2006/main">
+              <a:graphicData uri="http://schemas.openxmlformats.org/drawingml/2006/picture">
+                <pic:pic xmlns:pic="http://schemas.openxmlformats.org/drawingml/2006/picture">
+                  <pic:nvPicPr>
+                    <pic:cNvPr id="1" name=""/>
+                    <pic:cNvPicPr/>
+                  </pic:nvPicPr>
+                  <pic:blipFill>
+                    <a:blip r:embed="rId23"/>
+                    <a:stretch>
+                      <a:fillRect/>
+                    </a:stretch>
+                  </pic:blipFill>
+                  <pic:spPr>
+                    <a:xfrm>
+                      <a:off x="0" y="0"/>
+                      <a:ext cx="1358893" cy="1229650"/>
+                    </a:xfrm>
+                    <a:prstGeom prst="rect">
+                      <a:avLst/>
+                    </a:prstGeom>
+                  </pic:spPr>
+                </pic:pic>
+              </a:graphicData>
+            </a:graphic>
+          </wp:inline>
+        </w:drawing>
+      </w:r>
+      <w:r>
+        <w:rPr>
+          <w:noProof/>
+        </w:rPr>
+        <w:t xml:space="preserve"> </w:t>
+      </w:r>
+      <w:r>
+        <w:rPr>
+          <w:noProof/>
+        </w:rPr>
+        <w:tab/>
+      </w:r>
+      <w:r>
+        <w:rPr>
+          <w:noProof/>
+        </w:rPr>
+        <w:t xml:space="preserve">   </w:t>
+      </w:r>
+      <w:r>
+        <w:rPr>
+          <w:noProof/>
+        </w:rPr>
+        <w:drawing>
+          <wp:inline distT="0" distB="0" distL="0" distR="0" wp14:anchorId="6F779601" wp14:editId="5F817ACB">
+            <wp:extent cx="2356440" cy="987570"/>
+            <wp:effectExtent l="0" t="0" r="6350" b="3175"/>
+            <wp:docPr id="20" name="Picture 20"/>
+            <wp:cNvGraphicFramePr>
+              <a:graphicFrameLocks xmlns:a="http://schemas.openxmlformats.org/drawingml/2006/main" noChangeAspect="1"/>
+            </wp:cNvGraphicFramePr>
+            <a:graphic xmlns:a="http://schemas.openxmlformats.org/drawingml/2006/main">
+              <a:graphicData uri="http://schemas.openxmlformats.org/drawingml/2006/picture">
+                <pic:pic xmlns:pic="http://schemas.openxmlformats.org/drawingml/2006/picture">
+                  <pic:nvPicPr>
+                    <pic:cNvPr id="1" name=""/>
+                    <pic:cNvPicPr/>
+                  </pic:nvPicPr>
+                  <pic:blipFill>
+                    <a:blip r:embed="rId24"/>
+                    <a:stretch>
+                      <a:fillRect/>
+                    </a:stretch>
+                  </pic:blipFill>
+                  <pic:spPr>
+                    <a:xfrm>
+                      <a:off x="0" y="0"/>
+                      <a:ext cx="2387850" cy="1000734"/>
+                    </a:xfrm>
+                    <a:prstGeom prst="rect">
+                      <a:avLst/>
+                    </a:prstGeom>
+                  </pic:spPr>
+                </pic:pic>
+              </a:graphicData>
+            </a:graphic>
+          </wp:inline>
+        </w:drawing>
+      </w:r>
+    </w:p>
+    <w:p>
+      <w:pPr>
+        <w:pStyle w:val="ListBullet"/>
+        <w:numPr>
+          <w:ilvl w:val="0"/>
+          <w:numId w:val="0"/>
+        </w:numPr>
+        <w:ind w:left="720"/>
+      </w:pPr>
+    </w:p>
+    <w:p>
+      <w:pPr>
+        <w:pStyle w:val="ListBullet"/>
+      </w:pPr>
+      <w:r>
+        <w:t>Since distance measures are often used to measure similarity between samples</w:t>
+      </w:r>
+      <w:r>
+        <w:t xml:space="preserve"> </w:t>
+      </w:r>
+      <w:r>
+        <w:t>in clustering algorithms, it may be necessary</w:t>
+      </w:r>
+      <w:r>
+        <w:t xml:space="preserve"> </w:t>
+      </w:r>
+      <w:r>
+        <w:t xml:space="preserve">to </w:t>
+      </w:r>
+      <w:r>
+        <w:rPr>
+          <w:b/>
+        </w:rPr>
+        <w:t>normalize</w:t>
+      </w:r>
+      <w:r>
+        <w:t xml:space="preserve"> input variables so that no </w:t>
+      </w:r>
+      <w:r>
+        <w:t xml:space="preserve">1 </w:t>
+      </w:r>
+      <w:r>
+        <w:t>value</w:t>
+      </w:r>
+      <w:r>
+        <w:t xml:space="preserve"> </w:t>
+      </w:r>
+      <w:r>
+        <w:t>dominates the similarity calculation.</w:t>
+      </w:r>
+    </w:p>
+    <w:p>
+      <w:pPr>
+        <w:pStyle w:val="ListBullet"/>
+        <w:tabs>
+          <w:tab w:val="clear" w:pos="360"/>
+          <w:tab w:val="num" w:pos="720"/>
+        </w:tabs>
+        <w:ind w:left="720"/>
+      </w:pPr>
+      <w:r>
+        <w:rPr>
+          <w:b/>
+        </w:rPr>
+        <w:t>Normalizing</w:t>
+      </w:r>
+      <w:r>
+        <w:rPr>
+          <w:b/>
+        </w:rPr>
+        <w:t xml:space="preserve"> = </w:t>
+      </w:r>
+      <w:r>
+        <w:t>put</w:t>
+      </w:r>
+      <w:r>
+        <w:rPr>
+          <w:b/>
+        </w:rPr>
+        <w:t xml:space="preserve"> </w:t>
+      </w:r>
+      <w:r>
+        <w:t>all values on same scale that they all have equal weighting in the calculation</w:t>
+      </w:r>
+    </w:p>
+    <w:p>
+      <w:pPr>
+        <w:pStyle w:val="ListBullet"/>
+        <w:tabs>
+          <w:tab w:val="clear" w:pos="360"/>
+          <w:tab w:val="num" w:pos="720"/>
+        </w:tabs>
+        <w:ind w:left="720"/>
+      </w:pPr>
+      <w:r>
+        <w:rPr>
+          <w:b/>
+        </w:rPr>
+        <w:t xml:space="preserve">Scaling </w:t>
+      </w:r>
+      <w:r>
+        <w:t>is very necessary w/ variables on very different scales (height vs. weight) to put them on a common value range</w:t>
+      </w:r>
+    </w:p>
+    <w:p>
+      <w:pPr>
+        <w:pStyle w:val="ListBullet"/>
+      </w:pPr>
+      <w:r>
+        <w:t>Clustering</w:t>
+      </w:r>
+      <w:r>
+        <w:t xml:space="preserve"> is </w:t>
+      </w:r>
+      <w:r>
+        <w:rPr>
+          <w:b/>
+        </w:rPr>
+        <w:t>Unsupervised</w:t>
+      </w:r>
+      <w:r>
+        <w:rPr>
+          <w:b/>
+        </w:rPr>
+        <w:t xml:space="preserve"> = </w:t>
+      </w:r>
+      <w:r>
+        <w:t>no target value for any sample/record in the dataset</w:t>
+      </w:r>
+    </w:p>
+    <w:p>
+      <w:pPr>
+        <w:pStyle w:val="ListBullet"/>
+        <w:tabs>
+          <w:tab w:val="clear" w:pos="360"/>
+          <w:tab w:val="num" w:pos="720"/>
+        </w:tabs>
+        <w:ind w:left="720"/>
+      </w:pPr>
+      <w:r>
+        <w:t>In general, those is no “correct” clustering results + the best ones are dependent on the application + how the clusters will be used</w:t>
+      </w:r>
+    </w:p>
+    <w:p>
+      <w:pPr>
+        <w:pStyle w:val="ListBullet"/>
+      </w:pPr>
+      <w:r>
+        <w:t>There are some numerical measures to compare clusters, but since there are no labels to signify if a sample was clustered “correctly”, there’s no ground truth to determine if a set of clusters is truly “correct” or not</w:t>
+      </w:r>
+    </w:p>
+    <w:p>
+      <w:pPr>
+        <w:pStyle w:val="ListBullet"/>
+      </w:pPr>
+      <w:r>
+        <w:t>Clusters</w:t>
+      </w:r>
+      <w:r>
+        <w:t xml:space="preserve"> don’t come w/ labels </w:t>
+      </w:r>
+      <w:r>
+        <w:sym w:font="Wingdings" w:char="F0E0"/>
+      </w:r>
+      <w:r>
+        <w:t xml:space="preserve"> even when we end up w/ 5 clusters at the end of the algorithm, we don’t know what they represent</w:t>
+      </w:r>
+    </w:p>
+    <w:p>
+      <w:pPr>
+        <w:pStyle w:val="ListBullet"/>
+      </w:pPr>
+      <w:r>
+        <w:t xml:space="preserve">Only by analyzing samples in each cluster further can we </w:t>
+      </w:r>
+      <w:r>
+        <w:t>come</w:t>
+      </w:r>
+      <w:r>
+        <w:t xml:space="preserve"> up w/ </w:t>
+      </w:r>
+      <w:r>
+        <w:t>reasonable</w:t>
+      </w:r>
+      <w:r>
+        <w:t xml:space="preserve"> labels for them</w:t>
+      </w:r>
+    </w:p>
+    <w:p>
+      <w:pPr>
+        <w:pStyle w:val="ListBullet"/>
+        <w:rPr>
+          <w:b/>
+        </w:rPr>
+      </w:pPr>
+      <w:r>
+        <w:rPr>
+          <w:b/>
+        </w:rPr>
+        <w:t xml:space="preserve">Interpretation and analysis of clusters are </w:t>
+      </w:r>
+      <w:r>
+        <w:rPr>
+          <w:b/>
+        </w:rPr>
+        <w:t>required</w:t>
+      </w:r>
+      <w:r>
+        <w:rPr>
+          <w:b/>
+        </w:rPr>
+        <w:t xml:space="preserve"> to make sense </w:t>
+      </w:r>
+      <w:r>
+        <w:rPr>
+          <w:b/>
+        </w:rPr>
+        <w:t>of</w:t>
+      </w:r>
+      <w:r>
+        <w:rPr>
+          <w:b/>
+        </w:rPr>
+        <w:t xml:space="preserve"> the </w:t>
+      </w:r>
+      <w:r>
+        <w:rPr>
+          <w:b/>
+        </w:rPr>
+        <w:t>results</w:t>
+      </w:r>
+      <w:r>
+        <w:rPr>
+          <w:b/>
+        </w:rPr>
+        <w:t xml:space="preserve"> </w:t>
+      </w:r>
+    </w:p>
+    <w:p>
+      <w:pPr>
+        <w:pStyle w:val="ListBullet"/>
+      </w:pPr>
+      <w:r>
+        <w:t>Most obvious way results of clusters can be used via segmentation, wherein analysis of segments can provide insights</w:t>
+      </w:r>
+      <w:r>
+        <w:t xml:space="preserve"> into preferences and purchasing history</w:t>
+      </w:r>
+      <w:r>
+        <w:t xml:space="preserve"> (customers who like sci-fi, non-fiction, or children’s books)</w:t>
+      </w:r>
+      <w:r>
+        <w:t xml:space="preserve"> to help provide more effective marketing</w:t>
+      </w:r>
+    </w:p>
+    <w:p>
+      <w:pPr>
+        <w:pStyle w:val="ListBullet"/>
+      </w:pPr>
+      <w:r>
+        <w:t xml:space="preserve">Can also use clusters to ID new datasets </w:t>
+      </w:r>
+      <w:r>
+        <w:sym w:font="Wingdings" w:char="F0E0"/>
+      </w:r>
+      <w:r>
+        <w:t xml:space="preserve"> see which cluster a new sample is closes to via a similarity measure between the sample + the centers of all clusters</w:t>
+      </w:r>
+    </w:p>
+    <w:p>
+      <w:pPr>
+        <w:pStyle w:val="ListBullet"/>
+        <w:rPr>
+          <w:i/>
+        </w:rPr>
+      </w:pPr>
+      <w:r>
+        <w:rPr>
+          <w:i/>
+        </w:rPr>
+        <w:t>Once cluster labels are determine</w:t>
+      </w:r>
+      <w:r>
+        <w:rPr>
+          <w:i/>
+        </w:rPr>
+        <w:t>d</w:t>
+      </w:r>
+      <w:r>
+        <w:rPr>
+          <w:i/>
+        </w:rPr>
+        <w:t>, sample</w:t>
+      </w:r>
+      <w:r>
+        <w:rPr>
+          <w:i/>
+        </w:rPr>
+        <w:t>s</w:t>
+      </w:r>
+      <w:r>
+        <w:rPr>
+          <w:i/>
+        </w:rPr>
+        <w:t xml:space="preserve"> in each cluster can be used as labeled data for another classification task</w:t>
+      </w:r>
+      <w:r>
+        <w:t xml:space="preserve"> </w:t>
+      </w:r>
+    </w:p>
+    <w:p>
+      <w:pPr>
+        <w:pStyle w:val="ListBullet"/>
+        <w:tabs>
+          <w:tab w:val="clear" w:pos="360"/>
+          <w:tab w:val="num" w:pos="720"/>
+        </w:tabs>
+        <w:ind w:left="720"/>
+        <w:rPr>
+          <w:i/>
+        </w:rPr>
+      </w:pPr>
+      <w:r>
+        <w:t xml:space="preserve">Cluster labels would be the </w:t>
+      </w:r>
+      <w:r>
+        <w:rPr>
+          <w:b/>
+        </w:rPr>
+        <w:t xml:space="preserve">target class </w:t>
+      </w:r>
+      <w:r>
+        <w:t>for input data from new samples</w:t>
+      </w:r>
+    </w:p>
+    <w:p>
+      <w:pPr>
+        <w:pStyle w:val="ListBullet"/>
+        <w:tabs>
+          <w:tab w:val="clear" w:pos="360"/>
+          <w:tab w:val="num" w:pos="720"/>
+        </w:tabs>
+        <w:ind w:left="720"/>
+        <w:rPr>
+          <w:i/>
+        </w:rPr>
+      </w:pPr>
+      <w:r>
+        <w:rPr>
+          <w:i/>
+        </w:rPr>
+        <w:t>So clusters can provide much-needed label data  for classification problems</w:t>
+      </w:r>
+    </w:p>
+    <w:p>
+      <w:pPr>
+        <w:pStyle w:val="ListBullet"/>
+        <w:rPr>
+          <w:i/>
+        </w:rPr>
+      </w:pPr>
+      <w:r>
+        <w:t xml:space="preserve">Another use of cluster results is for </w:t>
+      </w:r>
+      <w:r>
+        <w:rPr>
+          <w:b/>
+        </w:rPr>
+        <w:t xml:space="preserve">anomaly detections </w:t>
+      </w:r>
+      <w:r>
+        <w:sym w:font="Wingdings" w:char="F0E0"/>
+      </w:r>
+      <w:r>
+        <w:t xml:space="preserve"> samples are very far away/different from </w:t>
+      </w:r>
+      <w:r>
+        <w:rPr>
+          <w:i/>
+        </w:rPr>
+        <w:t>any</w:t>
+      </w:r>
+      <w:r>
+        <w:t xml:space="preserve"> cluster center</w:t>
+      </w:r>
+    </w:p>
+    <w:p>
+      <w:pPr>
+        <w:pStyle w:val="ListBullet"/>
+        <w:tabs>
+          <w:tab w:val="clear" w:pos="360"/>
+          <w:tab w:val="num" w:pos="720"/>
+        </w:tabs>
+        <w:ind w:left="720"/>
+        <w:rPr>
+          <w:i/>
+        </w:rPr>
+      </w:pPr>
+      <w:r>
+        <w:t>Anomalies require further analysis</w:t>
+      </w:r>
+      <w:r>
+        <w:t xml:space="preserve"> + studied more carefully</w:t>
+      </w:r>
+      <w:r>
+        <w:t xml:space="preserve"> (may be removed based on the application</w:t>
+      </w:r>
+      <w:r>
+        <w:t>, such as age = 150</w:t>
+      </w:r>
+      <w:r>
+        <w:t>)</w:t>
+      </w:r>
+    </w:p>
+    <w:p>
+      <w:pPr>
+        <w:pStyle w:val="ListBullet"/>
+        <w:numPr>
+          <w:ilvl w:val="0"/>
+          <w:numId w:val="0"/>
+        </w:numPr>
+        <w:ind w:left="360" w:hanging="360"/>
+        <w:rPr>
+          <w:i/>
+        </w:rPr>
+      </w:pPr>
+    </w:p>
+    <w:p>
+      <w:pPr>
+        <w:pStyle w:val="ListBullet"/>
+        <w:numPr>
+          <w:ilvl w:val="0"/>
+          <w:numId w:val="0"/>
+        </w:numPr>
+        <w:ind w:left="360" w:hanging="360"/>
+        <w:jc w:val="center"/>
+        <w:rPr>
+          <w:b/>
+          <w:i/>
+          <w:u w:val="single"/>
+        </w:rPr>
+      </w:pPr>
+      <w:r>
+        <w:rPr>
+          <w:b/>
+          <w:i/>
+          <w:u w:val="single"/>
+        </w:rPr>
+        <w:t>K-MEAN CLUSTERING</w:t>
+      </w:r>
       <w:bookmarkStart w:id="0" w:name="_GoBack"/>
       <w:bookmarkEnd w:id="0"/>
-      <w:r>
-        <w:t xml:space="preserve"> be able to solve complicated </w:t>
-      </w:r>
-      <w:r>
-        <w:t>classification</w:t>
-      </w:r>
-      <w:r>
-        <w:t xml:space="preserve"> problems that require more complex decision </w:t>
-      </w:r>
-      <w:r>
-        <w:t>boundaries</w:t>
-      </w:r>
-      <w:r>
-        <w:t xml:space="preserve"> to be formed</w:t>
-      </w:r>
     </w:p>
     <w:sectPr>
       <w:pgSz w:w="12240" w:h="15840"/>
@@ -4502,7 +5465,6 @@
   <w:style w:type="character" w:default="1" w:styleId="DefaultParagraphFont">
     <w:name w:val="Default Paragraph Font"/>
     <w:uiPriority w:val="1"/>
-    <w:semiHidden/>
     <w:unhideWhenUsed/>
   </w:style>
   <w:style w:type="table" w:default="1" w:styleId="TableNormal">

</xml_diff>

<commit_message>
Finish clustering lecture for EDX UCSD Python for Data Science
</commit_message>
<xml_diff>
--- a/Python/UCSD/PythonForDataScience/Week7/Week7.docx
+++ b/Python/UCSD/PythonForDataScience/Week7/Week7.docx
@@ -4540,19 +4540,7 @@
         <w:pStyle w:val="ListBullet"/>
       </w:pPr>
       <w:r>
-        <w:t>Since distance measures are often used to measure similarity between samples</w:t>
-      </w:r>
-      <w:r>
-        <w:t xml:space="preserve"> </w:t>
-      </w:r>
-      <w:r>
-        <w:t>in clustering algorithms, it may be necessary</w:t>
-      </w:r>
-      <w:r>
-        <w:t xml:space="preserve"> </w:t>
-      </w:r>
-      <w:r>
-        <w:t xml:space="preserve">to </w:t>
+        <w:t xml:space="preserve">Since distance measures are often used to measure similarity between samples in clustering algorithms, it may be necessary to </w:t>
       </w:r>
       <w:r>
         <w:rPr>
@@ -4561,19 +4549,7 @@
         <w:t>normalize</w:t>
       </w:r>
       <w:r>
-        <w:t xml:space="preserve"> input variables so that no </w:t>
-      </w:r>
-      <w:r>
-        <w:t xml:space="preserve">1 </w:t>
-      </w:r>
-      <w:r>
-        <w:t>value</w:t>
-      </w:r>
-      <w:r>
-        <w:t xml:space="preserve"> </w:t>
-      </w:r>
-      <w:r>
-        <w:t>dominates the similarity calculation.</w:t>
+        <w:t xml:space="preserve"> input variables so that no 1 value dominates the similarity calculation.</w:t>
       </w:r>
     </w:p>
     <w:p>
@@ -4975,8 +4951,792 @@
         </w:rPr>
         <w:t>K-MEAN CLUSTERING</w:t>
       </w:r>
+    </w:p>
+    <w:p>
+      <w:pPr>
+        <w:pStyle w:val="ListBullet"/>
+        <w:numPr>
+          <w:ilvl w:val="0"/>
+          <w:numId w:val="0"/>
+        </w:numPr>
+        <w:ind w:left="360" w:hanging="360"/>
+        <w:jc w:val="center"/>
+        <w:rPr>
+          <w:b/>
+          <w:i/>
+          <w:u w:val="single"/>
+        </w:rPr>
+      </w:pPr>
+    </w:p>
+    <w:p>
+      <w:pPr>
+        <w:pStyle w:val="ListBullet"/>
+      </w:pPr>
+      <w:r>
+        <w:t xml:space="preserve">k-means is a classic clustering algorithm that begins w/ selecting k initial </w:t>
+      </w:r>
+      <w:r>
+        <w:rPr>
+          <w:b/>
+        </w:rPr>
+        <w:t>centroids</w:t>
+      </w:r>
+      <w:r>
+        <w:t xml:space="preserve"> = center of a cluster</w:t>
+      </w:r>
+    </w:p>
+    <w:p>
+      <w:pPr>
+        <w:pStyle w:val="ListBullet"/>
+      </w:pPr>
+      <w:r>
+        <w:t>Then we assign each data point to the centroid closest to it (calculate distance between DP and each centroid and pick the shortest one)</w:t>
+      </w:r>
+    </w:p>
+    <w:p>
+      <w:pPr>
+        <w:pStyle w:val="ListBullet"/>
+      </w:pPr>
+      <w:r>
+        <w:lastRenderedPageBreak/>
+        <w:t xml:space="preserve">Then calculate mean of each cluster to determine </w:t>
+      </w:r>
+      <w:r>
+        <w:rPr>
+          <w:i/>
+        </w:rPr>
+        <w:t>new</w:t>
+      </w:r>
+      <w:r>
+        <w:t xml:space="preserve"> </w:t>
+      </w:r>
+      <w:r>
+        <w:rPr>
+          <w:i/>
+        </w:rPr>
+        <w:t>centroids</w:t>
+      </w:r>
+      <w:r>
+        <w:t xml:space="preserve"> and repeat these 2 steps until some stopping criteria is reached.</w:t>
+      </w:r>
+    </w:p>
+    <w:p>
+      <w:pPr>
+        <w:pStyle w:val="ListBullet"/>
+        <w:numPr>
+          <w:ilvl w:val="0"/>
+          <w:numId w:val="0"/>
+        </w:numPr>
+        <w:ind w:left="1800"/>
+      </w:pPr>
+      <w:r>
+        <w:rPr>
+          <w:noProof/>
+        </w:rPr>
+        <w:drawing>
+          <wp:inline distT="0" distB="0" distL="0" distR="0" wp14:anchorId="547685F2" wp14:editId="56856622">
+            <wp:extent cx="3070804" cy="2148300"/>
+            <wp:effectExtent l="0" t="0" r="0" b="4445"/>
+            <wp:docPr id="21" name="Picture 21"/>
+            <wp:cNvGraphicFramePr>
+              <a:graphicFrameLocks xmlns:a="http://schemas.openxmlformats.org/drawingml/2006/main" noChangeAspect="1"/>
+            </wp:cNvGraphicFramePr>
+            <a:graphic xmlns:a="http://schemas.openxmlformats.org/drawingml/2006/main">
+              <a:graphicData uri="http://schemas.openxmlformats.org/drawingml/2006/picture">
+                <pic:pic xmlns:pic="http://schemas.openxmlformats.org/drawingml/2006/picture">
+                  <pic:nvPicPr>
+                    <pic:cNvPr id="1" name=""/>
+                    <pic:cNvPicPr/>
+                  </pic:nvPicPr>
+                  <pic:blipFill>
+                    <a:blip r:embed="rId25"/>
+                    <a:stretch>
+                      <a:fillRect/>
+                    </a:stretch>
+                  </pic:blipFill>
+                  <pic:spPr>
+                    <a:xfrm>
+                      <a:off x="0" y="0"/>
+                      <a:ext cx="3137983" cy="2195297"/>
+                    </a:xfrm>
+                    <a:prstGeom prst="rect">
+                      <a:avLst/>
+                    </a:prstGeom>
+                  </pic:spPr>
+                </pic:pic>
+              </a:graphicData>
+            </a:graphic>
+          </wp:inline>
+        </w:drawing>
+      </w:r>
+    </w:p>
+    <w:p>
+      <w:pPr>
+        <w:pStyle w:val="ListBullet"/>
+        <w:numPr>
+          <w:ilvl w:val="0"/>
+          <w:numId w:val="0"/>
+        </w:numPr>
+        <w:ind w:left="360"/>
+      </w:pPr>
+    </w:p>
+    <w:p>
+      <w:pPr>
+        <w:pStyle w:val="ListBullet"/>
+      </w:pPr>
+      <w:r>
+        <w:t>One issue w/ k-means is that final clusters are sensitive to the choices of initial centroids</w:t>
+      </w:r>
+    </w:p>
+    <w:p>
+      <w:pPr>
+        <w:pStyle w:val="ListBullet"/>
+      </w:pPr>
+      <w:r>
+        <w:t>Cluster results w/ 1 set of initial centroids could be different from another set of initial centroids</w:t>
+      </w:r>
+    </w:p>
+    <w:p>
+      <w:pPr>
+        <w:pStyle w:val="ListBullet"/>
+      </w:pPr>
+      <w:r>
+        <w:t>Easiest and most widely approach to selecting a good initial # of centroids is to run k-means several times w/ different initial centroids chosen randomly</w:t>
+      </w:r>
+    </w:p>
+    <w:p>
+      <w:pPr>
+        <w:pStyle w:val="ListBullet"/>
+      </w:pPr>
+      <w:r>
+        <w:t>Then we choose the centroids that gave the “best” clustering results</w:t>
+      </w:r>
+    </w:p>
+    <w:p>
+      <w:pPr>
+        <w:pStyle w:val="ListBullet"/>
+      </w:pPr>
+      <w:r>
+        <w:rPr>
+          <w:b/>
+        </w:rPr>
+        <w:t>Within-Cluster Sum of Squared Errors</w:t>
+      </w:r>
+      <w:r>
+        <w:t xml:space="preserve"> </w:t>
+      </w:r>
+      <w:r>
+        <w:t>(</w:t>
+      </w:r>
+      <w:r>
+        <w:rPr>
+          <w:b/>
+        </w:rPr>
+        <w:t>WCSSE</w:t>
+      </w:r>
+      <w:r>
+        <w:t>) can be used to evaluate cluster results</w:t>
+      </w:r>
+    </w:p>
+    <w:p>
+      <w:pPr>
+        <w:pStyle w:val="ListBullet"/>
+        <w:tabs>
+          <w:tab w:val="clear" w:pos="360"/>
+          <w:tab w:val="num" w:pos="720"/>
+        </w:tabs>
+        <w:ind w:left="720"/>
+      </w:pPr>
+      <w:r>
+        <w:t xml:space="preserve">Error = distance between DP + centroid </w:t>
+      </w:r>
+      <w:r>
+        <w:sym w:font="Wingdings" w:char="F0E0"/>
+      </w:r>
+      <w:r>
+        <w:t xml:space="preserve"> square it </w:t>
+      </w:r>
+      <w:r>
+        <w:sym w:font="Wingdings" w:char="F0E0"/>
+      </w:r>
+      <w:r>
+        <w:t xml:space="preserve"> the sum all squared errors of a cluster</w:t>
+      </w:r>
+    </w:p>
+    <w:p>
+      <w:pPr>
+        <w:pStyle w:val="ListBullet"/>
+        <w:tabs>
+          <w:tab w:val="clear" w:pos="360"/>
+          <w:tab w:val="num" w:pos="720"/>
+        </w:tabs>
+        <w:ind w:left="720"/>
+      </w:pPr>
+      <w:r>
+        <w:t xml:space="preserve">Then sum up SSE for </w:t>
+      </w:r>
+      <w:r>
+        <w:rPr>
+          <w:i/>
+        </w:rPr>
+        <w:t>all clusters</w:t>
+      </w:r>
+    </w:p>
+    <w:p>
+      <w:pPr>
+        <w:pStyle w:val="ListBullet"/>
+      </w:pPr>
+      <w:r>
+        <w:t>Want the smallest</w:t>
+      </w:r>
+      <w:r>
+        <w:t xml:space="preserve"> WCSSE, which is the best solution </w:t>
+      </w:r>
+      <w:r>
+        <w:rPr>
+          <w:i/>
+        </w:rPr>
+        <w:t>numerically</w:t>
+      </w:r>
+      <w:r>
+        <w:t xml:space="preserve"> </w:t>
+      </w:r>
+    </w:p>
+    <w:p>
+      <w:pPr>
+        <w:pStyle w:val="ListBullet"/>
+      </w:pPr>
+      <w:r>
+        <w:t>This does NOT guarantee that cluster result 2 is better than cluster result 1</w:t>
+      </w:r>
+    </w:p>
+    <w:p>
+      <w:pPr>
+        <w:pStyle w:val="ListBullet"/>
+        <w:tabs>
+          <w:tab w:val="clear" w:pos="360"/>
+          <w:tab w:val="num" w:pos="720"/>
+        </w:tabs>
+        <w:ind w:left="720"/>
+      </w:pPr>
+      <w:r>
+        <w:t>Smallest WCSSE is not always the best solution for an application at hand</w:t>
+      </w:r>
+    </w:p>
+    <w:p>
+      <w:pPr>
+        <w:pStyle w:val="ListBullet"/>
+        <w:tabs>
+          <w:tab w:val="clear" w:pos="360"/>
+          <w:tab w:val="num" w:pos="720"/>
+        </w:tabs>
+        <w:ind w:left="720"/>
+      </w:pPr>
+      <w:r>
+        <w:t>Domain knowledge and interpretation are critical for determining what a cluster should represent and how they’ll be used</w:t>
+      </w:r>
+    </w:p>
+    <w:p>
+      <w:pPr>
+        <w:pStyle w:val="ListBullet"/>
+      </w:pPr>
+      <w:r>
+        <w:t>There is NO mathematically-ground truth for determining which set of clusters gives the best result</w:t>
+      </w:r>
+    </w:p>
+    <w:p>
+      <w:pPr>
+        <w:pStyle w:val="ListBullet"/>
+        <w:rPr>
+          <w:i/>
+        </w:rPr>
+      </w:pPr>
+      <w:r>
+        <w:rPr>
+          <w:b/>
+          <w:i/>
+          <w:u w:val="single"/>
+        </w:rPr>
+        <w:t>NOTE</w:t>
+      </w:r>
+      <w:r>
+        <w:rPr>
+          <w:i/>
+        </w:rPr>
+        <w:t>: Increasing k automatically reduces WCSSE, so it should be used w/ caution as a measure of performance</w:t>
+      </w:r>
+    </w:p>
+    <w:p>
+      <w:pPr>
+        <w:pStyle w:val="ListBullet"/>
+        <w:tabs>
+          <w:tab w:val="clear" w:pos="360"/>
+          <w:tab w:val="num" w:pos="720"/>
+        </w:tabs>
+        <w:ind w:left="720"/>
+      </w:pPr>
+      <w:r>
+        <w:t>Only makes sense to use it when comparing 2 cluster results w/ same k value from same dataset</w:t>
+      </w:r>
+    </w:p>
+    <w:p>
+      <w:pPr>
+        <w:pStyle w:val="ListBullet"/>
+      </w:pPr>
+      <w:r>
+        <w:t>There are several other method for evaluating cluster results, as well</w:t>
+      </w:r>
+    </w:p>
+    <w:p>
+      <w:pPr>
+        <w:pStyle w:val="ListBullet"/>
+        <w:numPr>
+          <w:ilvl w:val="0"/>
+          <w:numId w:val="0"/>
+        </w:numPr>
+        <w:ind w:left="360"/>
+      </w:pPr>
+    </w:p>
+    <w:p>
+      <w:pPr>
+        <w:pStyle w:val="ListBullet"/>
+      </w:pPr>
+      <w:r>
+        <w:t>Choosing optimal value for k is always an important question for k-means</w:t>
+      </w:r>
+    </w:p>
+    <w:p>
+      <w:pPr>
+        <w:pStyle w:val="ListBullet"/>
+      </w:pPr>
+      <w:r>
+        <w:t>There</w:t>
+      </w:r>
+      <w:r>
+        <w:t xml:space="preserve"> are several methods for determining this</w:t>
+      </w:r>
+    </w:p>
+    <w:p>
+      <w:pPr>
+        <w:pStyle w:val="ListBullet"/>
+        <w:tabs>
+          <w:tab w:val="clear" w:pos="360"/>
+          <w:tab w:val="num" w:pos="720"/>
+        </w:tabs>
+        <w:ind w:left="720"/>
+      </w:pPr>
+      <w:r>
+        <w:t>Visualization</w:t>
+      </w:r>
+      <w:r>
+        <w:t xml:space="preserve"> can be used to view the </w:t>
+      </w:r>
+      <w:r>
+        <w:t>dataset</w:t>
+      </w:r>
+      <w:r>
+        <w:t xml:space="preserve"> to see if there are any natural grouping of samples</w:t>
+      </w:r>
+    </w:p>
+    <w:p>
+      <w:pPr>
+        <w:pStyle w:val="ListBullet"/>
+        <w:tabs>
+          <w:tab w:val="clear" w:pos="360"/>
+          <w:tab w:val="num" w:pos="1080"/>
+        </w:tabs>
+        <w:ind w:left="1080"/>
+      </w:pPr>
+      <w:r>
+        <w:t>Scatterplots and dimensionality reduction are good here</w:t>
+      </w:r>
+    </w:p>
+    <w:p>
+      <w:pPr>
+        <w:pStyle w:val="ListBullet"/>
+        <w:tabs>
+          <w:tab w:val="clear" w:pos="360"/>
+          <w:tab w:val="num" w:pos="720"/>
+        </w:tabs>
+        <w:ind w:left="720"/>
+      </w:pPr>
+      <w:r>
+        <w:t xml:space="preserve">Good k-values are </w:t>
+      </w:r>
+      <w:r>
+        <w:rPr>
+          <w:u w:val="single"/>
+        </w:rPr>
+        <w:t>application-dependent</w:t>
+      </w:r>
+      <w:r>
+        <w:t xml:space="preserve"> = domain knowledge of an application can drive the selection for the value of k</w:t>
+      </w:r>
+    </w:p>
+    <w:p>
+      <w:pPr>
+        <w:pStyle w:val="ListBullet"/>
+        <w:tabs>
+          <w:tab w:val="clear" w:pos="360"/>
+          <w:tab w:val="num" w:pos="1080"/>
+        </w:tabs>
+        <w:ind w:left="1080"/>
+      </w:pPr>
+      <w:r>
+        <w:t xml:space="preserve">Ex: clustering types of products a customer is purchasing, natural </w:t>
+      </w:r>
+      <w:r>
+        <w:t>choice</w:t>
+      </w:r>
+      <w:r>
+        <w:t xml:space="preserve"> for k = # of broad product </w:t>
+      </w:r>
+      <w:r>
+        <w:t>categories</w:t>
+      </w:r>
       <w:bookmarkStart w:id="0" w:name="_GoBack"/>
       <w:bookmarkEnd w:id="0"/>
+      <w:r>
+        <w:t xml:space="preserve"> you offer</w:t>
+      </w:r>
+    </w:p>
+    <w:p>
+      <w:pPr>
+        <w:pStyle w:val="ListBullet"/>
+        <w:tabs>
+          <w:tab w:val="clear" w:pos="360"/>
+          <w:tab w:val="num" w:pos="1080"/>
+        </w:tabs>
+        <w:ind w:left="1080"/>
+      </w:pPr>
+      <w:r>
+        <w:t xml:space="preserve">Ex: clustering geographic regions of respondents to a </w:t>
+      </w:r>
+      <w:r>
+        <w:t>survey</w:t>
+      </w:r>
+      <w:r>
+        <w:t xml:space="preserve">, natural </w:t>
+      </w:r>
+      <w:r>
+        <w:t>choice</w:t>
+      </w:r>
+      <w:r>
+        <w:t xml:space="preserve"> for k = # of regions you’re interested in</w:t>
+      </w:r>
+      <w:r>
+        <w:t xml:space="preserve"> analyzing</w:t>
+      </w:r>
+    </w:p>
+    <w:p>
+      <w:pPr>
+        <w:pStyle w:val="ListBullet"/>
+        <w:tabs>
+          <w:tab w:val="clear" w:pos="360"/>
+          <w:tab w:val="num" w:pos="720"/>
+        </w:tabs>
+        <w:ind w:left="720"/>
+      </w:pPr>
+      <w:r>
+        <w:lastRenderedPageBreak/>
+        <w:t>Data-driven methods can calculate some metric for different values of k to determine the best k</w:t>
+      </w:r>
+    </w:p>
+    <w:p>
+      <w:pPr>
+        <w:pStyle w:val="ListBullet"/>
+        <w:tabs>
+          <w:tab w:val="clear" w:pos="360"/>
+          <w:tab w:val="num" w:pos="1080"/>
+        </w:tabs>
+        <w:ind w:left="1080"/>
+      </w:pPr>
+      <w:r>
+        <w:t xml:space="preserve">Ex: </w:t>
+      </w:r>
+      <w:r>
+        <w:rPr>
+          <w:b/>
+        </w:rPr>
+        <w:t>Elbow method</w:t>
+      </w:r>
+      <w:r>
+        <w:t xml:space="preserve"> = Plot WCSSE for different values of k to see how the error measure changes for each value of k</w:t>
+      </w:r>
+    </w:p>
+    <w:p>
+      <w:pPr>
+        <w:pStyle w:val="ListBullet"/>
+        <w:numPr>
+          <w:ilvl w:val="0"/>
+          <w:numId w:val="0"/>
+        </w:numPr>
+        <w:ind w:left="1440" w:firstLine="720"/>
+      </w:pPr>
+      <w:r>
+        <w:rPr>
+          <w:noProof/>
+        </w:rPr>
+        <w:drawing>
+          <wp:inline distT="0" distB="0" distL="0" distR="0" wp14:anchorId="07FE27B8" wp14:editId="76AF7A5D">
+            <wp:extent cx="2990850" cy="2381250"/>
+            <wp:effectExtent l="0" t="0" r="0" b="0"/>
+            <wp:docPr id="22" name="Picture 22"/>
+            <wp:cNvGraphicFramePr>
+              <a:graphicFrameLocks xmlns:a="http://schemas.openxmlformats.org/drawingml/2006/main" noChangeAspect="1"/>
+            </wp:cNvGraphicFramePr>
+            <a:graphic xmlns:a="http://schemas.openxmlformats.org/drawingml/2006/main">
+              <a:graphicData uri="http://schemas.openxmlformats.org/drawingml/2006/picture">
+                <pic:pic xmlns:pic="http://schemas.openxmlformats.org/drawingml/2006/picture">
+                  <pic:nvPicPr>
+                    <pic:cNvPr id="1" name=""/>
+                    <pic:cNvPicPr/>
+                  </pic:nvPicPr>
+                  <pic:blipFill>
+                    <a:blip r:embed="rId26"/>
+                    <a:stretch>
+                      <a:fillRect/>
+                    </a:stretch>
+                  </pic:blipFill>
+                  <pic:spPr>
+                    <a:xfrm>
+                      <a:off x="0" y="0"/>
+                      <a:ext cx="2990850" cy="2381250"/>
+                    </a:xfrm>
+                    <a:prstGeom prst="rect">
+                      <a:avLst/>
+                    </a:prstGeom>
+                  </pic:spPr>
+                </pic:pic>
+              </a:graphicData>
+            </a:graphic>
+          </wp:inline>
+        </w:drawing>
+      </w:r>
+    </w:p>
+    <w:p>
+      <w:pPr>
+        <w:pStyle w:val="ListBullet"/>
+        <w:tabs>
+          <w:tab w:val="clear" w:pos="360"/>
+          <w:tab w:val="num" w:pos="1080"/>
+        </w:tabs>
+        <w:ind w:left="1080"/>
+      </w:pPr>
+      <w:r>
+        <w:t>The “bend” in the error curve indicates a drop in gain from adding more clusters</w:t>
+      </w:r>
+    </w:p>
+    <w:p>
+      <w:pPr>
+        <w:pStyle w:val="ListBullet"/>
+        <w:tabs>
+          <w:tab w:val="clear" w:pos="360"/>
+          <w:tab w:val="num" w:pos="1080"/>
+        </w:tabs>
+        <w:ind w:left="1080"/>
+      </w:pPr>
+      <w:r>
+        <w:t>This curve suggests a k value of 3 is where marginal gains start</w:t>
+      </w:r>
+    </w:p>
+    <w:p>
+      <w:pPr>
+        <w:pStyle w:val="ListBullet"/>
+        <w:tabs>
+          <w:tab w:val="clear" w:pos="360"/>
+          <w:tab w:val="num" w:pos="1080"/>
+        </w:tabs>
+        <w:ind w:left="1080"/>
+      </w:pPr>
+      <w:r>
+        <w:t xml:space="preserve">The elbow </w:t>
+      </w:r>
+      <w:r>
+        <w:rPr>
+          <w:i/>
+        </w:rPr>
+        <w:t>cannot always be unambiguously determined, especially w/ complex data</w:t>
+      </w:r>
+    </w:p>
+    <w:p>
+      <w:pPr>
+        <w:pStyle w:val="ListBullet"/>
+        <w:tabs>
+          <w:tab w:val="clear" w:pos="360"/>
+          <w:tab w:val="num" w:pos="1080"/>
+        </w:tabs>
+        <w:ind w:left="1080"/>
+      </w:pPr>
+      <w:r>
+        <w:t>Curve can have multiple suggestions for values which can be used as a guideline for a range of values to try for k</w:t>
+      </w:r>
+    </w:p>
+    <w:p>
+      <w:pPr>
+        <w:pStyle w:val="ListBullet"/>
+      </w:pPr>
+      <w:r>
+        <w:t xml:space="preserve">1 obvious </w:t>
+      </w:r>
+      <w:r>
+        <w:rPr>
+          <w:b/>
+        </w:rPr>
+        <w:t>stopping criterion</w:t>
+      </w:r>
+      <w:r>
+        <w:t xml:space="preserve"> is when </w:t>
+      </w:r>
+      <w:r>
+        <w:rPr>
+          <w:i/>
+        </w:rPr>
+        <w:t>there are no changes to the centroids</w:t>
+      </w:r>
+    </w:p>
+    <w:p>
+      <w:pPr>
+        <w:pStyle w:val="ListBullet"/>
+        <w:tabs>
+          <w:tab w:val="clear" w:pos="360"/>
+          <w:tab w:val="num" w:pos="720"/>
+        </w:tabs>
+        <w:ind w:left="720"/>
+      </w:pPr>
+      <w:r>
+        <w:t>i.e. no samples will change cluster assignments + recalculating centroids doesn’t result in a change</w:t>
+      </w:r>
+    </w:p>
+    <w:p>
+      <w:pPr>
+        <w:pStyle w:val="ListBullet"/>
+      </w:pPr>
+      <w:r>
+        <w:t>We could relax this stopping criterion to instead say to stop when the # of samples changing clusters is below a certain threshold, such as 1%</w:t>
+      </w:r>
+    </w:p>
+    <w:p>
+      <w:pPr>
+        <w:pStyle w:val="ListBullet"/>
+        <w:tabs>
+          <w:tab w:val="clear" w:pos="360"/>
+          <w:tab w:val="num" w:pos="720"/>
+        </w:tabs>
+        <w:ind w:left="720"/>
+      </w:pPr>
+      <w:r>
+        <w:t xml:space="preserve">So </w:t>
+      </w:r>
+      <w:r>
+        <w:t>clusters</w:t>
+      </w:r>
+      <w:r>
+        <w:t xml:space="preserve"> are only changing by a couple of samples, resulting in minimal changes to clustering</w:t>
+      </w:r>
+      <w:r>
+        <w:t xml:space="preserve"> </w:t>
+      </w:r>
+      <w:r>
+        <w:t>results</w:t>
+      </w:r>
+    </w:p>
+    <w:p>
+      <w:pPr>
+        <w:pStyle w:val="ListBullet"/>
+      </w:pPr>
+      <w:r>
+        <w:t xml:space="preserve"> </w:t>
+      </w:r>
+      <w:r>
+        <w:t>At the end of k-means, we have a set of clusters, each w/ a centroid</w:t>
+      </w:r>
+    </w:p>
+    <w:p>
+      <w:pPr>
+        <w:pStyle w:val="ListBullet"/>
+      </w:pPr>
+      <w:r>
+        <w:t>Each centroid is the mean of the samples assigned to that cluster (think of centroid as a representative sample for that cluster)</w:t>
+      </w:r>
+    </w:p>
+    <w:p>
+      <w:pPr>
+        <w:pStyle w:val="ListBullet"/>
+      </w:pPr>
+      <w:r>
+        <w:t xml:space="preserve">To examine cluster results, examine cluster centroids  </w:t>
+      </w:r>
+    </w:p>
+    <w:p>
+      <w:pPr>
+        <w:pStyle w:val="ListBullet"/>
+      </w:pPr>
+      <w:r>
+        <w:t xml:space="preserve">Comparing variables from each cluster </w:t>
+      </w:r>
+      <w:r>
+        <w:t>reveals</w:t>
+      </w:r>
+      <w:r>
+        <w:t xml:space="preserve"> how alike/different clusters are and provides insight into what each cluster </w:t>
+      </w:r>
+      <w:r>
+        <w:t>represents</w:t>
+      </w:r>
+    </w:p>
+    <w:p>
+      <w:pPr>
+        <w:pStyle w:val="ListBullet"/>
+        <w:tabs>
+          <w:tab w:val="clear" w:pos="360"/>
+          <w:tab w:val="num" w:pos="720"/>
+        </w:tabs>
+        <w:ind w:left="720"/>
+      </w:pPr>
+      <w:r>
+        <w:t>Ex: if the value for age</w:t>
+      </w:r>
+      <w:r>
+        <w:t xml:space="preserve"> is different</w:t>
+      </w:r>
+      <w:r>
+        <w:t xml:space="preserve"> </w:t>
+      </w:r>
+      <w:r>
+        <w:t>for different customer clusters,</w:t>
+      </w:r>
+      <w:r>
+        <w:t xml:space="preserve"> </w:t>
+      </w:r>
+      <w:r>
+        <w:t xml:space="preserve">this indicates that </w:t>
+      </w:r>
+      <w:r>
+        <w:t xml:space="preserve">the </w:t>
+      </w:r>
+      <w:r>
+        <w:t>clusters</w:t>
+      </w:r>
+      <w:r>
+        <w:t xml:space="preserve"> are different customers groups segmented </w:t>
+      </w:r>
+      <w:r>
+        <w:t xml:space="preserve">by </w:t>
+      </w:r>
+      <w:r>
+        <w:t>age</w:t>
+      </w:r>
+    </w:p>
+    <w:p>
+      <w:pPr>
+        <w:pStyle w:val="ListBullet"/>
+        <w:numPr>
+          <w:ilvl w:val="0"/>
+          <w:numId w:val="0"/>
+        </w:numPr>
+        <w:ind w:left="360"/>
+      </w:pPr>
     </w:p>
     <w:sectPr>
       <w:pgSz w:w="12240" w:h="15840"/>
@@ -5063,6 +5823,9 @@
     <w:abstractNumId w:val="0"/>
   </w:num>
   <w:num w:numId="18">
+    <w:abstractNumId w:val="0"/>
+  </w:num>
+  <w:num w:numId="19">
     <w:abstractNumId w:val="0"/>
   </w:num>
 </w:numbering>
@@ -5512,6 +6275,104 @@
       <w:contextualSpacing/>
     </w:pPr>
   </w:style>
+  <w:style w:type="character" w:styleId="CommentReference">
+    <w:name w:val="annotation reference"/>
+    <w:basedOn w:val="DefaultParagraphFont"/>
+    <w:uiPriority w:val="99"/>
+    <w:semiHidden/>
+    <w:unhideWhenUsed/>
+    <w:rsid w:val="00FB21CA"/>
+    <w:rPr>
+      <w:sz w:val="16"/>
+      <w:szCs w:val="16"/>
+    </w:rPr>
+  </w:style>
+  <w:style w:type="paragraph" w:styleId="CommentText">
+    <w:name w:val="annotation text"/>
+    <w:basedOn w:val="Normal"/>
+    <w:link w:val="CommentTextChar"/>
+    <w:uiPriority w:val="99"/>
+    <w:semiHidden/>
+    <w:unhideWhenUsed/>
+    <w:rsid w:val="00FB21CA"/>
+    <w:pPr>
+      <w:spacing w:line="240" w:lineRule="auto"/>
+    </w:pPr>
+    <w:rPr>
+      <w:sz w:val="20"/>
+      <w:szCs w:val="20"/>
+    </w:rPr>
+  </w:style>
+  <w:style w:type="character" w:customStyle="1" w:styleId="CommentTextChar">
+    <w:name w:val="Comment Text Char"/>
+    <w:basedOn w:val="DefaultParagraphFont"/>
+    <w:link w:val="CommentText"/>
+    <w:uiPriority w:val="99"/>
+    <w:semiHidden/>
+    <w:rsid w:val="00FB21CA"/>
+    <w:rPr>
+      <w:sz w:val="20"/>
+      <w:szCs w:val="20"/>
+    </w:rPr>
+  </w:style>
+  <w:style w:type="paragraph" w:styleId="CommentSubject">
+    <w:name w:val="annotation subject"/>
+    <w:basedOn w:val="CommentText"/>
+    <w:next w:val="CommentText"/>
+    <w:link w:val="CommentSubjectChar"/>
+    <w:uiPriority w:val="99"/>
+    <w:semiHidden/>
+    <w:unhideWhenUsed/>
+    <w:rsid w:val="00FB21CA"/>
+    <w:rPr>
+      <w:b/>
+      <w:bCs/>
+    </w:rPr>
+  </w:style>
+  <w:style w:type="character" w:customStyle="1" w:styleId="CommentSubjectChar">
+    <w:name w:val="Comment Subject Char"/>
+    <w:basedOn w:val="CommentTextChar"/>
+    <w:link w:val="CommentSubject"/>
+    <w:uiPriority w:val="99"/>
+    <w:semiHidden/>
+    <w:rsid w:val="00FB21CA"/>
+    <w:rPr>
+      <w:b/>
+      <w:bCs/>
+      <w:sz w:val="20"/>
+      <w:szCs w:val="20"/>
+    </w:rPr>
+  </w:style>
+  <w:style w:type="paragraph" w:styleId="BalloonText">
+    <w:name w:val="Balloon Text"/>
+    <w:basedOn w:val="Normal"/>
+    <w:link w:val="BalloonTextChar"/>
+    <w:uiPriority w:val="99"/>
+    <w:semiHidden/>
+    <w:unhideWhenUsed/>
+    <w:rsid w:val="00FB21CA"/>
+    <w:pPr>
+      <w:spacing w:after="0" w:line="240" w:lineRule="auto"/>
+    </w:pPr>
+    <w:rPr>
+      <w:rFonts w:ascii="Segoe UI" w:hAnsi="Segoe UI" w:cs="Segoe UI"/>
+      <w:sz w:val="18"/>
+      <w:szCs w:val="18"/>
+    </w:rPr>
+  </w:style>
+  <w:style w:type="character" w:customStyle="1" w:styleId="BalloonTextChar">
+    <w:name w:val="Balloon Text Char"/>
+    <w:basedOn w:val="DefaultParagraphFont"/>
+    <w:link w:val="BalloonText"/>
+    <w:uiPriority w:val="99"/>
+    <w:semiHidden/>
+    <w:rsid w:val="00FB21CA"/>
+    <w:rPr>
+      <w:rFonts w:ascii="Segoe UI" w:hAnsi="Segoe UI" w:cs="Segoe UI"/>
+      <w:sz w:val="18"/>
+      <w:szCs w:val="18"/>
+    </w:rPr>
+  </w:style>
 </w:styles>
 </file>
 

</xml_diff>

<commit_message>
Start Linear Regression lectures for EDX UCSD Python for Data Science
</commit_message>
<xml_diff>
--- a/Python/UCSD/PythonForDataScience/Week7/Week7.docx
+++ b/Python/UCSD/PythonForDataScience/Week7/Week7.docx
@@ -5394,8 +5394,6 @@
       <w:r>
         <w:t>categories</w:t>
       </w:r>
-      <w:bookmarkStart w:id="0" w:name="_GoBack"/>
-      <w:bookmarkEnd w:id="0"/>
       <w:r>
         <w:t xml:space="preserve"> you offer</w:t>
       </w:r>
@@ -5735,8 +5733,498 @@
           <w:ilvl w:val="0"/>
           <w:numId w:val="0"/>
         </w:numPr>
+        <w:ind w:left="360" w:hanging="360"/>
+      </w:pPr>
+    </w:p>
+    <w:p>
+      <w:pPr>
+        <w:pStyle w:val="ListBullet"/>
+        <w:numPr>
+          <w:ilvl w:val="0"/>
+          <w:numId w:val="0"/>
+        </w:numPr>
+        <w:ind w:left="360" w:hanging="360"/>
+        <w:jc w:val="center"/>
+        <w:rPr>
+          <w:b/>
+          <w:i/>
+          <w:u w:val="single"/>
+        </w:rPr>
+      </w:pPr>
+      <w:r>
+        <w:rPr>
+          <w:b/>
+          <w:i/>
+          <w:u w:val="single"/>
+        </w:rPr>
+        <w:t>REGRESSION ANALYSIS</w:t>
+      </w:r>
+    </w:p>
+    <w:p>
+      <w:pPr>
+        <w:pStyle w:val="ListBullet"/>
+        <w:numPr>
+          <w:ilvl w:val="0"/>
+          <w:numId w:val="0"/>
+        </w:numPr>
+        <w:ind w:left="360" w:hanging="360"/>
+        <w:jc w:val="center"/>
+        <w:rPr>
+          <w:b/>
+          <w:i/>
+          <w:u w:val="single"/>
+        </w:rPr>
+      </w:pPr>
+    </w:p>
+    <w:p>
+      <w:pPr>
+        <w:pStyle w:val="ListBullet"/>
+      </w:pPr>
+      <w:r>
+        <w:t>Compared to classification, instead of categories, w/ regression we’re predicting numerical values (# of kids, stock price, profits</w:t>
+      </w:r>
+      <w:r>
+        <w:t xml:space="preserve">, forecasting high and low </w:t>
+      </w:r>
+      <w:r>
+        <w:t>temperatures</w:t>
+      </w:r>
+      <w:r>
+        <w:t xml:space="preserve">, power usage for a smart grid, average </w:t>
+      </w:r>
+      <w:r>
+        <w:t>housing</w:t>
+      </w:r>
+      <w:r>
+        <w:t xml:space="preserve"> price for an area, </w:t>
+      </w:r>
+      <w:r>
+        <w:t>demand</w:t>
+      </w:r>
+      <w:r>
+        <w:t xml:space="preserve"> for new product, inventory </w:t>
+      </w:r>
+      <w:r>
+        <w:t>needs</w:t>
+      </w:r>
+      <w:r>
+        <w:t>, etc.</w:t>
+      </w:r>
+      <w:r>
+        <w:t>)</w:t>
+      </w:r>
+    </w:p>
+    <w:p>
+      <w:pPr>
+        <w:pStyle w:val="ListBullet"/>
+      </w:pPr>
+      <w:r>
+        <w:t>This is a supervised learning algorithm wherein the target/outcome is known/provided</w:t>
+      </w:r>
+    </w:p>
+    <w:p>
+      <w:pPr>
+        <w:pStyle w:val="ListBullet"/>
+      </w:pPr>
+      <w:r>
+        <w:lastRenderedPageBreak/>
+        <w:t xml:space="preserve">Regression also involved 2 phases, </w:t>
+      </w:r>
+      <w:r>
+        <w:t>training</w:t>
+      </w:r>
+      <w:r>
+        <w:t xml:space="preserve"> + testing, just like classification</w:t>
+      </w:r>
+      <w:r>
+        <w:t xml:space="preserve"> w/ the goal to h</w:t>
+      </w:r>
+      <w:r>
+        <w:t>a</w:t>
+      </w:r>
+      <w:r>
+        <w:t>ve the model perform well on training data + generalize well on new data (test)</w:t>
+      </w:r>
+    </w:p>
+    <w:p>
+      <w:pPr>
+        <w:pStyle w:val="ListBullet"/>
+      </w:pPr>
+      <w:r>
+        <w:t>Training data is used to train the model = adjust parameters to learn the input-to-output mapping</w:t>
+      </w:r>
+    </w:p>
+    <w:p>
+      <w:pPr>
+        <w:pStyle w:val="ListBullet"/>
+      </w:pPr>
+      <w:r>
+        <w:t>Test data is used to evaluate the model (on new or leftover data)</w:t>
+      </w:r>
+    </w:p>
+    <w:p>
+      <w:pPr>
+        <w:pStyle w:val="ListBullet"/>
+      </w:pPr>
+      <w:r>
+        <w:t xml:space="preserve">A new dataset for this is </w:t>
+      </w:r>
+      <w:r>
+        <w:rPr>
+          <w:b/>
+        </w:rPr>
+        <w:t>validation datasets</w:t>
+      </w:r>
+      <w:r>
+        <w:t xml:space="preserve"> </w:t>
+      </w:r>
+      <w:r>
+        <w:sym w:font="Wingdings" w:char="F0E0"/>
+      </w:r>
+      <w:r>
+        <w:t xml:space="preserve"> used to determine when to stop training in order to avoid model </w:t>
+      </w:r>
+      <w:r>
+        <w:rPr>
+          <w:b/>
+        </w:rPr>
+        <w:t xml:space="preserve">overfitting </w:t>
+      </w:r>
+      <w:r>
+        <w:t>to the training data</w:t>
+      </w:r>
+    </w:p>
+    <w:p>
+      <w:pPr>
+        <w:pStyle w:val="ListBullet"/>
+        <w:numPr>
+          <w:ilvl w:val="0"/>
+          <w:numId w:val="0"/>
+        </w:numPr>
         <w:ind w:left="360"/>
       </w:pPr>
+    </w:p>
+    <w:p>
+      <w:pPr>
+        <w:pStyle w:val="ListBullet"/>
+      </w:pPr>
+      <w:r>
+        <w:rPr>
+          <w:b/>
+        </w:rPr>
+        <w:t xml:space="preserve">Linear regression </w:t>
+      </w:r>
+      <w:r>
+        <w:t>is a simple, powerful, and popular ML algorithm</w:t>
+      </w:r>
+    </w:p>
+    <w:p>
+      <w:pPr>
+        <w:pStyle w:val="ListBullet"/>
+      </w:pPr>
+      <w:r>
+        <w:t>It captures</w:t>
+      </w:r>
+      <w:r>
+        <w:t xml:space="preserve"> the relationship between the inputs and the numerical output and models the relationship linearly</w:t>
+      </w:r>
+    </w:p>
+    <w:p>
+      <w:pPr>
+        <w:pStyle w:val="ListBullet"/>
+        <w:numPr>
+          <w:ilvl w:val="0"/>
+          <w:numId w:val="0"/>
+        </w:numPr>
+        <w:ind w:left="2520" w:firstLine="360"/>
+      </w:pPr>
+      <w:r>
+        <w:rPr>
+          <w:noProof/>
+        </w:rPr>
+        <w:drawing>
+          <wp:inline distT="0" distB="0" distL="0" distR="0" wp14:anchorId="1E783331" wp14:editId="14A9F2BB">
+            <wp:extent cx="1806753" cy="1415869"/>
+            <wp:effectExtent l="0" t="0" r="3175" b="0"/>
+            <wp:docPr id="24" name="Picture 24"/>
+            <wp:cNvGraphicFramePr>
+              <a:graphicFrameLocks xmlns:a="http://schemas.openxmlformats.org/drawingml/2006/main" noChangeAspect="1"/>
+            </wp:cNvGraphicFramePr>
+            <a:graphic xmlns:a="http://schemas.openxmlformats.org/drawingml/2006/main">
+              <a:graphicData uri="http://schemas.openxmlformats.org/drawingml/2006/picture">
+                <pic:pic xmlns:pic="http://schemas.openxmlformats.org/drawingml/2006/picture">
+                  <pic:nvPicPr>
+                    <pic:cNvPr id="1" name=""/>
+                    <pic:cNvPicPr/>
+                  </pic:nvPicPr>
+                  <pic:blipFill>
+                    <a:blip r:embed="rId27"/>
+                    <a:stretch>
+                      <a:fillRect/>
+                    </a:stretch>
+                  </pic:blipFill>
+                  <pic:spPr>
+                    <a:xfrm>
+                      <a:off x="0" y="0"/>
+                      <a:ext cx="1830996" cy="1434867"/>
+                    </a:xfrm>
+                    <a:prstGeom prst="rect">
+                      <a:avLst/>
+                    </a:prstGeom>
+                  </pic:spPr>
+                </pic:pic>
+              </a:graphicData>
+            </a:graphic>
+          </wp:inline>
+        </w:drawing>
+      </w:r>
+    </w:p>
+    <w:p>
+      <w:pPr>
+        <w:pStyle w:val="ListBullet"/>
+        <w:tabs>
+          <w:tab w:val="clear" w:pos="360"/>
+          <w:tab w:val="num" w:pos="1080"/>
+        </w:tabs>
+        <w:ind w:left="1080"/>
+      </w:pPr>
+      <w:r>
+        <w:t>Want to predict petal length based on petal width (given width, what is length?)</w:t>
+      </w:r>
+    </w:p>
+    <w:p>
+      <w:pPr>
+        <w:pStyle w:val="ListBullet"/>
+        <w:tabs>
+          <w:tab w:val="clear" w:pos="360"/>
+          <w:tab w:val="num" w:pos="1080"/>
+        </w:tabs>
+        <w:ind w:left="1080"/>
+      </w:pPr>
+      <w:r>
+        <w:t>Can build a LR model to capture this linear relationship between the input width + output length</w:t>
+      </w:r>
+    </w:p>
+    <w:p>
+      <w:pPr>
+        <w:pStyle w:val="ListBullet"/>
+      </w:pPr>
+      <w:r>
+        <w:t xml:space="preserve">It works by finding the </w:t>
+      </w:r>
+      <w:r>
+        <w:rPr>
+          <w:b/>
+        </w:rPr>
+        <w:t xml:space="preserve">regression line </w:t>
+      </w:r>
+      <w:r>
+        <w:t xml:space="preserve">= best-fit </w:t>
+      </w:r>
+      <w:r>
+        <w:t>straight line</w:t>
+      </w:r>
+      <w:r>
+        <w:t xml:space="preserve"> through the sample DP’s</w:t>
+      </w:r>
+    </w:p>
+    <w:p>
+      <w:pPr>
+        <w:pStyle w:val="ListBullet"/>
+      </w:pPr>
+      <w:r>
+        <w:t xml:space="preserve">In a simple case w/ just 1 input, we have a simple line </w:t>
+      </w:r>
+      <w:r>
+        <w:sym w:font="Wingdings" w:char="F0E0"/>
+      </w:r>
+      <w:r>
+        <w:t xml:space="preserve"> y = mx + b where m (slope) and b (intercept) are parameters that we adjust in training</w:t>
+      </w:r>
+    </w:p>
+    <w:p>
+      <w:pPr>
+        <w:pStyle w:val="ListBullet"/>
+      </w:pPr>
+      <w:r>
+        <w:t xml:space="preserve">The regression line can be determine via the </w:t>
+      </w:r>
+      <w:r>
+        <w:rPr>
+          <w:b/>
+        </w:rPr>
+        <w:t>least squares method</w:t>
+      </w:r>
+    </w:p>
+    <w:p>
+      <w:pPr>
+        <w:pStyle w:val="ListBullet"/>
+        <w:numPr>
+          <w:ilvl w:val="0"/>
+          <w:numId w:val="0"/>
+        </w:numPr>
+        <w:ind w:left="2520"/>
+      </w:pPr>
+      <w:r>
+        <w:rPr>
+          <w:noProof/>
+        </w:rPr>
+        <w:drawing>
+          <wp:inline distT="0" distB="0" distL="0" distR="0" wp14:anchorId="4667011B" wp14:editId="3452B637">
+            <wp:extent cx="1881000" cy="737730"/>
+            <wp:effectExtent l="0" t="0" r="5080" b="5715"/>
+            <wp:docPr id="25" name="Picture 25"/>
+            <wp:cNvGraphicFramePr>
+              <a:graphicFrameLocks xmlns:a="http://schemas.openxmlformats.org/drawingml/2006/main" noChangeAspect="1"/>
+            </wp:cNvGraphicFramePr>
+            <a:graphic xmlns:a="http://schemas.openxmlformats.org/drawingml/2006/main">
+              <a:graphicData uri="http://schemas.openxmlformats.org/drawingml/2006/picture">
+                <pic:pic xmlns:pic="http://schemas.openxmlformats.org/drawingml/2006/picture">
+                  <pic:nvPicPr>
+                    <pic:cNvPr id="1" name=""/>
+                    <pic:cNvPicPr/>
+                  </pic:nvPicPr>
+                  <pic:blipFill>
+                    <a:blip r:embed="rId28"/>
+                    <a:stretch>
+                      <a:fillRect/>
+                    </a:stretch>
+                  </pic:blipFill>
+                  <pic:spPr>
+                    <a:xfrm>
+                      <a:off x="0" y="0"/>
+                      <a:ext cx="1923372" cy="754348"/>
+                    </a:xfrm>
+                    <a:prstGeom prst="rect">
+                      <a:avLst/>
+                    </a:prstGeom>
+                  </pic:spPr>
+                </pic:pic>
+              </a:graphicData>
+            </a:graphic>
+          </wp:inline>
+        </w:drawing>
+      </w:r>
+    </w:p>
+    <w:p>
+      <w:pPr>
+        <w:pStyle w:val="ListBullet"/>
+        <w:tabs>
+          <w:tab w:val="clear" w:pos="360"/>
+          <w:tab w:val="num" w:pos="720"/>
+        </w:tabs>
+        <w:ind w:left="720"/>
+      </w:pPr>
+      <w:r>
+        <w:t>Want the minimum sum of the squared errors (</w:t>
+      </w:r>
+      <w:r>
+        <w:rPr>
+          <w:b/>
+        </w:rPr>
+        <w:t>residuals</w:t>
+      </w:r>
+      <w:r>
+        <w:t>) from the prediction line (red) and the actual DP’s values (yellow dots)</w:t>
+      </w:r>
+    </w:p>
+    <w:p>
+      <w:pPr>
+        <w:pStyle w:val="ListBullet"/>
+      </w:pPr>
+      <w:r>
+        <w:rPr>
+          <w:u w:val="single"/>
+        </w:rPr>
+        <w:t>Goal of LR</w:t>
+      </w:r>
+      <w:r>
+        <w:t xml:space="preserve"> = find best fitting-</w:t>
+      </w:r>
+      <w:r>
+        <w:t>straight</w:t>
+      </w:r>
+      <w:r>
+        <w:t xml:space="preserve"> line through the data via the least square method to make sum of residuals as small as possible</w:t>
+      </w:r>
+    </w:p>
+    <w:p>
+      <w:pPr>
+        <w:pStyle w:val="ListBullet"/>
+      </w:pPr>
+      <w:r>
+        <w:t>Once</w:t>
+      </w:r>
+      <w:r>
+        <w:t xml:space="preserve"> </w:t>
+      </w:r>
+      <w:r>
+        <w:t>built</w:t>
+      </w:r>
+      <w:bookmarkStart w:id="0" w:name="_GoBack"/>
+      <w:bookmarkEnd w:id="0"/>
+      <w:r>
+        <w:t xml:space="preserve">, we can use the LR model to </w:t>
+      </w:r>
+      <w:r>
+        <w:t>make</w:t>
+      </w:r>
+      <w:r>
+        <w:t xml:space="preserve"> predictions given new data (new petal width)</w:t>
+      </w:r>
+      <w:r>
+        <w:t xml:space="preserve"> based on the regression line created</w:t>
+      </w:r>
+    </w:p>
+    <w:p>
+      <w:pPr>
+        <w:pStyle w:val="ListBullet"/>
+        <w:numPr>
+          <w:ilvl w:val="0"/>
+          <w:numId w:val="0"/>
+        </w:numPr>
+        <w:ind w:left="2520" w:firstLine="360"/>
+      </w:pPr>
+      <w:r>
+        <w:rPr>
+          <w:noProof/>
+        </w:rPr>
+        <w:drawing>
+          <wp:inline distT="0" distB="0" distL="0" distR="0" wp14:anchorId="0D215E9F" wp14:editId="16C8C5D5">
+            <wp:extent cx="1881374" cy="1561179"/>
+            <wp:effectExtent l="0" t="0" r="5080" b="1270"/>
+            <wp:docPr id="26" name="Picture 26"/>
+            <wp:cNvGraphicFramePr>
+              <a:graphicFrameLocks xmlns:a="http://schemas.openxmlformats.org/drawingml/2006/main" noChangeAspect="1"/>
+            </wp:cNvGraphicFramePr>
+            <a:graphic xmlns:a="http://schemas.openxmlformats.org/drawingml/2006/main">
+              <a:graphicData uri="http://schemas.openxmlformats.org/drawingml/2006/picture">
+                <pic:pic xmlns:pic="http://schemas.openxmlformats.org/drawingml/2006/picture">
+                  <pic:nvPicPr>
+                    <pic:cNvPr id="1" name=""/>
+                    <pic:cNvPicPr/>
+                  </pic:nvPicPr>
+                  <pic:blipFill>
+                    <a:blip r:embed="rId29"/>
+                    <a:stretch>
+                      <a:fillRect/>
+                    </a:stretch>
+                  </pic:blipFill>
+                  <pic:spPr>
+                    <a:xfrm>
+                      <a:off x="0" y="0"/>
+                      <a:ext cx="1893036" cy="1570856"/>
+                    </a:xfrm>
+                    <a:prstGeom prst="rect">
+                      <a:avLst/>
+                    </a:prstGeom>
+                  </pic:spPr>
+                </pic:pic>
+              </a:graphicData>
+            </a:graphic>
+          </wp:inline>
+        </w:drawing>
+      </w:r>
     </w:p>
     <w:sectPr>
       <w:pgSz w:w="12240" w:h="15840"/>

</xml_diff>

<commit_message>
Start Week 8 for EDX UCSD Python for Data Science early
</commit_message>
<xml_diff>
--- a/Python/UCSD/PythonForDataScience/Week7/Week7.docx
+++ b/Python/UCSD/PythonForDataScience/Week7/Week7.docx
@@ -1218,7 +1218,21 @@
         <w:rPr>
           <w:b/>
         </w:rPr>
-        <w:t xml:space="preserve">k-nearest neighbor (kNN) - </w:t>
+        <w:t>k-nearest neighbor (</w:t>
+      </w:r>
+      <w:proofErr w:type="spellStart"/>
+      <w:r>
+        <w:rPr>
+          <w:b/>
+        </w:rPr>
+        <w:t>kNN</w:t>
+      </w:r>
+      <w:proofErr w:type="spellEnd"/>
+      <w:r>
+        <w:rPr>
+          <w:b/>
+        </w:rPr>
+        <w:t xml:space="preserve">) - </w:t>
       </w:r>
       <w:r>
         <w:t xml:space="preserve">relies on the notion that samples w/ similar values for inputs </w:t>
@@ -2119,11 +2133,19 @@
       <w:pPr>
         <w:pStyle w:val="ListBullet"/>
       </w:pPr>
-      <w:r>
-        <w:rPr>
-          <w:b/>
-        </w:rPr>
-        <w:t xml:space="preserve">Scitkit-learn </w:t>
+      <w:proofErr w:type="spellStart"/>
+      <w:r>
+        <w:rPr>
+          <w:b/>
+        </w:rPr>
+        <w:t>Scitkit</w:t>
+      </w:r>
+      <w:proofErr w:type="spellEnd"/>
+      <w:r>
+        <w:rPr>
+          <w:b/>
+        </w:rPr>
+        <w:t xml:space="preserve">-learn </w:t>
       </w:r>
       <w:r>
         <w:rPr>
@@ -2151,8 +2173,21 @@
         <w:ind w:left="720"/>
       </w:pPr>
       <w:r>
-        <w:t>Open-source + built on top of Numpy, SciPy, matplotlib</w:t>
-      </w:r>
+        <w:t xml:space="preserve">Open-source + built on top of Numpy, </w:t>
+      </w:r>
+      <w:proofErr w:type="spellStart"/>
+      <w:r>
+        <w:t>SciPy</w:t>
+      </w:r>
+      <w:proofErr w:type="spellEnd"/>
+      <w:r>
+        <w:t xml:space="preserve">, </w:t>
+      </w:r>
+      <w:proofErr w:type="spellStart"/>
+      <w:r>
+        <w:t>matplotlib</w:t>
+      </w:r>
+      <w:proofErr w:type="spellEnd"/>
     </w:p>
     <w:p>
       <w:pPr>
@@ -2243,12 +2278,14 @@
       <w:r>
         <w:t xml:space="preserve">for scaling (remove mean + keep unit variance), normalization to have a unit norm, </w:t>
       </w:r>
+      <w:proofErr w:type="spellStart"/>
       <w:r>
         <w:rPr>
           <w:b/>
         </w:rPr>
         <w:t>binarization</w:t>
       </w:r>
+      <w:proofErr w:type="spellEnd"/>
       <w:r>
         <w:t xml:space="preserve">, </w:t>
       </w:r>
@@ -2361,7 +2398,21 @@
         <w:rPr>
           <w:b/>
         </w:rPr>
-        <w:t xml:space="preserve">Principal component analysis (PCA), single value decomposition, factor analysis, independent component analysis, matrix factorization, latent dirichlet allocation </w:t>
+        <w:t xml:space="preserve">Principal component analysis (PCA), single value decomposition, factor analysis, independent component analysis, matrix factorization, latent </w:t>
+      </w:r>
+      <w:proofErr w:type="spellStart"/>
+      <w:r>
+        <w:rPr>
+          <w:b/>
+        </w:rPr>
+        <w:t>dirichlet</w:t>
+      </w:r>
+      <w:proofErr w:type="spellEnd"/>
+      <w:r>
+        <w:rPr>
+          <w:b/>
+        </w:rPr>
+        <w:t xml:space="preserve"> allocation </w:t>
       </w:r>
     </w:p>
     <w:p>
@@ -5693,37 +5744,7 @@
         <w:ind w:left="720"/>
       </w:pPr>
       <w:r>
-        <w:t>Ex: if the value for age</w:t>
-      </w:r>
-      <w:r>
-        <w:t xml:space="preserve"> is different</w:t>
-      </w:r>
-      <w:r>
-        <w:t xml:space="preserve"> </w:t>
-      </w:r>
-      <w:r>
-        <w:t>for different customer clusters,</w:t>
-      </w:r>
-      <w:r>
-        <w:t xml:space="preserve"> </w:t>
-      </w:r>
-      <w:r>
-        <w:t xml:space="preserve">this indicates that </w:t>
-      </w:r>
-      <w:r>
-        <w:t xml:space="preserve">the </w:t>
-      </w:r>
-      <w:r>
-        <w:t>clusters</w:t>
-      </w:r>
-      <w:r>
-        <w:t xml:space="preserve"> are different customers groups segmented </w:t>
-      </w:r>
-      <w:r>
-        <w:t xml:space="preserve">by </w:t>
-      </w:r>
-      <w:r>
-        <w:t>age</w:t>
+        <w:t>Ex: if the value for age is different for different customer clusters, this indicates that the clusters are different customers groups segmented by age</w:t>
       </w:r>
     </w:p>
     <w:p>
@@ -6161,8 +6182,6 @@
       <w:r>
         <w:t>built</w:t>
       </w:r>
-      <w:bookmarkStart w:id="0" w:name="_GoBack"/>
-      <w:bookmarkEnd w:id="0"/>
       <w:r>
         <w:t xml:space="preserve">, we can use the LR model to </w:t>
       </w:r>
@@ -6225,6 +6244,2056 @@
           </wp:inline>
         </w:drawing>
       </w:r>
+    </w:p>
+    <w:p>
+      <w:pPr>
+        <w:pStyle w:val="ListBullet"/>
+      </w:pPr>
+      <w:r>
+        <w:lastRenderedPageBreak/>
+        <w:t xml:space="preserve">In </w:t>
+      </w:r>
+      <w:r>
+        <w:t>ML</w:t>
+      </w:r>
+      <w:r>
+        <w:t>, algorithms and programs directly aim to learn a given task.</w:t>
+      </w:r>
+    </w:p>
+    <w:p>
+      <w:pPr>
+        <w:pStyle w:val="ListBullet"/>
+        <w:tabs>
+          <w:tab w:val="clear" w:pos="360"/>
+          <w:tab w:val="num" w:pos="720"/>
+        </w:tabs>
+        <w:ind w:left="720"/>
+      </w:pPr>
+      <w:r>
+        <w:rPr>
+          <w:b/>
+        </w:rPr>
+        <w:t>False</w:t>
+      </w:r>
+      <w:r>
+        <w:t xml:space="preserve"> </w:t>
+      </w:r>
+      <w:r>
+        <w:sym w:font="Wingdings" w:char="F0E0"/>
+      </w:r>
+      <w:r>
+        <w:t xml:space="preserve"> learn, not directly programmed</w:t>
+      </w:r>
+    </w:p>
+    <w:p>
+      <w:pPr>
+        <w:pStyle w:val="ListBullet"/>
+        <w:numPr>
+          <w:ilvl w:val="0"/>
+          <w:numId w:val="0"/>
+        </w:numPr>
+        <w:ind w:left="720"/>
+      </w:pPr>
+    </w:p>
+    <w:p>
+      <w:pPr>
+        <w:pStyle w:val="ListBullet"/>
+      </w:pPr>
+      <w:r>
+        <w:t>What is the definition of ‘data mining’?</w:t>
+      </w:r>
+    </w:p>
+    <w:p>
+      <w:pPr>
+        <w:pStyle w:val="ListBullet"/>
+        <w:tabs>
+          <w:tab w:val="clear" w:pos="360"/>
+          <w:tab w:val="num" w:pos="720"/>
+        </w:tabs>
+        <w:ind w:left="720"/>
+        <w:rPr>
+          <w:b/>
+        </w:rPr>
+      </w:pPr>
+      <w:r>
+        <w:rPr>
+          <w:b/>
+        </w:rPr>
+        <w:t xml:space="preserve">Activities related to finding patterns in databases and data warehouses </w:t>
+      </w:r>
+    </w:p>
+    <w:p>
+      <w:pPr>
+        <w:pStyle w:val="ListBullet"/>
+        <w:numPr>
+          <w:ilvl w:val="0"/>
+          <w:numId w:val="0"/>
+        </w:numPr>
+        <w:ind w:left="360"/>
+      </w:pPr>
+    </w:p>
+    <w:p>
+      <w:pPr>
+        <w:pStyle w:val="ListBullet"/>
+      </w:pPr>
+      <w:r>
+        <w:t xml:space="preserve">When you search an incorrectly spelled term online, suggested words is an example of </w:t>
+      </w:r>
+      <w:r>
+        <w:t>ML</w:t>
+      </w:r>
+      <w:r>
+        <w:t>.</w:t>
+      </w:r>
+    </w:p>
+    <w:p>
+      <w:pPr>
+        <w:pStyle w:val="ListBullet"/>
+        <w:tabs>
+          <w:tab w:val="clear" w:pos="360"/>
+          <w:tab w:val="num" w:pos="720"/>
+        </w:tabs>
+        <w:ind w:left="720"/>
+      </w:pPr>
+      <w:r>
+        <w:rPr>
+          <w:b/>
+        </w:rPr>
+        <w:t>True</w:t>
+      </w:r>
+    </w:p>
+    <w:p>
+      <w:pPr>
+        <w:pStyle w:val="ListBullet"/>
+        <w:numPr>
+          <w:ilvl w:val="0"/>
+          <w:numId w:val="0"/>
+        </w:numPr>
+        <w:ind w:left="720"/>
+      </w:pPr>
+    </w:p>
+    <w:p>
+      <w:pPr>
+        <w:pStyle w:val="ListBullet"/>
+      </w:pPr>
+      <w:r>
+        <w:t>When would you use ‘regression’?</w:t>
+      </w:r>
+    </w:p>
+    <w:p>
+      <w:pPr>
+        <w:pStyle w:val="ListBullet"/>
+        <w:tabs>
+          <w:tab w:val="clear" w:pos="360"/>
+          <w:tab w:val="num" w:pos="720"/>
+        </w:tabs>
+        <w:ind w:left="720"/>
+      </w:pPr>
+      <w:r>
+        <w:rPr>
+          <w:b/>
+        </w:rPr>
+        <w:t>When your model has to predict a numerical value</w:t>
+      </w:r>
+      <w:r>
+        <w:t xml:space="preserve">. </w:t>
+      </w:r>
+    </w:p>
+    <w:p>
+      <w:pPr>
+        <w:pStyle w:val="ListBullet"/>
+        <w:numPr>
+          <w:ilvl w:val="0"/>
+          <w:numId w:val="0"/>
+        </w:numPr>
+        <w:ind w:left="360"/>
+      </w:pPr>
+    </w:p>
+    <w:p>
+      <w:pPr>
+        <w:pStyle w:val="ListBullet"/>
+      </w:pPr>
+      <w:r>
+        <w:t xml:space="preserve">As an example, you have a dataset containing numerical values of subjects’ heart rates during exercise </w:t>
+      </w:r>
+      <w:r>
+        <w:t>+</w:t>
+      </w:r>
+      <w:r>
+        <w:t xml:space="preserve"> categorical values describing how much they smoke. You want to determine whether smoking and heart rate are related. What machine learning category would this fall under?</w:t>
+      </w:r>
+    </w:p>
+    <w:p>
+      <w:pPr>
+        <w:pStyle w:val="ListBullet"/>
+        <w:tabs>
+          <w:tab w:val="clear" w:pos="360"/>
+          <w:tab w:val="num" w:pos="720"/>
+        </w:tabs>
+        <w:ind w:left="720"/>
+      </w:pPr>
+      <w:r>
+        <w:rPr>
+          <w:b/>
+        </w:rPr>
+        <w:t>Association analysis</w:t>
+      </w:r>
+      <w:r>
+        <w:t xml:space="preserve"> </w:t>
+      </w:r>
+    </w:p>
+    <w:p>
+      <w:pPr>
+        <w:pStyle w:val="ListBullet"/>
+        <w:numPr>
+          <w:ilvl w:val="0"/>
+          <w:numId w:val="0"/>
+        </w:numPr>
+        <w:ind w:left="360"/>
+      </w:pPr>
+    </w:p>
+    <w:p>
+      <w:pPr>
+        <w:pStyle w:val="ListBullet"/>
+      </w:pPr>
+      <w:r>
+        <w:t>In general, are classification and regression often supervised or unsupervised approaches?</w:t>
+      </w:r>
+    </w:p>
+    <w:p>
+      <w:pPr>
+        <w:pStyle w:val="ListBullet"/>
+        <w:tabs>
+          <w:tab w:val="clear" w:pos="360"/>
+          <w:tab w:val="num" w:pos="720"/>
+        </w:tabs>
+        <w:ind w:left="720"/>
+      </w:pPr>
+      <w:r>
+        <w:rPr>
+          <w:b/>
+        </w:rPr>
+        <w:t>Supervised</w:t>
+      </w:r>
+      <w:r>
+        <w:t xml:space="preserve"> </w:t>
+      </w:r>
+    </w:p>
+    <w:p>
+      <w:pPr>
+        <w:pStyle w:val="ListBullet"/>
+        <w:numPr>
+          <w:ilvl w:val="0"/>
+          <w:numId w:val="0"/>
+        </w:numPr>
+        <w:ind w:left="360"/>
+      </w:pPr>
+    </w:p>
+    <w:p>
+      <w:pPr>
+        <w:pStyle w:val="ListBullet"/>
+      </w:pPr>
+      <w:r>
+        <w:t>What is true between supervised and unsupervised approaches?</w:t>
+      </w:r>
+    </w:p>
+    <w:p>
+      <w:pPr>
+        <w:pStyle w:val="ListBullet"/>
+        <w:tabs>
+          <w:tab w:val="clear" w:pos="360"/>
+          <w:tab w:val="num" w:pos="720"/>
+        </w:tabs>
+        <w:ind w:left="720"/>
+      </w:pPr>
+      <w:r>
+        <w:rPr>
+          <w:b/>
+        </w:rPr>
+        <w:t>S</w:t>
+      </w:r>
+      <w:r>
+        <w:rPr>
+          <w:b/>
+        </w:rPr>
+        <w:t>upervised</w:t>
+      </w:r>
+      <w:r>
+        <w:rPr>
+          <w:b/>
+        </w:rPr>
+        <w:t xml:space="preserve"> = the target is provided</w:t>
+      </w:r>
+      <w:r>
+        <w:rPr>
+          <w:b/>
+        </w:rPr>
+        <w:tab/>
+      </w:r>
+      <w:r>
+        <w:rPr>
+          <w:b/>
+        </w:rPr>
+        <w:tab/>
+      </w:r>
+      <w:r>
+        <w:rPr>
+          <w:b/>
+        </w:rPr>
+        <w:t>unsupervised</w:t>
+      </w:r>
+      <w:r>
+        <w:rPr>
+          <w:b/>
+        </w:rPr>
+        <w:t xml:space="preserve"> =</w:t>
+      </w:r>
+      <w:r>
+        <w:rPr>
+          <w:b/>
+        </w:rPr>
+        <w:t xml:space="preserve"> the target is unavailable.</w:t>
+      </w:r>
+      <w:r>
+        <w:t xml:space="preserve"> </w:t>
+      </w:r>
+    </w:p>
+    <w:p>
+      <w:pPr>
+        <w:pStyle w:val="ListBullet"/>
+        <w:numPr>
+          <w:ilvl w:val="0"/>
+          <w:numId w:val="0"/>
+        </w:numPr>
+        <w:ind w:left="360"/>
+      </w:pPr>
+    </w:p>
+    <w:p>
+      <w:pPr>
+        <w:pStyle w:val="ListBullet"/>
+      </w:pPr>
+      <w:r>
+        <w:t>What is the correct word to describe an instance of an entity in your data?</w:t>
+      </w:r>
+    </w:p>
+    <w:p>
+      <w:pPr>
+        <w:pStyle w:val="ListBullet"/>
+        <w:tabs>
+          <w:tab w:val="clear" w:pos="360"/>
+          <w:tab w:val="num" w:pos="720"/>
+        </w:tabs>
+        <w:ind w:left="720"/>
+      </w:pPr>
+      <w:r>
+        <w:rPr>
+          <w:b/>
+        </w:rPr>
+        <w:t>Sample</w:t>
+      </w:r>
+      <w:r>
+        <w:t xml:space="preserve"> </w:t>
+      </w:r>
+    </w:p>
+    <w:p>
+      <w:pPr>
+        <w:pStyle w:val="ListBullet"/>
+        <w:numPr>
+          <w:ilvl w:val="0"/>
+          <w:numId w:val="0"/>
+        </w:numPr>
+        <w:ind w:left="360"/>
+      </w:pPr>
+    </w:p>
+    <w:p>
+      <w:pPr>
+        <w:pStyle w:val="ListBullet"/>
+      </w:pPr>
+      <w:r>
+        <w:t xml:space="preserve">Is age </w:t>
+      </w:r>
+      <w:r>
+        <w:rPr>
+          <w:i/>
+        </w:rPr>
+        <w:t>group</w:t>
+      </w:r>
+      <w:r>
+        <w:t xml:space="preserve"> a numeric or a categorical variable?</w:t>
+      </w:r>
+    </w:p>
+    <w:p>
+      <w:pPr>
+        <w:pStyle w:val="ListBullet"/>
+        <w:tabs>
+          <w:tab w:val="clear" w:pos="360"/>
+          <w:tab w:val="num" w:pos="720"/>
+        </w:tabs>
+        <w:ind w:left="720"/>
+      </w:pPr>
+      <w:r>
+        <w:rPr>
+          <w:b/>
+        </w:rPr>
+        <w:t>Categorical</w:t>
+      </w:r>
+      <w:r>
+        <w:t xml:space="preserve"> </w:t>
+      </w:r>
+    </w:p>
+    <w:p>
+      <w:pPr>
+        <w:pStyle w:val="ListBullet"/>
+        <w:numPr>
+          <w:ilvl w:val="0"/>
+          <w:numId w:val="0"/>
+        </w:numPr>
+        <w:ind w:left="360"/>
+      </w:pPr>
+    </w:p>
+    <w:p>
+      <w:pPr>
+        <w:pStyle w:val="ListBullet"/>
+      </w:pPr>
+      <w:r>
+        <w:t>For a classification problem, if you want to predict the letter grade that a student would receive, what are 2 examples of reasonable input data to consider?</w:t>
+      </w:r>
+    </w:p>
+    <w:p>
+      <w:pPr>
+        <w:pStyle w:val="ListBullet"/>
+        <w:tabs>
+          <w:tab w:val="clear" w:pos="360"/>
+          <w:tab w:val="num" w:pos="720"/>
+        </w:tabs>
+        <w:ind w:left="720"/>
+        <w:rPr>
+          <w:b/>
+        </w:rPr>
+      </w:pPr>
+      <w:r>
+        <w:rPr>
+          <w:b/>
+        </w:rPr>
+        <w:t>Amount of time spent studying</w:t>
+      </w:r>
+      <w:r>
+        <w:rPr>
+          <w:b/>
+        </w:rPr>
+        <w:t xml:space="preserve">, </w:t>
+      </w:r>
+      <w:r>
+        <w:rPr>
+          <w:b/>
+        </w:rPr>
+        <w:t>%</w:t>
+      </w:r>
+      <w:r>
+        <w:rPr>
+          <w:b/>
+        </w:rPr>
+        <w:t xml:space="preserve"> grade these students received in the previous semester</w:t>
+      </w:r>
+    </w:p>
+    <w:p>
+      <w:pPr>
+        <w:pStyle w:val="ListBullet"/>
+        <w:numPr>
+          <w:ilvl w:val="0"/>
+          <w:numId w:val="0"/>
+        </w:numPr>
+        <w:ind w:left="360"/>
+      </w:pPr>
+    </w:p>
+    <w:p>
+      <w:pPr>
+        <w:pStyle w:val="ListBullet"/>
+      </w:pPr>
+      <w:r>
+        <w:t>What 2 statements describe classification in the context of machine learning?</w:t>
+      </w:r>
+    </w:p>
+    <w:p>
+      <w:pPr>
+        <w:pStyle w:val="ListBullet"/>
+        <w:tabs>
+          <w:tab w:val="clear" w:pos="360"/>
+          <w:tab w:val="num" w:pos="720"/>
+        </w:tabs>
+        <w:ind w:left="720"/>
+        <w:rPr>
+          <w:b/>
+        </w:rPr>
+      </w:pPr>
+      <w:r>
+        <w:rPr>
+          <w:b/>
+        </w:rPr>
+        <w:t>Predict the category of the target given input data</w:t>
+      </w:r>
+    </w:p>
+    <w:p>
+      <w:pPr>
+        <w:pStyle w:val="ListBullet"/>
+        <w:tabs>
+          <w:tab w:val="clear" w:pos="360"/>
+          <w:tab w:val="num" w:pos="720"/>
+        </w:tabs>
+        <w:ind w:left="720"/>
+        <w:rPr>
+          <w:b/>
+        </w:rPr>
+      </w:pPr>
+      <w:r>
+        <w:rPr>
+          <w:b/>
+        </w:rPr>
+        <w:t>Supervised task</w:t>
+      </w:r>
+    </w:p>
+    <w:p>
+      <w:pPr>
+        <w:pStyle w:val="ListBullet"/>
+        <w:numPr>
+          <w:ilvl w:val="0"/>
+          <w:numId w:val="0"/>
+        </w:numPr>
+        <w:ind w:left="360"/>
+      </w:pPr>
+    </w:p>
+    <w:p>
+      <w:pPr>
+        <w:pStyle w:val="ListBullet"/>
+      </w:pPr>
+      <w:r>
+        <w:t>The target variable is always categorical in classification.</w:t>
+      </w:r>
+    </w:p>
+    <w:p>
+      <w:pPr>
+        <w:pStyle w:val="ListBullet"/>
+        <w:tabs>
+          <w:tab w:val="clear" w:pos="360"/>
+          <w:tab w:val="num" w:pos="720"/>
+        </w:tabs>
+        <w:ind w:left="720"/>
+      </w:pPr>
+      <w:r>
+        <w:rPr>
+          <w:b/>
+        </w:rPr>
+        <w:t>True</w:t>
+      </w:r>
+      <w:r>
+        <w:t xml:space="preserve"> </w:t>
+      </w:r>
+    </w:p>
+    <w:p>
+      <w:pPr>
+        <w:pStyle w:val="ListBullet"/>
+        <w:numPr>
+          <w:ilvl w:val="0"/>
+          <w:numId w:val="0"/>
+        </w:numPr>
+        <w:ind w:left="360"/>
+      </w:pPr>
+    </w:p>
+    <w:p>
+      <w:pPr>
+        <w:pStyle w:val="ListBullet"/>
+      </w:pPr>
+      <w:r>
+        <w:t xml:space="preserve">In building a </w:t>
+      </w:r>
+      <w:r>
+        <w:t>ML</w:t>
+      </w:r>
+      <w:r>
+        <w:t xml:space="preserve"> model, why do we want to adjust the parameters?</w:t>
+      </w:r>
+    </w:p>
+    <w:p>
+      <w:pPr>
+        <w:pStyle w:val="ListBullet"/>
+        <w:tabs>
+          <w:tab w:val="clear" w:pos="360"/>
+          <w:tab w:val="num" w:pos="720"/>
+        </w:tabs>
+        <w:ind w:left="720"/>
+        <w:rPr>
+          <w:b/>
+        </w:rPr>
+      </w:pPr>
+      <w:r>
+        <w:rPr>
+          <w:b/>
+        </w:rPr>
+        <w:t xml:space="preserve">To reduce the model’s error </w:t>
+      </w:r>
+    </w:p>
+    <w:p>
+      <w:pPr>
+        <w:pStyle w:val="ListBullet"/>
+      </w:pPr>
+      <w:r>
+        <w:lastRenderedPageBreak/>
+        <w:t>What is the next step in building a classification model after the model is constructed and parameters are adjusted?</w:t>
+      </w:r>
+    </w:p>
+    <w:p>
+      <w:pPr>
+        <w:pStyle w:val="ListBullet"/>
+        <w:tabs>
+          <w:tab w:val="clear" w:pos="360"/>
+          <w:tab w:val="num" w:pos="720"/>
+        </w:tabs>
+        <w:ind w:left="720"/>
+      </w:pPr>
+      <w:r>
+        <w:rPr>
+          <w:b/>
+        </w:rPr>
+        <w:t>Apply model to new data</w:t>
+      </w:r>
+      <w:r>
+        <w:t xml:space="preserve"> </w:t>
+      </w:r>
+    </w:p>
+    <w:p>
+      <w:pPr>
+        <w:pStyle w:val="ListBullet"/>
+        <w:numPr>
+          <w:ilvl w:val="0"/>
+          <w:numId w:val="0"/>
+        </w:numPr>
+        <w:ind w:left="360"/>
+      </w:pPr>
+    </w:p>
+    <w:p>
+      <w:pPr>
+        <w:pStyle w:val="ListBullet"/>
+      </w:pPr>
+      <w:r>
+        <w:t>Test data is the same dataset as training data in classification models.</w:t>
+      </w:r>
+    </w:p>
+    <w:p>
+      <w:pPr>
+        <w:pStyle w:val="ListBullet"/>
+        <w:tabs>
+          <w:tab w:val="clear" w:pos="360"/>
+          <w:tab w:val="num" w:pos="720"/>
+        </w:tabs>
+        <w:ind w:left="720"/>
+      </w:pPr>
+      <w:r>
+        <w:rPr>
+          <w:b/>
+        </w:rPr>
+        <w:t>True</w:t>
+      </w:r>
+      <w:r>
+        <w:t xml:space="preserve"> </w:t>
+      </w:r>
+    </w:p>
+    <w:p>
+      <w:pPr>
+        <w:pStyle w:val="ListBullet"/>
+        <w:numPr>
+          <w:ilvl w:val="0"/>
+          <w:numId w:val="0"/>
+        </w:numPr>
+        <w:ind w:left="360"/>
+      </w:pPr>
+    </w:p>
+    <w:p>
+      <w:pPr>
+        <w:pStyle w:val="ListBullet"/>
+      </w:pPr>
+      <w:r>
+        <w:t>Which algorithm to build classification models relies on the notion that samples with similar characteristics likely belong to the same class?</w:t>
+      </w:r>
+    </w:p>
+    <w:p>
+      <w:pPr>
+        <w:pStyle w:val="ListBullet"/>
+        <w:tabs>
+          <w:tab w:val="clear" w:pos="360"/>
+          <w:tab w:val="num" w:pos="720"/>
+        </w:tabs>
+        <w:ind w:left="720"/>
+      </w:pPr>
+      <w:proofErr w:type="spellStart"/>
+      <w:r>
+        <w:rPr>
+          <w:b/>
+        </w:rPr>
+        <w:t>kNN</w:t>
+      </w:r>
+      <w:proofErr w:type="spellEnd"/>
+      <w:r>
+        <w:t xml:space="preserve"> </w:t>
+      </w:r>
+    </w:p>
+    <w:p>
+      <w:pPr>
+        <w:pStyle w:val="ListBullet"/>
+        <w:numPr>
+          <w:ilvl w:val="0"/>
+          <w:numId w:val="0"/>
+        </w:numPr>
+        <w:ind w:left="360"/>
+      </w:pPr>
+    </w:p>
+    <w:p>
+      <w:pPr>
+        <w:pStyle w:val="ListBullet"/>
+      </w:pPr>
+      <w:r>
+        <w:t>In a decision tree, which nodes do NOT have test conditions?</w:t>
+      </w:r>
+    </w:p>
+    <w:p>
+      <w:pPr>
+        <w:pStyle w:val="ListBullet"/>
+        <w:tabs>
+          <w:tab w:val="clear" w:pos="360"/>
+          <w:tab w:val="num" w:pos="720"/>
+        </w:tabs>
+        <w:ind w:left="720"/>
+        <w:rPr>
+          <w:b/>
+        </w:rPr>
+      </w:pPr>
+      <w:r>
+        <w:rPr>
+          <w:b/>
+        </w:rPr>
+        <w:t xml:space="preserve">Leaf nodes </w:t>
+      </w:r>
+    </w:p>
+    <w:p>
+      <w:pPr>
+        <w:pStyle w:val="ListBullet"/>
+        <w:numPr>
+          <w:ilvl w:val="0"/>
+          <w:numId w:val="0"/>
+        </w:numPr>
+        <w:ind w:left="720"/>
+        <w:rPr>
+          <w:b/>
+        </w:rPr>
+      </w:pPr>
+    </w:p>
+    <w:p>
+      <w:pPr>
+        <w:pStyle w:val="ListBullet"/>
+      </w:pPr>
+      <w:r>
+        <w:t>How do you determine the size of a decision tree?</w:t>
+      </w:r>
+    </w:p>
+    <w:p>
+      <w:pPr>
+        <w:pStyle w:val="ListBullet"/>
+        <w:tabs>
+          <w:tab w:val="clear" w:pos="360"/>
+          <w:tab w:val="num" w:pos="720"/>
+        </w:tabs>
+        <w:ind w:left="720"/>
+        <w:rPr>
+          <w:b/>
+        </w:rPr>
+      </w:pPr>
+      <w:r>
+        <w:rPr>
+          <w:b/>
+        </w:rPr>
+        <w:t xml:space="preserve">The number of nodes in the tree </w:t>
+      </w:r>
+      <w:r>
+        <w:t>correct</w:t>
+      </w:r>
+    </w:p>
+    <w:p>
+      <w:pPr>
+        <w:pStyle w:val="ListBullet"/>
+        <w:numPr>
+          <w:ilvl w:val="0"/>
+          <w:numId w:val="0"/>
+        </w:numPr>
+        <w:ind w:left="360"/>
+      </w:pPr>
+    </w:p>
+    <w:p>
+      <w:pPr>
+        <w:pStyle w:val="ListBullet"/>
+      </w:pPr>
+      <w:r>
+        <w:t>What is the first step in constructing a decision tree?</w:t>
+      </w:r>
+    </w:p>
+    <w:p>
+      <w:pPr>
+        <w:pStyle w:val="ListBullet"/>
+        <w:tabs>
+          <w:tab w:val="clear" w:pos="360"/>
+          <w:tab w:val="num" w:pos="720"/>
+        </w:tabs>
+        <w:ind w:left="720"/>
+        <w:rPr>
+          <w:b/>
+        </w:rPr>
+      </w:pPr>
+      <w:r>
+        <w:rPr>
+          <w:b/>
+        </w:rPr>
+        <w:t>Start with all samples at a</w:t>
+      </w:r>
+      <w:r>
+        <w:rPr>
+          <w:b/>
+        </w:rPr>
+        <w:t xml:space="preserve"> root</w:t>
+      </w:r>
+      <w:r>
+        <w:rPr>
+          <w:b/>
+        </w:rPr>
+        <w:t xml:space="preserve"> node. </w:t>
+      </w:r>
+    </w:p>
+    <w:p>
+      <w:pPr>
+        <w:pStyle w:val="ListBullet"/>
+        <w:numPr>
+          <w:ilvl w:val="0"/>
+          <w:numId w:val="0"/>
+        </w:numPr>
+        <w:ind w:left="360"/>
+      </w:pPr>
+    </w:p>
+    <w:p>
+      <w:pPr>
+        <w:pStyle w:val="ListBullet"/>
+      </w:pPr>
+      <w:r>
+        <w:t>It works out better mathematically to measure impurity of a split i</w:t>
+      </w:r>
+      <w:r>
+        <w:t>n a decision tree, rather than purity</w:t>
+      </w:r>
+    </w:p>
+    <w:p>
+      <w:pPr>
+        <w:pStyle w:val="ListBullet"/>
+        <w:tabs>
+          <w:tab w:val="clear" w:pos="360"/>
+          <w:tab w:val="num" w:pos="720"/>
+        </w:tabs>
+        <w:ind w:left="720"/>
+      </w:pPr>
+      <w:r>
+        <w:rPr>
+          <w:b/>
+        </w:rPr>
+        <w:t>True</w:t>
+      </w:r>
+      <w:r>
+        <w:t xml:space="preserve"> </w:t>
+      </w:r>
+    </w:p>
+    <w:p>
+      <w:pPr>
+        <w:pStyle w:val="ListBullet"/>
+        <w:numPr>
+          <w:ilvl w:val="0"/>
+          <w:numId w:val="0"/>
+        </w:numPr>
+        <w:ind w:left="720"/>
+      </w:pPr>
+    </w:p>
+    <w:p>
+      <w:pPr>
+        <w:pStyle w:val="ListBullet"/>
+      </w:pPr>
+      <w:r>
+        <w:t>Why are decision boundaries of a decision tree parallel to the axes formed by the variables?</w:t>
+      </w:r>
+    </w:p>
+    <w:p>
+      <w:pPr>
+        <w:pStyle w:val="ListBullet"/>
+        <w:tabs>
+          <w:tab w:val="clear" w:pos="360"/>
+          <w:tab w:val="num" w:pos="720"/>
+        </w:tabs>
+        <w:ind w:left="720"/>
+        <w:rPr>
+          <w:b/>
+        </w:rPr>
+      </w:pPr>
+      <w:r>
+        <w:rPr>
+          <w:b/>
+        </w:rPr>
+        <w:t>Each split considers only a single variable correct</w:t>
+      </w:r>
+    </w:p>
+    <w:p>
+      <w:pPr>
+        <w:pStyle w:val="ListBullet"/>
+        <w:numPr>
+          <w:ilvl w:val="0"/>
+          <w:numId w:val="0"/>
+        </w:numPr>
+        <w:ind w:left="360"/>
+      </w:pPr>
+    </w:p>
+    <w:p>
+      <w:pPr>
+        <w:pStyle w:val="ListBullet"/>
+      </w:pPr>
+      <w:r>
+        <w:t>What is the command to get the number of rows in a data set titled “data”?</w:t>
+      </w:r>
+    </w:p>
+    <w:p>
+      <w:pPr>
+        <w:pStyle w:val="ListBullet"/>
+        <w:tabs>
+          <w:tab w:val="clear" w:pos="360"/>
+          <w:tab w:val="num" w:pos="720"/>
+        </w:tabs>
+        <w:ind w:left="720"/>
+        <w:rPr>
+          <w:b/>
+        </w:rPr>
+      </w:pPr>
+      <w:proofErr w:type="spellStart"/>
+      <w:r>
+        <w:rPr>
+          <w:b/>
+        </w:rPr>
+        <w:t>data.shape</w:t>
+      </w:r>
+      <w:proofErr w:type="spellEnd"/>
+      <w:r>
+        <w:rPr>
+          <w:b/>
+        </w:rPr>
+        <w:t xml:space="preserve">[0] </w:t>
+      </w:r>
+    </w:p>
+    <w:p>
+      <w:pPr>
+        <w:pStyle w:val="ListBullet"/>
+        <w:numPr>
+          <w:ilvl w:val="0"/>
+          <w:numId w:val="0"/>
+        </w:numPr>
+        <w:ind w:left="360"/>
+      </w:pPr>
+    </w:p>
+    <w:p>
+      <w:pPr>
+        <w:pStyle w:val="ListBullet"/>
+      </w:pPr>
+      <w:r>
+        <w:t>What does the following method call return?</w:t>
+      </w:r>
+    </w:p>
+    <w:p>
+      <w:pPr>
+        <w:pStyle w:val="ListBullet"/>
+      </w:pPr>
+      <w:proofErr w:type="spellStart"/>
+      <w:r>
+        <w:t>accuracy_score</w:t>
+      </w:r>
+      <w:proofErr w:type="spellEnd"/>
+      <w:r>
+        <w:t>(</w:t>
+      </w:r>
+      <w:proofErr w:type="spellStart"/>
+      <w:r>
+        <w:t>data_true</w:t>
+      </w:r>
+      <w:proofErr w:type="spellEnd"/>
+      <w:r>
+        <w:t xml:space="preserve"> = </w:t>
+      </w:r>
+      <w:proofErr w:type="spellStart"/>
+      <w:r>
+        <w:t>data_test</w:t>
+      </w:r>
+      <w:proofErr w:type="spellEnd"/>
+      <w:r>
+        <w:t xml:space="preserve">, </w:t>
+      </w:r>
+      <w:proofErr w:type="spellStart"/>
+      <w:r>
+        <w:t>data_pred</w:t>
+      </w:r>
+      <w:proofErr w:type="spellEnd"/>
+      <w:r>
+        <w:t xml:space="preserve"> = predictions)</w:t>
+      </w:r>
+    </w:p>
+    <w:p>
+      <w:pPr>
+        <w:pStyle w:val="ListBullet"/>
+        <w:tabs>
+          <w:tab w:val="clear" w:pos="360"/>
+          <w:tab w:val="num" w:pos="720"/>
+        </w:tabs>
+        <w:ind w:left="720"/>
+      </w:pPr>
+      <w:r>
+        <w:rPr>
+          <w:b/>
+        </w:rPr>
+        <w:t>The fraction of correctly classified samples</w:t>
+      </w:r>
+      <w:r>
+        <w:t xml:space="preserve">. </w:t>
+      </w:r>
+    </w:p>
+    <w:p>
+      <w:pPr>
+        <w:pStyle w:val="ListBullet"/>
+        <w:numPr>
+          <w:ilvl w:val="0"/>
+          <w:numId w:val="0"/>
+        </w:numPr>
+        <w:ind w:left="360"/>
+      </w:pPr>
+    </w:p>
+    <w:p>
+      <w:pPr>
+        <w:pStyle w:val="ListBullet"/>
+      </w:pPr>
+      <w:r>
+        <w:t xml:space="preserve">To use </w:t>
+      </w:r>
+      <w:proofErr w:type="spellStart"/>
+      <w:r>
+        <w:t>scikit</w:t>
+      </w:r>
+      <w:proofErr w:type="spellEnd"/>
+      <w:r>
+        <w:t xml:space="preserve">-learn: </w:t>
+      </w:r>
+      <w:proofErr w:type="spellStart"/>
+      <w:r>
+        <w:t>DecisionTreeRegressor</w:t>
+      </w:r>
+      <w:proofErr w:type="spellEnd"/>
+      <w:r>
+        <w:t xml:space="preserve">, </w:t>
+      </w:r>
+      <w:proofErr w:type="spellStart"/>
+      <w:r>
+        <w:t>train_test_split</w:t>
+      </w:r>
+      <w:proofErr w:type="spellEnd"/>
+      <w:r>
+        <w:t xml:space="preserve">, and </w:t>
+      </w:r>
+      <w:proofErr w:type="spellStart"/>
+      <w:r>
+        <w:t>mean_squared_error</w:t>
+      </w:r>
+      <w:proofErr w:type="spellEnd"/>
+      <w:r>
+        <w:t>, which of the following libraries are necessary?</w:t>
+      </w:r>
+    </w:p>
+    <w:p>
+      <w:pPr>
+        <w:pStyle w:val="ListBullet"/>
+        <w:tabs>
+          <w:tab w:val="clear" w:pos="360"/>
+          <w:tab w:val="num" w:pos="720"/>
+        </w:tabs>
+        <w:ind w:left="720"/>
+        <w:rPr>
+          <w:b/>
+        </w:rPr>
+      </w:pPr>
+      <w:r>
+        <w:rPr>
+          <w:b/>
+        </w:rPr>
+        <w:t>pandas</w:t>
+      </w:r>
+    </w:p>
+    <w:p>
+      <w:pPr>
+        <w:pStyle w:val="ListBullet"/>
+        <w:tabs>
+          <w:tab w:val="clear" w:pos="360"/>
+          <w:tab w:val="num" w:pos="720"/>
+        </w:tabs>
+        <w:ind w:left="720"/>
+        <w:rPr>
+          <w:b/>
+        </w:rPr>
+      </w:pPr>
+      <w:proofErr w:type="spellStart"/>
+      <w:r>
+        <w:rPr>
+          <w:b/>
+        </w:rPr>
+        <w:t>sklearn.metrics</w:t>
+      </w:r>
+      <w:proofErr w:type="spellEnd"/>
+    </w:p>
+    <w:p>
+      <w:pPr>
+        <w:pStyle w:val="ListBullet"/>
+        <w:tabs>
+          <w:tab w:val="clear" w:pos="360"/>
+          <w:tab w:val="num" w:pos="720"/>
+        </w:tabs>
+        <w:ind w:left="720"/>
+        <w:rPr>
+          <w:b/>
+        </w:rPr>
+      </w:pPr>
+      <w:proofErr w:type="spellStart"/>
+      <w:r>
+        <w:rPr>
+          <w:b/>
+        </w:rPr>
+        <w:t>sklearn.model_selection</w:t>
+      </w:r>
+      <w:proofErr w:type="spellEnd"/>
+    </w:p>
+    <w:p>
+      <w:pPr>
+        <w:pStyle w:val="ListBullet"/>
+        <w:tabs>
+          <w:tab w:val="clear" w:pos="360"/>
+          <w:tab w:val="num" w:pos="720"/>
+        </w:tabs>
+        <w:ind w:left="720"/>
+        <w:rPr>
+          <w:b/>
+        </w:rPr>
+      </w:pPr>
+      <w:proofErr w:type="spellStart"/>
+      <w:r>
+        <w:rPr>
+          <w:b/>
+        </w:rPr>
+        <w:t>sklearn.tree</w:t>
+      </w:r>
+      <w:proofErr w:type="spellEnd"/>
+    </w:p>
+    <w:p>
+      <w:pPr>
+        <w:pStyle w:val="ListBullet"/>
+        <w:numPr>
+          <w:ilvl w:val="0"/>
+          <w:numId w:val="0"/>
+        </w:numPr>
+        <w:ind w:left="720"/>
+        <w:rPr>
+          <w:b/>
+        </w:rPr>
+      </w:pPr>
+    </w:p>
+    <w:p>
+      <w:pPr>
+        <w:pStyle w:val="ListBullet"/>
+      </w:pPr>
+      <w:r>
+        <w:t xml:space="preserve">What is the function call to output the name of columns of a </w:t>
+      </w:r>
+      <w:proofErr w:type="spellStart"/>
+      <w:r>
+        <w:t>dataframe</w:t>
+      </w:r>
+      <w:proofErr w:type="spellEnd"/>
+      <w:r>
+        <w:t xml:space="preserve"> named x?</w:t>
+      </w:r>
+    </w:p>
+    <w:p>
+      <w:pPr>
+        <w:pStyle w:val="ListBullet"/>
+        <w:tabs>
+          <w:tab w:val="clear" w:pos="360"/>
+          <w:tab w:val="num" w:pos="720"/>
+        </w:tabs>
+        <w:ind w:left="720"/>
+        <w:rPr>
+          <w:b/>
+        </w:rPr>
+      </w:pPr>
+      <w:proofErr w:type="spellStart"/>
+      <w:r>
+        <w:rPr>
+          <w:b/>
+        </w:rPr>
+        <w:t>x.columns</w:t>
+      </w:r>
+      <w:proofErr w:type="spellEnd"/>
+      <w:r>
+        <w:rPr>
+          <w:b/>
+        </w:rPr>
+        <w:t xml:space="preserve"> </w:t>
+      </w:r>
+    </w:p>
+    <w:p>
+      <w:pPr>
+        <w:pStyle w:val="ListBullet"/>
+      </w:pPr>
+      <w:r>
+        <w:lastRenderedPageBreak/>
+        <w:t xml:space="preserve">The function call </w:t>
+      </w:r>
+      <w:proofErr w:type="spellStart"/>
+      <w:r>
+        <w:t>train_test_</w:t>
+      </w:r>
+      <w:proofErr w:type="gramStart"/>
+      <w:r>
+        <w:t>split</w:t>
+      </w:r>
+      <w:proofErr w:type="spellEnd"/>
+      <w:r>
+        <w:t>(</w:t>
+      </w:r>
+      <w:proofErr w:type="gramEnd"/>
+      <w:r>
+        <w:t xml:space="preserve">a, b) where a and b are </w:t>
+      </w:r>
+      <w:r>
+        <w:t>data frames</w:t>
+      </w:r>
+      <w:r>
+        <w:t xml:space="preserve"> will always output the same result.</w:t>
+      </w:r>
+    </w:p>
+    <w:p>
+      <w:pPr>
+        <w:pStyle w:val="ListBullet"/>
+        <w:tabs>
+          <w:tab w:val="clear" w:pos="360"/>
+          <w:tab w:val="num" w:pos="720"/>
+        </w:tabs>
+        <w:ind w:left="720"/>
+      </w:pPr>
+      <w:r>
+        <w:rPr>
+          <w:b/>
+        </w:rPr>
+        <w:t>False</w:t>
+      </w:r>
+      <w:r>
+        <w:t xml:space="preserve"> </w:t>
+      </w:r>
+    </w:p>
+    <w:p>
+      <w:pPr>
+        <w:pStyle w:val="ListBullet"/>
+        <w:numPr>
+          <w:ilvl w:val="0"/>
+          <w:numId w:val="0"/>
+        </w:numPr>
+        <w:ind w:left="360"/>
+      </w:pPr>
+    </w:p>
+    <w:p>
+      <w:pPr>
+        <w:pStyle w:val="ListBullet"/>
+      </w:pPr>
+      <w:r>
+        <w:t>Which is NOT mentioned in the course as a common similarity measure in cluster analysis?</w:t>
+      </w:r>
+    </w:p>
+    <w:p>
+      <w:pPr>
+        <w:pStyle w:val="ListBullet"/>
+        <w:tabs>
+          <w:tab w:val="clear" w:pos="360"/>
+          <w:tab w:val="num" w:pos="720"/>
+        </w:tabs>
+        <w:ind w:left="720"/>
+      </w:pPr>
+      <w:r>
+        <w:rPr>
+          <w:b/>
+        </w:rPr>
+        <w:t>Sine similarity</w:t>
+      </w:r>
+      <w:r>
+        <w:t xml:space="preserve"> </w:t>
+      </w:r>
+    </w:p>
+    <w:p>
+      <w:pPr>
+        <w:pStyle w:val="ListBullet"/>
+        <w:numPr>
+          <w:ilvl w:val="0"/>
+          <w:numId w:val="0"/>
+        </w:numPr>
+        <w:ind w:left="360"/>
+      </w:pPr>
+    </w:p>
+    <w:p>
+      <w:pPr>
+        <w:pStyle w:val="ListBullet"/>
+      </w:pPr>
+      <w:r>
+        <w:t>Cluster analysis is a supervised task.</w:t>
+      </w:r>
+    </w:p>
+    <w:p>
+      <w:pPr>
+        <w:pStyle w:val="ListBullet"/>
+        <w:tabs>
+          <w:tab w:val="clear" w:pos="360"/>
+          <w:tab w:val="num" w:pos="720"/>
+        </w:tabs>
+        <w:ind w:left="720"/>
+      </w:pPr>
+      <w:r>
+        <w:rPr>
+          <w:b/>
+        </w:rPr>
+        <w:t>False</w:t>
+      </w:r>
+      <w:r>
+        <w:t xml:space="preserve"> </w:t>
+      </w:r>
+    </w:p>
+    <w:p>
+      <w:pPr>
+        <w:pStyle w:val="ListBullet"/>
+        <w:numPr>
+          <w:ilvl w:val="0"/>
+          <w:numId w:val="0"/>
+        </w:numPr>
+        <w:ind w:left="360"/>
+      </w:pPr>
+    </w:p>
+    <w:p>
+      <w:pPr>
+        <w:pStyle w:val="ListBullet"/>
+      </w:pPr>
+      <w:r>
+        <w:t>How would you initially handle an anomaly (apparent outlier) in cluster analysis?</w:t>
+      </w:r>
+    </w:p>
+    <w:p>
+      <w:pPr>
+        <w:pStyle w:val="ListBullet"/>
+        <w:tabs>
+          <w:tab w:val="clear" w:pos="360"/>
+          <w:tab w:val="num" w:pos="720"/>
+        </w:tabs>
+        <w:ind w:left="720"/>
+        <w:rPr>
+          <w:b/>
+        </w:rPr>
+      </w:pPr>
+      <w:r>
+        <w:rPr>
+          <w:b/>
+        </w:rPr>
+        <w:t>Provide further analysis on the anomaly correct</w:t>
+      </w:r>
+    </w:p>
+    <w:p>
+      <w:pPr>
+        <w:pStyle w:val="ListBullet"/>
+        <w:numPr>
+          <w:ilvl w:val="0"/>
+          <w:numId w:val="0"/>
+        </w:numPr>
+        <w:ind w:left="360"/>
+      </w:pPr>
+    </w:p>
+    <w:p>
+      <w:pPr>
+        <w:pStyle w:val="ListBullet"/>
+      </w:pPr>
+      <w:r>
+        <w:t>How do you assign each sample in a dataset to a centroid using the k-means algorithm?</w:t>
+      </w:r>
+    </w:p>
+    <w:p>
+      <w:pPr>
+        <w:pStyle w:val="ListBullet"/>
+        <w:tabs>
+          <w:tab w:val="clear" w:pos="360"/>
+          <w:tab w:val="num" w:pos="720"/>
+        </w:tabs>
+        <w:ind w:left="720"/>
+        <w:rPr>
+          <w:b/>
+        </w:rPr>
+      </w:pPr>
+      <w:r>
+        <w:rPr>
+          <w:b/>
+        </w:rPr>
+        <w:t xml:space="preserve">Assign the sample to the cluster with the closest centroid. </w:t>
+      </w:r>
+    </w:p>
+    <w:p>
+      <w:pPr>
+        <w:pStyle w:val="ListBullet"/>
+        <w:numPr>
+          <w:ilvl w:val="0"/>
+          <w:numId w:val="0"/>
+        </w:numPr>
+        <w:ind w:left="360"/>
+      </w:pPr>
+    </w:p>
+    <w:p>
+      <w:pPr>
+        <w:pStyle w:val="ListBullet"/>
+      </w:pPr>
+      <w:r>
+        <w:t>How do you determine the new centroid of a cluster?</w:t>
+      </w:r>
+    </w:p>
+    <w:p>
+      <w:pPr>
+        <w:pStyle w:val="ListBullet"/>
+        <w:tabs>
+          <w:tab w:val="clear" w:pos="360"/>
+          <w:tab w:val="num" w:pos="720"/>
+        </w:tabs>
+        <w:ind w:left="720"/>
+        <w:rPr>
+          <w:b/>
+        </w:rPr>
+      </w:pPr>
+      <w:r>
+        <w:rPr>
+          <w:b/>
+        </w:rPr>
+        <w:t>Calculate the mean of the cluster correct</w:t>
+      </w:r>
+    </w:p>
+    <w:p>
+      <w:pPr>
+        <w:pStyle w:val="ListBullet"/>
+        <w:numPr>
+          <w:ilvl w:val="0"/>
+          <w:numId w:val="0"/>
+        </w:numPr>
+        <w:ind w:left="360"/>
+      </w:pPr>
+    </w:p>
+    <w:p>
+      <w:pPr>
+        <w:pStyle w:val="ListBullet"/>
+      </w:pPr>
+      <w:r>
+        <w:t>What does the “within-cluster sum of squared error” provide?</w:t>
+      </w:r>
+    </w:p>
+    <w:p>
+      <w:pPr>
+        <w:pStyle w:val="ListBullet"/>
+        <w:tabs>
+          <w:tab w:val="clear" w:pos="360"/>
+          <w:tab w:val="num" w:pos="720"/>
+        </w:tabs>
+        <w:ind w:left="720"/>
+        <w:rPr>
+          <w:b/>
+        </w:rPr>
+      </w:pPr>
+      <w:r>
+        <w:rPr>
+          <w:b/>
+        </w:rPr>
+        <w:t xml:space="preserve">A mathematical measure of the variation within a cluster. </w:t>
+      </w:r>
+    </w:p>
+    <w:p>
+      <w:pPr>
+        <w:pStyle w:val="ListBullet"/>
+        <w:numPr>
+          <w:ilvl w:val="0"/>
+          <w:numId w:val="0"/>
+        </w:numPr>
+        <w:ind w:left="360"/>
+      </w:pPr>
+    </w:p>
+    <w:p>
+      <w:pPr>
+        <w:pStyle w:val="ListBullet"/>
+      </w:pPr>
+      <w:r>
+        <w:t>Final clusters are sensitive to initial centroids.</w:t>
+      </w:r>
+    </w:p>
+    <w:p>
+      <w:pPr>
+        <w:pStyle w:val="ListBullet"/>
+        <w:tabs>
+          <w:tab w:val="clear" w:pos="360"/>
+          <w:tab w:val="num" w:pos="720"/>
+        </w:tabs>
+        <w:ind w:left="720"/>
+      </w:pPr>
+      <w:r>
+        <w:rPr>
+          <w:b/>
+        </w:rPr>
+        <w:t>True</w:t>
+      </w:r>
+      <w:r>
+        <w:t xml:space="preserve"> </w:t>
+      </w:r>
+    </w:p>
+    <w:p>
+      <w:pPr>
+        <w:pStyle w:val="ListBullet"/>
+        <w:numPr>
+          <w:ilvl w:val="0"/>
+          <w:numId w:val="0"/>
+        </w:numPr>
+        <w:ind w:left="360"/>
+      </w:pPr>
+    </w:p>
+    <w:p>
+      <w:pPr>
+        <w:pStyle w:val="ListBullet"/>
+      </w:pPr>
+      <w:r>
+        <w:t xml:space="preserve">Which parameter in the </w:t>
+      </w:r>
+      <w:proofErr w:type="spellStart"/>
+      <w:r>
+        <w:t>KMeans</w:t>
+      </w:r>
+      <w:proofErr w:type="spellEnd"/>
+      <w:r>
+        <w:t xml:space="preserve"> clustering algorithm do you have to specify for the number of clusters you want?</w:t>
+      </w:r>
+    </w:p>
+    <w:p>
+      <w:pPr>
+        <w:pStyle w:val="ListBullet"/>
+        <w:tabs>
+          <w:tab w:val="clear" w:pos="360"/>
+          <w:tab w:val="num" w:pos="720"/>
+        </w:tabs>
+        <w:ind w:left="720"/>
+        <w:rPr>
+          <w:b/>
+        </w:rPr>
+      </w:pPr>
+      <w:proofErr w:type="spellStart"/>
+      <w:r>
+        <w:rPr>
+          <w:b/>
+        </w:rPr>
+        <w:t>n_clusters</w:t>
+      </w:r>
+      <w:proofErr w:type="spellEnd"/>
+      <w:r>
+        <w:rPr>
+          <w:b/>
+        </w:rPr>
+        <w:t xml:space="preserve"> </w:t>
+      </w:r>
+    </w:p>
+    <w:p>
+      <w:pPr>
+        <w:pStyle w:val="ListBullet"/>
+        <w:numPr>
+          <w:ilvl w:val="0"/>
+          <w:numId w:val="0"/>
+        </w:numPr>
+        <w:ind w:left="360"/>
+      </w:pPr>
+    </w:p>
+    <w:p>
+      <w:pPr>
+        <w:pStyle w:val="ListBullet"/>
+      </w:pPr>
+      <w:r>
+        <w:t xml:space="preserve">In the </w:t>
+      </w:r>
+      <w:proofErr w:type="spellStart"/>
+      <w:r>
+        <w:t>parallel_plot</w:t>
+      </w:r>
+      <w:proofErr w:type="spellEnd"/>
+      <w:r>
+        <w:t xml:space="preserve"> function, what was represented on the y-axis of the resulting plot?</w:t>
+      </w:r>
+    </w:p>
+    <w:p>
+      <w:pPr>
+        <w:pStyle w:val="ListBullet"/>
+        <w:tabs>
+          <w:tab w:val="clear" w:pos="360"/>
+          <w:tab w:val="num" w:pos="720"/>
+        </w:tabs>
+        <w:ind w:left="720"/>
+        <w:rPr>
+          <w:b/>
+        </w:rPr>
+      </w:pPr>
+      <w:r>
+        <w:rPr>
+          <w:b/>
+        </w:rPr>
+        <w:t xml:space="preserve">Values of each cluster center </w:t>
+      </w:r>
+    </w:p>
+    <w:p>
+      <w:pPr>
+        <w:pStyle w:val="ListBullet"/>
+        <w:numPr>
+          <w:ilvl w:val="0"/>
+          <w:numId w:val="0"/>
+        </w:numPr>
+        <w:ind w:left="360"/>
+      </w:pPr>
+    </w:p>
+    <w:p>
+      <w:pPr>
+        <w:pStyle w:val="ListBullet"/>
+      </w:pPr>
+      <w:r>
+        <w:t xml:space="preserve">You are given a </w:t>
+      </w:r>
+      <w:r>
+        <w:t>data frame</w:t>
+      </w:r>
+      <w:r>
+        <w:t xml:space="preserve"> x where the column ‘number’ indicates the index of a record. Which function call would create a new </w:t>
+      </w:r>
+      <w:r>
+        <w:t>data frame</w:t>
+      </w:r>
+      <w:r>
+        <w:t xml:space="preserve"> y that takes more than 10 samples x if x has 100 records?</w:t>
+      </w:r>
+    </w:p>
+    <w:p>
+      <w:pPr>
+        <w:pStyle w:val="ListBullet"/>
+        <w:tabs>
+          <w:tab w:val="clear" w:pos="360"/>
+          <w:tab w:val="num" w:pos="720"/>
+        </w:tabs>
+        <w:ind w:left="720"/>
+        <w:rPr>
+          <w:b/>
+        </w:rPr>
+      </w:pPr>
+      <w:r>
+        <w:rPr>
+          <w:b/>
+        </w:rPr>
+        <w:t xml:space="preserve">y = x[(x[‘number’]%5)==0] </w:t>
+      </w:r>
+    </w:p>
+    <w:p>
+      <w:pPr>
+        <w:pStyle w:val="ListBullet"/>
+        <w:numPr>
+          <w:ilvl w:val="0"/>
+          <w:numId w:val="0"/>
+        </w:numPr>
+        <w:ind w:left="720"/>
+        <w:rPr>
+          <w:b/>
+        </w:rPr>
+      </w:pPr>
+    </w:p>
+    <w:p>
+      <w:pPr>
+        <w:pStyle w:val="ListBullet"/>
+      </w:pPr>
+      <w:r>
+        <w:t xml:space="preserve">What type of object does the function </w:t>
+      </w:r>
+      <w:proofErr w:type="spellStart"/>
+      <w:r>
+        <w:t>Kmeans</w:t>
+      </w:r>
+      <w:proofErr w:type="spellEnd"/>
+      <w:r>
+        <w:t xml:space="preserve"> output?</w:t>
+      </w:r>
+    </w:p>
+    <w:p>
+      <w:pPr>
+        <w:pStyle w:val="ListBullet"/>
+        <w:tabs>
+          <w:tab w:val="clear" w:pos="360"/>
+          <w:tab w:val="num" w:pos="720"/>
+        </w:tabs>
+        <w:ind w:left="720"/>
+      </w:pPr>
+      <w:proofErr w:type="spellStart"/>
+      <w:r>
+        <w:rPr>
+          <w:b/>
+        </w:rPr>
+        <w:t>kmeans</w:t>
+      </w:r>
+      <w:proofErr w:type="spellEnd"/>
+      <w:r>
+        <w:t xml:space="preserve"> </w:t>
+      </w:r>
+    </w:p>
+    <w:p>
+      <w:pPr>
+        <w:pStyle w:val="ListBullet"/>
+        <w:numPr>
+          <w:ilvl w:val="0"/>
+          <w:numId w:val="0"/>
+        </w:numPr>
+        <w:ind w:left="360"/>
+      </w:pPr>
+    </w:p>
+    <w:p>
+      <w:pPr>
+        <w:pStyle w:val="ListBullet"/>
+      </w:pPr>
+      <w:r>
+        <w:t>What is the difference between regression and classification for machine learning in Python?</w:t>
+      </w:r>
+    </w:p>
+    <w:p>
+      <w:pPr>
+        <w:pStyle w:val="ListBullet"/>
+        <w:tabs>
+          <w:tab w:val="clear" w:pos="360"/>
+          <w:tab w:val="num" w:pos="720"/>
+        </w:tabs>
+        <w:ind w:left="720"/>
+      </w:pPr>
+      <w:r>
+        <w:rPr>
+          <w:b/>
+        </w:rPr>
+        <w:t xml:space="preserve">Regression </w:t>
+      </w:r>
+      <w:r>
+        <w:rPr>
+          <w:b/>
+        </w:rPr>
+        <w:t>is</w:t>
+      </w:r>
+      <w:r>
+        <w:rPr>
+          <w:b/>
+        </w:rPr>
+        <w:t xml:space="preserve"> used to predict a numeric value while classification is used to predict a categorical value. </w:t>
+      </w:r>
+    </w:p>
+    <w:p>
+      <w:pPr>
+        <w:pStyle w:val="ListBullet"/>
+      </w:pPr>
+      <w:r>
+        <w:lastRenderedPageBreak/>
+        <w:t>For example, you want to predict the number of kids someone will have: either 0, 1, 2, or 3+. Is this an example of regression or classification?</w:t>
+      </w:r>
+    </w:p>
+    <w:p>
+      <w:pPr>
+        <w:pStyle w:val="ListBullet"/>
+        <w:tabs>
+          <w:tab w:val="clear" w:pos="360"/>
+          <w:tab w:val="num" w:pos="720"/>
+        </w:tabs>
+        <w:ind w:left="720"/>
+      </w:pPr>
+      <w:r>
+        <w:rPr>
+          <w:b/>
+        </w:rPr>
+        <w:t>Classification</w:t>
+      </w:r>
+      <w:r>
+        <w:t xml:space="preserve"> </w:t>
+      </w:r>
+    </w:p>
+    <w:p>
+      <w:pPr>
+        <w:pStyle w:val="ListBullet"/>
+        <w:numPr>
+          <w:ilvl w:val="0"/>
+          <w:numId w:val="0"/>
+        </w:numPr>
+        <w:ind w:left="360"/>
+      </w:pPr>
+    </w:p>
+    <w:p>
+      <w:pPr>
+        <w:pStyle w:val="ListBullet"/>
+      </w:pPr>
+      <w:r>
+        <w:t>Regression is an unsupervised task.</w:t>
+      </w:r>
+    </w:p>
+    <w:p>
+      <w:pPr>
+        <w:pStyle w:val="ListBullet"/>
+        <w:tabs>
+          <w:tab w:val="clear" w:pos="360"/>
+          <w:tab w:val="num" w:pos="720"/>
+        </w:tabs>
+        <w:ind w:left="720"/>
+      </w:pPr>
+      <w:r>
+        <w:rPr>
+          <w:b/>
+        </w:rPr>
+        <w:t>False</w:t>
+      </w:r>
+      <w:r>
+        <w:t xml:space="preserve"> </w:t>
+      </w:r>
+    </w:p>
+    <w:p>
+      <w:pPr>
+        <w:pStyle w:val="ListBullet"/>
+        <w:numPr>
+          <w:ilvl w:val="0"/>
+          <w:numId w:val="0"/>
+        </w:numPr>
+        <w:ind w:left="360"/>
+      </w:pPr>
+    </w:p>
+    <w:p>
+      <w:pPr>
+        <w:pStyle w:val="ListBullet"/>
+      </w:pPr>
+      <w:r>
+        <w:t>Which of the following is true about a model?</w:t>
+      </w:r>
+    </w:p>
+    <w:p>
+      <w:pPr>
+        <w:pStyle w:val="ListBullet"/>
+        <w:tabs>
+          <w:tab w:val="clear" w:pos="360"/>
+          <w:tab w:val="num" w:pos="720"/>
+        </w:tabs>
+        <w:ind w:left="720"/>
+        <w:rPr>
+          <w:b/>
+        </w:rPr>
+      </w:pPr>
+      <w:r>
+        <w:rPr>
+          <w:b/>
+        </w:rPr>
+        <w:t xml:space="preserve">trained by the training data set </w:t>
+      </w:r>
+    </w:p>
+    <w:p>
+      <w:pPr>
+        <w:pStyle w:val="ListBullet"/>
+        <w:numPr>
+          <w:ilvl w:val="0"/>
+          <w:numId w:val="0"/>
+        </w:numPr>
+        <w:ind w:left="360"/>
+      </w:pPr>
+    </w:p>
+    <w:p>
+      <w:pPr>
+        <w:pStyle w:val="ListBullet"/>
+      </w:pPr>
+      <w:r>
+        <w:t>When is a prediction task referred to as simple linear regression?</w:t>
+      </w:r>
+    </w:p>
+    <w:p>
+      <w:pPr>
+        <w:pStyle w:val="ListBullet"/>
+        <w:tabs>
+          <w:tab w:val="clear" w:pos="360"/>
+          <w:tab w:val="num" w:pos="720"/>
+        </w:tabs>
+        <w:ind w:left="720"/>
+      </w:pPr>
+      <w:r>
+        <w:rPr>
+          <w:b/>
+        </w:rPr>
+        <w:t>When there is only one input variable</w:t>
+      </w:r>
+      <w:r>
+        <w:t xml:space="preserve">. </w:t>
+      </w:r>
+    </w:p>
+    <w:p>
+      <w:pPr>
+        <w:pStyle w:val="ListBullet"/>
+        <w:numPr>
+          <w:ilvl w:val="0"/>
+          <w:numId w:val="0"/>
+        </w:numPr>
+        <w:ind w:left="360"/>
+      </w:pPr>
+    </w:p>
+    <w:p>
+      <w:pPr>
+        <w:pStyle w:val="ListBullet"/>
+      </w:pPr>
+      <w:r>
+        <w:t>What is the appropriate input for the following line of code to make a linear regression prediction?</w:t>
+      </w:r>
+    </w:p>
+    <w:p>
+      <w:pPr>
+        <w:pStyle w:val="ListBullet"/>
+      </w:pPr>
+      <w:proofErr w:type="spellStart"/>
+      <w:r>
+        <w:t>y_prediction</w:t>
+      </w:r>
+      <w:proofErr w:type="spellEnd"/>
+      <w:r>
+        <w:t xml:space="preserve"> = </w:t>
+      </w:r>
+      <w:proofErr w:type="spellStart"/>
+      <w:r>
+        <w:t>regressor.predict</w:t>
+      </w:r>
+      <w:proofErr w:type="spellEnd"/>
+      <w:r>
+        <w:t>(___)</w:t>
+      </w:r>
+    </w:p>
+    <w:p>
+      <w:pPr>
+        <w:pStyle w:val="ListBullet"/>
+        <w:tabs>
+          <w:tab w:val="clear" w:pos="360"/>
+          <w:tab w:val="num" w:pos="720"/>
+        </w:tabs>
+        <w:ind w:left="720"/>
+      </w:pPr>
+      <w:proofErr w:type="spellStart"/>
+      <w:r>
+        <w:rPr>
+          <w:b/>
+        </w:rPr>
+        <w:t>x_test</w:t>
+      </w:r>
+      <w:proofErr w:type="spellEnd"/>
+      <w:r>
+        <w:t xml:space="preserve"> </w:t>
+      </w:r>
+    </w:p>
+    <w:p>
+      <w:pPr>
+        <w:pStyle w:val="ListBullet"/>
+        <w:numPr>
+          <w:ilvl w:val="0"/>
+          <w:numId w:val="0"/>
+        </w:numPr>
+        <w:ind w:left="360"/>
+      </w:pPr>
+    </w:p>
+    <w:p>
+      <w:pPr>
+        <w:pStyle w:val="ListBullet"/>
+      </w:pPr>
+      <w:r>
+        <w:t xml:space="preserve">Which RMSE </w:t>
+      </w:r>
+      <w:r>
+        <w:t>would represent a perfect prediction with no errors in regression?</w:t>
+      </w:r>
+    </w:p>
+    <w:p>
+      <w:pPr>
+        <w:pStyle w:val="ListBullet"/>
+        <w:tabs>
+          <w:tab w:val="clear" w:pos="360"/>
+          <w:tab w:val="num" w:pos="720"/>
+        </w:tabs>
+        <w:ind w:left="720"/>
+      </w:pPr>
+      <w:r>
+        <w:rPr>
+          <w:b/>
+        </w:rPr>
+        <w:t>0</w:t>
+      </w:r>
+      <w:r>
+        <w:t xml:space="preserve"> </w:t>
+      </w:r>
+    </w:p>
+    <w:p>
+      <w:pPr>
+        <w:pStyle w:val="ListBullet"/>
+        <w:numPr>
+          <w:ilvl w:val="0"/>
+          <w:numId w:val="0"/>
+        </w:numPr>
+        <w:ind w:left="360"/>
+      </w:pPr>
+      <w:bookmarkStart w:id="0" w:name="_GoBack"/>
+      <w:bookmarkEnd w:id="0"/>
+    </w:p>
+    <w:p>
+      <w:pPr>
+        <w:pStyle w:val="ListBullet"/>
+      </w:pPr>
+      <w:r>
+        <w:t xml:space="preserve">A </w:t>
+      </w:r>
+      <w:r>
+        <w:t>RMSE</w:t>
+      </w:r>
+      <w:r>
+        <w:t xml:space="preserve"> higher than our mean value would be too high.</w:t>
+      </w:r>
+    </w:p>
+    <w:p>
+      <w:pPr>
+        <w:pStyle w:val="ListBullet"/>
+        <w:tabs>
+          <w:tab w:val="clear" w:pos="360"/>
+          <w:tab w:val="num" w:pos="720"/>
+        </w:tabs>
+        <w:ind w:left="720"/>
+      </w:pPr>
+      <w:r>
+        <w:rPr>
+          <w:b/>
+        </w:rPr>
+        <w:t>True</w:t>
+      </w:r>
+      <w:r>
+        <w:t xml:space="preserve"> </w:t>
+      </w:r>
+    </w:p>
+    <w:p>
+      <w:pPr>
+        <w:pStyle w:val="ListBullet"/>
+        <w:numPr>
+          <w:ilvl w:val="0"/>
+          <w:numId w:val="0"/>
+        </w:numPr>
+        <w:ind w:left="360"/>
+      </w:pPr>
     </w:p>
     <w:sectPr>
       <w:pgSz w:w="12240" w:h="15840"/>
@@ -6716,6 +8785,7 @@
   <w:style w:type="character" w:default="1" w:styleId="DefaultParagraphFont">
     <w:name w:val="Default Paragraph Font"/>
     <w:uiPriority w:val="1"/>
+    <w:semiHidden/>
     <w:unhideWhenUsed/>
   </w:style>
   <w:style w:type="table" w:default="1" w:styleId="TableNormal">

</xml_diff>